<commit_message>
add document about fixed unrepeatable read
</commit_message>
<xml_diff>
--- a/document/fixed.docx
+++ b/document/fixed.docx
@@ -5,14 +5,35 @@
     <w:p>
       <w:pPr>
         <w:rPr>
+          <w:b/>
+          <w:bCs/>
           <w:lang w:val="en-US"/>
         </w:rPr>
       </w:pPr>
       <w:r>
         <w:rPr>
+          <w:b/>
+          <w:bCs/>
           <w:lang w:val="en-US"/>
         </w:rPr>
         <w:t>UNREPEATABLE READ</w:t>
+      </w:r>
+    </w:p>
+    <w:p>
+      <w:pPr>
+        <w:rPr>
+          <w:b/>
+          <w:bCs/>
+          <w:lang w:val="en-US"/>
+        </w:rPr>
+      </w:pPr>
+      <w:r>
+        <w:rPr>
+          <w:b/>
+          <w:bCs/>
+          <w:lang w:val="en-US"/>
+        </w:rPr>
+        <w:t>Test case 1:</w:t>
       </w:r>
     </w:p>
     <w:p>
@@ -23,9 +44,49 @@
       </w:pPr>
       <w:r>
         <w:rPr>
+          <w:b/>
+          <w:bCs/>
           <w:lang w:val="en-US"/>
         </w:rPr>
-        <w:t>Hướng xử lý: ta đặt khóa độc quyền (XLOCK) khi đọc dữ liệu trong bảng DON_HANG lần đầu tiên cho cả tài xế và đối tác</w:t>
+        <w:t>Hướng xử lý:</w:t>
+      </w:r>
+      <w:r>
+        <w:rPr>
+          <w:lang w:val="en-US"/>
+        </w:rPr>
+        <w:t xml:space="preserve"> ta đặt khóa độc quyền (XLOCK) khi</w:t>
+      </w:r>
+      <w:r>
+        <w:rPr>
+          <w:lang w:val="en-US"/>
+        </w:rPr>
+        <w:t xml:space="preserve"> </w:t>
+      </w:r>
+      <w:r>
+        <w:rPr>
+          <w:lang w:val="en-US"/>
+        </w:rPr>
+        <w:t>đọc dữ liệu trong bảng DON_HANG lần đầu tiên cho cả tài xế và đối tác</w:t>
+      </w:r>
+      <w:r>
+        <w:rPr>
+          <w:lang w:val="en-US"/>
+        </w:rPr>
+        <w:t xml:space="preserve"> để ngăn không cho các thao tác khác can thiệp vào giữa giai đoạn cập nhật làm thay đổi dữ liệu ở bảng DON_</w:t>
+      </w:r>
+      <w:proofErr w:type="gramStart"/>
+      <w:r>
+        <w:rPr>
+          <w:lang w:val="en-US"/>
+        </w:rPr>
+        <w:t>HANG(</w:t>
+      </w:r>
+      <w:proofErr w:type="gramEnd"/>
+      <w:r>
+        <w:rPr>
+          <w:lang w:val="en-US"/>
+        </w:rPr>
+        <w:t>cụ thể ở đây là tình trạng đơn hàng).</w:t>
       </w:r>
     </w:p>
     <w:tbl>
@@ -41,14 +102,14 @@
         <w:tblLook w:val="04A0" w:firstRow="1" w:lastRow="0" w:firstColumn="1" w:lastColumn="0" w:noHBand="0" w:noVBand="1"/>
       </w:tblPr>
       <w:tblGrid>
-        <w:gridCol w:w="2732"/>
-        <w:gridCol w:w="2882"/>
-        <w:gridCol w:w="3396"/>
+        <w:gridCol w:w="2739"/>
+        <w:gridCol w:w="2879"/>
+        <w:gridCol w:w="3392"/>
       </w:tblGrid>
       <w:tr>
         <w:tc>
           <w:tcPr>
-            <w:tcW w:w="2827" w:type="dxa"/>
+            <w:tcW w:w="2739" w:type="dxa"/>
             <w:tcBorders>
               <w:top w:val="outset" w:sz="6" w:space="0" w:color="auto"/>
               <w:left w:val="outset" w:sz="6" w:space="0" w:color="auto"/>
@@ -80,7 +141,7 @@
         </w:tc>
         <w:tc>
           <w:tcPr>
-            <w:tcW w:w="2989" w:type="dxa"/>
+            <w:tcW w:w="2879" w:type="dxa"/>
             <w:tcBorders>
               <w:top w:val="outset" w:sz="6" w:space="0" w:color="auto"/>
               <w:left w:val="outset" w:sz="6" w:space="0" w:color="auto"/>
@@ -112,7 +173,7 @@
         </w:tc>
         <w:tc>
           <w:tcPr>
-            <w:tcW w:w="3528" w:type="dxa"/>
+            <w:tcW w:w="3392" w:type="dxa"/>
             <w:tcBorders>
               <w:top w:val="outset" w:sz="6" w:space="0" w:color="auto"/>
               <w:left w:val="outset" w:sz="6" w:space="0" w:color="auto"/>
@@ -146,7 +207,7 @@
       <w:tr>
         <w:tc>
           <w:tcPr>
-            <w:tcW w:w="2827" w:type="dxa"/>
+            <w:tcW w:w="2739" w:type="dxa"/>
             <w:tcBorders>
               <w:top w:val="nil"/>
               <w:left w:val="outset" w:sz="6" w:space="0" w:color="auto"/>
@@ -173,7 +234,7 @@
         </w:tc>
         <w:tc>
           <w:tcPr>
-            <w:tcW w:w="2989" w:type="dxa"/>
+            <w:tcW w:w="2879" w:type="dxa"/>
             <w:tcBorders>
               <w:top w:val="nil"/>
               <w:left w:val="outset" w:sz="6" w:space="0" w:color="auto"/>
@@ -193,7 +254,7 @@
         </w:tc>
         <w:tc>
           <w:tcPr>
-            <w:tcW w:w="3528" w:type="dxa"/>
+            <w:tcW w:w="3392" w:type="dxa"/>
             <w:tcBorders>
               <w:top w:val="nil"/>
               <w:left w:val="outset" w:sz="6" w:space="0" w:color="auto"/>
@@ -222,7 +283,7 @@
       <w:tr>
         <w:tc>
           <w:tcPr>
-            <w:tcW w:w="2827" w:type="dxa"/>
+            <w:tcW w:w="2739" w:type="dxa"/>
             <w:tcBorders>
               <w:top w:val="nil"/>
               <w:left w:val="outset" w:sz="6" w:space="0" w:color="auto"/>
@@ -243,13 +304,36 @@
                 <w:rFonts w:eastAsia="Calibri"/>
                 <w:szCs w:val="26"/>
               </w:rPr>
-              <w:t>SELECT TinhTrangDH FROM DON_HANG WHERE MaDH = ‘123’</w:t>
-            </w:r>
-          </w:p>
-        </w:tc>
-        <w:tc>
-          <w:tcPr>
-            <w:tcW w:w="2989" w:type="dxa"/>
+              <w:t xml:space="preserve">SELECT TinhTrangDH FROM DON_HANG </w:t>
+            </w:r>
+            <w:r>
+              <w:rPr>
+                <w:rFonts w:eastAsia="Calibri"/>
+                <w:b/>
+                <w:bCs/>
+                <w:szCs w:val="26"/>
+              </w:rPr>
+              <w:t>WITH(XLOCK)</w:t>
+            </w:r>
+            <w:r>
+              <w:rPr>
+                <w:rFonts w:eastAsia="Calibri"/>
+                <w:szCs w:val="26"/>
+              </w:rPr>
+              <w:t xml:space="preserve"> </w:t>
+            </w:r>
+            <w:r>
+              <w:rPr>
+                <w:rFonts w:eastAsia="Calibri"/>
+                <w:szCs w:val="26"/>
+              </w:rPr>
+              <w:t>WHERE MaDH = ‘123’</w:t>
+            </w:r>
+          </w:p>
+        </w:tc>
+        <w:tc>
+          <w:tcPr>
+            <w:tcW w:w="2879" w:type="dxa"/>
             <w:tcBorders>
               <w:top w:val="nil"/>
               <w:left w:val="outset" w:sz="6" w:space="0" w:color="auto"/>
@@ -269,7 +353,7 @@
         </w:tc>
         <w:tc>
           <w:tcPr>
-            <w:tcW w:w="3528" w:type="dxa"/>
+            <w:tcW w:w="3392" w:type="dxa"/>
             <w:tcBorders>
               <w:top w:val="nil"/>
               <w:left w:val="outset" w:sz="6" w:space="0" w:color="auto"/>
@@ -288,6 +372,24 @@
             <w:r>
               <w:rPr>
                 <w:rFonts w:eastAsia="Calibri"/>
+                <w:b/>
+                <w:bCs/>
+                <w:szCs w:val="26"/>
+              </w:rPr>
+              <w:t>T1 yêu cầu khóa độc quyền trên bảng DON_HANG</w:t>
+            </w:r>
+          </w:p>
+          <w:p>
+            <w:pPr>
+              <w:spacing w:before="100" w:beforeAutospacing="1" w:after="100" w:afterAutospacing="1" w:line="256" w:lineRule="auto"/>
+              <w:rPr>
+                <w:rFonts w:eastAsia="Calibri"/>
+                <w:szCs w:val="26"/>
+              </w:rPr>
+            </w:pPr>
+            <w:r>
+              <w:rPr>
+                <w:rFonts w:eastAsia="Calibri"/>
                 <w:szCs w:val="26"/>
               </w:rPr>
               <w:t>T1 kiểm tra tình trạng đơn hàng xem có phải là “Đã hoàn trả hàng” không, nếu phải thì không cập nhật nữa</w:t>
@@ -298,6 +400,8 @@
               <w:spacing w:before="100" w:beforeAutospacing="1" w:after="100" w:afterAutospacing="1" w:line="256" w:lineRule="auto"/>
               <w:rPr>
                 <w:rFonts w:eastAsia="Calibri"/>
+                <w:b/>
+                <w:bCs/>
                 <w:szCs w:val="26"/>
               </w:rPr>
             </w:pPr>
@@ -316,7 +420,7 @@
       <w:tr>
         <w:tc>
           <w:tcPr>
-            <w:tcW w:w="2827" w:type="dxa"/>
+            <w:tcW w:w="2739" w:type="dxa"/>
             <w:tcBorders>
               <w:top w:val="nil"/>
               <w:left w:val="outset" w:sz="6" w:space="0" w:color="auto"/>
@@ -336,7 +440,7 @@
         </w:tc>
         <w:tc>
           <w:tcPr>
-            <w:tcW w:w="2989" w:type="dxa"/>
+            <w:tcW w:w="2879" w:type="dxa"/>
             <w:tcBorders>
               <w:top w:val="nil"/>
               <w:left w:val="outset" w:sz="6" w:space="0" w:color="auto"/>
@@ -357,13 +461,56 @@
                 <w:rFonts w:eastAsia="Calibri"/>
                 <w:szCs w:val="26"/>
               </w:rPr>
-              <w:t>SELECT * FROM DON_HANG WHERE MaDH = ‘123’ AND MaDT = ‘xyz’</w:t>
-            </w:r>
-          </w:p>
-        </w:tc>
-        <w:tc>
-          <w:tcPr>
-            <w:tcW w:w="3528" w:type="dxa"/>
+              <w:t>SELECT * FROM DON_HANG</w:t>
+            </w:r>
+            <w:r>
+              <w:rPr>
+                <w:rFonts w:eastAsia="Calibri"/>
+                <w:szCs w:val="26"/>
+              </w:rPr>
+              <w:t xml:space="preserve"> </w:t>
+            </w:r>
+            <w:r>
+              <w:rPr>
+                <w:rFonts w:eastAsia="Calibri"/>
+                <w:b/>
+                <w:bCs/>
+                <w:szCs w:val="26"/>
+              </w:rPr>
+              <w:t>WITH(XLOCK)</w:t>
+            </w:r>
+            <w:r>
+              <w:rPr>
+                <w:rFonts w:eastAsia="Calibri"/>
+                <w:szCs w:val="26"/>
+              </w:rPr>
+              <w:t xml:space="preserve"> WHERE MaDH = ‘123’ AND MaDT = ‘xyz’</w:t>
+            </w:r>
+          </w:p>
+          <w:p>
+            <w:pPr>
+              <w:spacing w:before="100" w:beforeAutospacing="1" w:after="100" w:afterAutospacing="1" w:line="256" w:lineRule="auto"/>
+              <w:rPr>
+                <w:rFonts w:eastAsia="Calibri"/>
+                <w:b/>
+                <w:bCs/>
+                <w:szCs w:val="26"/>
+              </w:rPr>
+            </w:pPr>
+            <w:r>
+              <w:rPr>
+                <w:rFonts w:eastAsia="Calibri"/>
+                <w:b/>
+                <w:bCs/>
+                <w:szCs w:val="26"/>
+              </w:rPr>
+              <w:t>=&gt; CHỜ</w:t>
+            </w:r>
+          </w:p>
+        </w:tc>
+        <w:tc>
+          <w:tcPr>
+            <w:tcW w:w="3392" w:type="dxa"/>
             <w:tcBorders>
               <w:top w:val="nil"/>
               <w:left w:val="outset" w:sz="6" w:space="0" w:color="auto"/>
@@ -384,9 +531,11 @@
             <w:r>
               <w:rPr>
                 <w:rFonts w:eastAsia="Calibri"/>
-                <w:szCs w:val="26"/>
-              </w:rPr>
-              <w:t>T2 kiểm tra xem mã đơn hàng có khớp với mã đối tác không</w:t>
+                <w:b/>
+                <w:bCs/>
+                <w:szCs w:val="26"/>
+              </w:rPr>
+              <w:t>T2 yêu cầu khóa độc quyền trên bảng DON_HANG nhưng do T1 đang giữ khóa nên T2 phải chờ</w:t>
             </w:r>
           </w:p>
         </w:tc>
@@ -394,7 +543,7 @@
       <w:tr>
         <w:tc>
           <w:tcPr>
-            <w:tcW w:w="2827" w:type="dxa"/>
+            <w:tcW w:w="2739" w:type="dxa"/>
             <w:tcBorders>
               <w:top w:val="nil"/>
               <w:left w:val="outset" w:sz="6" w:space="0" w:color="auto"/>
@@ -410,11 +559,18 @@
                 <w:szCs w:val="26"/>
               </w:rPr>
             </w:pPr>
-          </w:p>
-        </w:tc>
-        <w:tc>
-          <w:tcPr>
-            <w:tcW w:w="2989" w:type="dxa"/>
+            <w:r>
+              <w:rPr>
+                <w:rFonts w:eastAsia="Calibri"/>
+                <w:szCs w:val="26"/>
+              </w:rPr>
+              <w:t>SELECT TinhTrangDH FROM DON_HANG WHERE MaDH = ‘123’</w:t>
+            </w:r>
+          </w:p>
+        </w:tc>
+        <w:tc>
+          <w:tcPr>
+            <w:tcW w:w="2879" w:type="dxa"/>
             <w:tcBorders>
               <w:top w:val="nil"/>
               <w:left w:val="outset" w:sz="6" w:space="0" w:color="auto"/>
@@ -430,18 +586,11 @@
                 <w:szCs w:val="26"/>
               </w:rPr>
             </w:pPr>
-            <w:r>
-              <w:rPr>
-                <w:rFonts w:eastAsia="Calibri"/>
-                <w:szCs w:val="26"/>
-              </w:rPr>
-              <w:t>SELECT TinhTrangDH FROM DON_HANG WHERE MaDH = ‘123’</w:t>
-            </w:r>
-          </w:p>
-        </w:tc>
-        <w:tc>
-          <w:tcPr>
-            <w:tcW w:w="3528" w:type="dxa"/>
+          </w:p>
+        </w:tc>
+        <w:tc>
+          <w:tcPr>
+            <w:tcW w:w="3392" w:type="dxa"/>
             <w:tcBorders>
               <w:top w:val="nil"/>
               <w:left w:val="outset" w:sz="6" w:space="0" w:color="auto"/>
@@ -462,25 +611,61 @@
                 <w:rFonts w:eastAsia="Calibri"/>
                 <w:szCs w:val="26"/>
               </w:rPr>
-              <w:t>T2 kiểm tra tình trạng đơn hàng xem có phải là “Đã hoàn trả hàng” không, nếu phải thì không cập nhật nữa.</w:t>
-            </w:r>
-          </w:p>
-          <w:p>
-            <w:pPr>
-              <w:spacing w:before="100" w:beforeAutospacing="1" w:after="100" w:afterAutospacing="1" w:line="256" w:lineRule="auto"/>
-              <w:rPr>
-                <w:rFonts w:eastAsia="Calibri"/>
-                <w:szCs w:val="26"/>
-              </w:rPr>
-            </w:pPr>
-            <w:r>
-              <w:rPr>
-                <w:rFonts w:eastAsia="Calibri"/>
-                <w:b/>
-                <w:bCs/>
-                <w:szCs w:val="26"/>
-              </w:rPr>
-              <w:t>Tình trạng đơn hàng được select lúc này là: “Đang giao hàng”</w:t>
+              <w:t>T1 kiểm tra tình trạng đơn hàng xem có phải là “Đã giao hàng” không, nếu phải thì chỉ được cập nhật là “Đã hoàn trả hàng”</w:t>
+            </w:r>
+          </w:p>
+          <w:p>
+            <w:pPr>
+              <w:spacing w:before="100" w:beforeAutospacing="1" w:after="100" w:afterAutospacing="1" w:line="256" w:lineRule="auto"/>
+              <w:rPr>
+                <w:rFonts w:eastAsia="Calibri"/>
+                <w:szCs w:val="26"/>
+              </w:rPr>
+            </w:pPr>
+            <w:r>
+              <w:rPr>
+                <w:rFonts w:eastAsia="Calibri"/>
+                <w:b/>
+                <w:bCs/>
+                <w:szCs w:val="26"/>
+              </w:rPr>
+              <w:t xml:space="preserve">Tình trạng đơn hàng được select lúc này </w:t>
+            </w:r>
+            <w:r>
+              <w:rPr>
+                <w:rFonts w:eastAsia="Calibri"/>
+                <w:b/>
+                <w:bCs/>
+                <w:szCs w:val="26"/>
+              </w:rPr>
+              <w:t xml:space="preserve">vẫn </w:t>
+            </w:r>
+            <w:r>
+              <w:rPr>
+                <w:rFonts w:eastAsia="Calibri"/>
+                <w:b/>
+                <w:bCs/>
+                <w:szCs w:val="26"/>
+              </w:rPr>
+              <w:t>là: “</w:t>
+            </w:r>
+            <w:r>
+              <w:rPr>
+                <w:rFonts w:eastAsia="Calibri"/>
+                <w:b/>
+                <w:bCs/>
+                <w:szCs w:val="26"/>
+              </w:rPr>
+              <w:t>Đang giao hàng</w:t>
+            </w:r>
+            <w:r>
+              <w:rPr>
+                <w:rFonts w:eastAsia="Calibri"/>
+                <w:b/>
+                <w:bCs/>
+                <w:szCs w:val="26"/>
+              </w:rPr>
+              <w:t>”</w:t>
             </w:r>
           </w:p>
         </w:tc>
@@ -488,7 +673,7 @@
       <w:tr>
         <w:tc>
           <w:tcPr>
-            <w:tcW w:w="2827" w:type="dxa"/>
+            <w:tcW w:w="2739" w:type="dxa"/>
             <w:tcBorders>
               <w:top w:val="nil"/>
               <w:left w:val="outset" w:sz="6" w:space="0" w:color="auto"/>
@@ -504,11 +689,50 @@
                 <w:szCs w:val="26"/>
               </w:rPr>
             </w:pPr>
-          </w:p>
-        </w:tc>
-        <w:tc>
-          <w:tcPr>
-            <w:tcW w:w="2989" w:type="dxa"/>
+            <w:r>
+              <w:rPr>
+                <w:rFonts w:eastAsia="Calibri"/>
+                <w:szCs w:val="26"/>
+              </w:rPr>
+              <w:t>UPDATE DON_HANG</w:t>
+            </w:r>
+          </w:p>
+          <w:p>
+            <w:pPr>
+              <w:spacing w:before="100" w:beforeAutospacing="1" w:after="100" w:afterAutospacing="1" w:line="256" w:lineRule="auto"/>
+              <w:rPr>
+                <w:rFonts w:eastAsia="Calibri"/>
+                <w:szCs w:val="26"/>
+              </w:rPr>
+            </w:pPr>
+            <w:r>
+              <w:rPr>
+                <w:rFonts w:eastAsia="Calibri"/>
+                <w:szCs w:val="26"/>
+              </w:rPr>
+              <w:t>SET TinhTrangDH = ‘Đã giao hàng’</w:t>
+            </w:r>
+          </w:p>
+          <w:p>
+            <w:pPr>
+              <w:spacing w:before="100" w:beforeAutospacing="1" w:after="100" w:afterAutospacing="1" w:line="256" w:lineRule="auto"/>
+              <w:rPr>
+                <w:rFonts w:eastAsia="Calibri"/>
+                <w:szCs w:val="26"/>
+              </w:rPr>
+            </w:pPr>
+            <w:r>
+              <w:rPr>
+                <w:rFonts w:eastAsia="Calibri"/>
+                <w:szCs w:val="26"/>
+              </w:rPr>
+              <w:t>WHERE MaDH = ‘123’</w:t>
+            </w:r>
+          </w:p>
+        </w:tc>
+        <w:tc>
+          <w:tcPr>
+            <w:tcW w:w="2879" w:type="dxa"/>
             <w:tcBorders>
               <w:top w:val="nil"/>
               <w:left w:val="outset" w:sz="6" w:space="0" w:color="auto"/>
@@ -524,18 +748,11 @@
                 <w:szCs w:val="26"/>
               </w:rPr>
             </w:pPr>
-            <w:r>
-              <w:rPr>
-                <w:rFonts w:eastAsia="Calibri"/>
-                <w:szCs w:val="26"/>
-              </w:rPr>
-              <w:t>SELECT TinhTrangDH FROM DON_HANG WHERE MaDH = ‘123’</w:t>
-            </w:r>
-          </w:p>
-        </w:tc>
-        <w:tc>
-          <w:tcPr>
-            <w:tcW w:w="3528" w:type="dxa"/>
+          </w:p>
+        </w:tc>
+        <w:tc>
+          <w:tcPr>
+            <w:tcW w:w="3392" w:type="dxa"/>
             <w:tcBorders>
               <w:top w:val="nil"/>
               <w:left w:val="outset" w:sz="6" w:space="0" w:color="auto"/>
@@ -556,25 +773,7 @@
                 <w:rFonts w:eastAsia="Calibri"/>
                 <w:szCs w:val="26"/>
               </w:rPr>
-              <w:t>T2 kiểm tra tình trạng đơn hàng xem có phải là “Đã giao hàng” không, nếu phải thì chỉ được cập nhật là “Đã hoàn trả hàng”</w:t>
-            </w:r>
-          </w:p>
-          <w:p>
-            <w:pPr>
-              <w:spacing w:before="100" w:beforeAutospacing="1" w:after="100" w:afterAutospacing="1" w:line="256" w:lineRule="auto"/>
-              <w:rPr>
-                <w:rFonts w:eastAsia="Calibri"/>
-                <w:szCs w:val="26"/>
-              </w:rPr>
-            </w:pPr>
-            <w:r>
-              <w:rPr>
-                <w:rFonts w:eastAsia="Calibri"/>
-                <w:b/>
-                <w:bCs/>
-                <w:szCs w:val="26"/>
-              </w:rPr>
-              <w:t>Tình trạng đơn hàng được select lúc này là: “Đang giao hàng”</w:t>
+              <w:t>T1 cập nhật tình trạng đơn hàng thành “Đã giao hàng”</w:t>
             </w:r>
           </w:p>
         </w:tc>
@@ -582,107 +781,108 @@
       <w:tr>
         <w:tc>
           <w:tcPr>
-            <w:tcW w:w="2827" w:type="dxa"/>
+            <w:tcW w:w="2739" w:type="dxa"/>
             <w:tcBorders>
               <w:top w:val="nil"/>
               <w:left w:val="outset" w:sz="6" w:space="0" w:color="auto"/>
-              <w:bottom w:val="outset" w:sz="6" w:space="0" w:color="auto"/>
-              <w:right w:val="outset" w:sz="6" w:space="0" w:color="auto"/>
-            </w:tcBorders>
-          </w:tcPr>
-          <w:p>
-            <w:pPr>
-              <w:spacing w:before="100" w:beforeAutospacing="1" w:after="100" w:afterAutospacing="1" w:line="256" w:lineRule="auto"/>
-              <w:rPr>
-                <w:rFonts w:eastAsia="Calibri"/>
-                <w:szCs w:val="26"/>
-              </w:rPr>
-            </w:pPr>
-          </w:p>
-        </w:tc>
-        <w:tc>
-          <w:tcPr>
-            <w:tcW w:w="2989" w:type="dxa"/>
+              <w:bottom w:val="single" w:sz="4" w:space="0" w:color="auto"/>
+              <w:right w:val="outset" w:sz="6" w:space="0" w:color="auto"/>
+            </w:tcBorders>
+          </w:tcPr>
+          <w:p>
+            <w:pPr>
+              <w:spacing w:before="100" w:beforeAutospacing="1" w:after="100" w:afterAutospacing="1" w:line="256" w:lineRule="auto"/>
+              <w:rPr>
+                <w:rFonts w:eastAsia="Calibri"/>
+                <w:szCs w:val="26"/>
+              </w:rPr>
+            </w:pPr>
+            <w:r>
+              <w:rPr>
+                <w:rFonts w:eastAsia="Calibri"/>
+                <w:szCs w:val="26"/>
+              </w:rPr>
+              <w:t>COMMIT</w:t>
+            </w:r>
+          </w:p>
+        </w:tc>
+        <w:tc>
+          <w:tcPr>
+            <w:tcW w:w="2879" w:type="dxa"/>
             <w:tcBorders>
               <w:top w:val="nil"/>
               <w:left w:val="outset" w:sz="6" w:space="0" w:color="auto"/>
-              <w:bottom w:val="outset" w:sz="6" w:space="0" w:color="auto"/>
-              <w:right w:val="outset" w:sz="6" w:space="0" w:color="auto"/>
-            </w:tcBorders>
-          </w:tcPr>
-          <w:p>
-            <w:pPr>
-              <w:spacing w:before="100" w:beforeAutospacing="1" w:after="100" w:afterAutospacing="1" w:line="256" w:lineRule="auto"/>
-              <w:rPr>
-                <w:rFonts w:eastAsia="Calibri"/>
-                <w:szCs w:val="26"/>
-              </w:rPr>
-            </w:pPr>
-            <w:r>
-              <w:rPr>
-                <w:rFonts w:eastAsia="Calibri"/>
-                <w:szCs w:val="26"/>
-              </w:rPr>
-              <w:t>UPDATE DON_HANG</w:t>
-            </w:r>
-          </w:p>
-          <w:p>
-            <w:pPr>
-              <w:spacing w:before="100" w:beforeAutospacing="1" w:after="100" w:afterAutospacing="1" w:line="256" w:lineRule="auto"/>
-              <w:rPr>
-                <w:rFonts w:eastAsia="Calibri"/>
-                <w:szCs w:val="26"/>
-              </w:rPr>
-            </w:pPr>
-            <w:r>
-              <w:rPr>
-                <w:rFonts w:eastAsia="Calibri"/>
-                <w:szCs w:val="26"/>
-              </w:rPr>
-              <w:t>SET TinhTrangDH = ‘Đã hoàn trả hàng’</w:t>
-            </w:r>
-          </w:p>
-          <w:p>
-            <w:pPr>
-              <w:spacing w:before="100" w:beforeAutospacing="1" w:after="100" w:afterAutospacing="1" w:line="256" w:lineRule="auto"/>
-              <w:rPr>
-                <w:rFonts w:eastAsia="Calibri"/>
-                <w:szCs w:val="26"/>
-              </w:rPr>
-            </w:pPr>
-            <w:r>
-              <w:rPr>
-                <w:rFonts w:eastAsia="Calibri"/>
-                <w:szCs w:val="26"/>
-              </w:rPr>
-              <w:t>WHERE MaDH = ‘123’</w:t>
-            </w:r>
-          </w:p>
-        </w:tc>
-        <w:tc>
-          <w:tcPr>
-            <w:tcW w:w="3528" w:type="dxa"/>
+              <w:bottom w:val="single" w:sz="4" w:space="0" w:color="auto"/>
+              <w:right w:val="outset" w:sz="6" w:space="0" w:color="auto"/>
+            </w:tcBorders>
+          </w:tcPr>
+          <w:p>
+            <w:pPr>
+              <w:spacing w:before="100" w:beforeAutospacing="1" w:after="100" w:afterAutospacing="1" w:line="256" w:lineRule="auto"/>
+              <w:rPr>
+                <w:rFonts w:eastAsia="Calibri"/>
+                <w:szCs w:val="26"/>
+              </w:rPr>
+            </w:pPr>
+          </w:p>
+        </w:tc>
+        <w:tc>
+          <w:tcPr>
+            <w:tcW w:w="3392" w:type="dxa"/>
             <w:tcBorders>
               <w:top w:val="nil"/>
               <w:left w:val="outset" w:sz="6" w:space="0" w:color="auto"/>
-              <w:bottom w:val="outset" w:sz="6" w:space="0" w:color="auto"/>
-              <w:right w:val="outset" w:sz="6" w:space="0" w:color="auto"/>
-            </w:tcBorders>
-          </w:tcPr>
-          <w:p>
-            <w:pPr>
-              <w:spacing w:before="100" w:beforeAutospacing="1" w:after="100" w:afterAutospacing="1" w:line="256" w:lineRule="auto"/>
-              <w:rPr>
-                <w:rFonts w:eastAsia="Calibri"/>
-                <w:szCs w:val="26"/>
-              </w:rPr>
-            </w:pPr>
-            <w:r>
-              <w:rPr>
-                <w:rFonts w:eastAsia="Calibri"/>
-                <w:szCs w:val="26"/>
-              </w:rPr>
-              <w:t>T2 cập nhật tình trạng đơn hàng thành “Đã hoàn trả hàng”</w:t>
+              <w:bottom w:val="single" w:sz="4" w:space="0" w:color="auto"/>
+              <w:right w:val="outset" w:sz="6" w:space="0" w:color="auto"/>
+            </w:tcBorders>
+          </w:tcPr>
+          <w:p>
+            <w:pPr>
+              <w:spacing w:before="100" w:beforeAutospacing="1" w:after="100" w:afterAutospacing="1" w:line="256" w:lineRule="auto"/>
+              <w:rPr>
+                <w:rFonts w:eastAsia="Calibri"/>
+                <w:b/>
+                <w:bCs/>
+                <w:szCs w:val="26"/>
+              </w:rPr>
+            </w:pPr>
+            <w:r>
+              <w:rPr>
+                <w:rFonts w:eastAsia="Calibri"/>
+                <w:b/>
+                <w:bCs/>
+                <w:szCs w:val="26"/>
+              </w:rPr>
+              <w:t>T1 commit</w:t>
+            </w:r>
+            <w:r>
+              <w:rPr>
+                <w:rFonts w:eastAsia="Calibri"/>
+                <w:b/>
+                <w:bCs/>
+                <w:szCs w:val="26"/>
+              </w:rPr>
+              <w:t xml:space="preserve"> và nhả khóa</w:t>
+            </w:r>
+          </w:p>
+          <w:p>
+            <w:pPr>
+              <w:spacing w:before="100" w:beforeAutospacing="1" w:after="100" w:afterAutospacing="1" w:line="256" w:lineRule="auto"/>
+              <w:rPr>
+                <w:rFonts w:eastAsia="Calibri"/>
+                <w:b/>
+                <w:bCs/>
+                <w:szCs w:val="26"/>
+              </w:rPr>
+            </w:pPr>
+            <w:r>
+              <w:rPr>
+                <w:rFonts w:eastAsia="Calibri"/>
+                <w:b/>
+                <w:bCs/>
+                <w:szCs w:val="26"/>
+              </w:rPr>
+              <w:t>Tình trạng đơn hàng sau khi T1 commit là: “Đã giao hàng”</w:t>
             </w:r>
           </w:p>
         </w:tc>
@@ -690,93 +890,143 @@
       <w:tr>
         <w:tc>
           <w:tcPr>
-            <w:tcW w:w="2827" w:type="dxa"/>
-            <w:tcBorders>
-              <w:top w:val="nil"/>
-              <w:left w:val="outset" w:sz="6" w:space="0" w:color="auto"/>
-              <w:bottom w:val="outset" w:sz="6" w:space="0" w:color="auto"/>
-              <w:right w:val="outset" w:sz="6" w:space="0" w:color="auto"/>
-            </w:tcBorders>
-          </w:tcPr>
-          <w:p>
-            <w:pPr>
-              <w:spacing w:before="100" w:beforeAutospacing="1" w:after="100" w:afterAutospacing="1" w:line="256" w:lineRule="auto"/>
-              <w:rPr>
-                <w:rFonts w:eastAsia="Calibri"/>
-                <w:szCs w:val="26"/>
-              </w:rPr>
-            </w:pPr>
-          </w:p>
-        </w:tc>
-        <w:tc>
-          <w:tcPr>
-            <w:tcW w:w="2989" w:type="dxa"/>
-            <w:tcBorders>
-              <w:top w:val="nil"/>
-              <w:left w:val="outset" w:sz="6" w:space="0" w:color="auto"/>
-              <w:bottom w:val="outset" w:sz="6" w:space="0" w:color="auto"/>
-              <w:right w:val="outset" w:sz="6" w:space="0" w:color="auto"/>
-            </w:tcBorders>
-          </w:tcPr>
-          <w:p>
-            <w:pPr>
-              <w:spacing w:before="100" w:beforeAutospacing="1" w:after="100" w:afterAutospacing="1" w:line="256" w:lineRule="auto"/>
-              <w:rPr>
-                <w:rFonts w:eastAsia="Calibri"/>
-                <w:szCs w:val="26"/>
-              </w:rPr>
-            </w:pPr>
-            <w:r>
-              <w:rPr>
-                <w:rFonts w:eastAsia="Calibri"/>
-                <w:szCs w:val="26"/>
-              </w:rPr>
-              <w:t>COMMIT</w:t>
-            </w:r>
-          </w:p>
-        </w:tc>
-        <w:tc>
-          <w:tcPr>
-            <w:tcW w:w="3528" w:type="dxa"/>
-            <w:tcBorders>
-              <w:top w:val="nil"/>
-              <w:left w:val="outset" w:sz="6" w:space="0" w:color="auto"/>
-              <w:bottom w:val="outset" w:sz="6" w:space="0" w:color="auto"/>
-              <w:right w:val="outset" w:sz="6" w:space="0" w:color="auto"/>
-            </w:tcBorders>
-          </w:tcPr>
-          <w:p>
-            <w:pPr>
-              <w:spacing w:before="100" w:beforeAutospacing="1" w:after="100" w:afterAutospacing="1" w:line="256" w:lineRule="auto"/>
-              <w:rPr>
-                <w:rFonts w:eastAsia="Calibri"/>
-                <w:szCs w:val="26"/>
-              </w:rPr>
-            </w:pPr>
-            <w:r>
-              <w:rPr>
-                <w:rFonts w:eastAsia="Calibri"/>
-                <w:szCs w:val="26"/>
-              </w:rPr>
-              <w:t>T2 commit</w:t>
-            </w:r>
-          </w:p>
-          <w:p>
-            <w:pPr>
-              <w:spacing w:before="100" w:beforeAutospacing="1" w:after="100" w:afterAutospacing="1" w:line="256" w:lineRule="auto"/>
-              <w:rPr>
-                <w:rFonts w:eastAsia="Calibri"/>
-                <w:szCs w:val="26"/>
-              </w:rPr>
-            </w:pPr>
-            <w:r>
-              <w:rPr>
-                <w:rFonts w:eastAsia="Calibri"/>
-                <w:b/>
-                <w:bCs/>
-                <w:szCs w:val="26"/>
-              </w:rPr>
-              <w:t>Tình trạng đơn hàng sau khi T2 commit là: “Đã hoàn trả hàng”</w:t>
+            <w:tcW w:w="2739" w:type="dxa"/>
+            <w:tcBorders>
+              <w:top w:val="single" w:sz="4" w:space="0" w:color="auto"/>
+              <w:left w:val="single" w:sz="4" w:space="0" w:color="auto"/>
+              <w:bottom w:val="single" w:sz="4" w:space="0" w:color="auto"/>
+              <w:right w:val="single" w:sz="4" w:space="0" w:color="auto"/>
+            </w:tcBorders>
+          </w:tcPr>
+          <w:p>
+            <w:pPr>
+              <w:spacing w:before="100" w:beforeAutospacing="1" w:after="100" w:afterAutospacing="1" w:line="256" w:lineRule="auto"/>
+              <w:rPr>
+                <w:rFonts w:eastAsia="Calibri"/>
+                <w:szCs w:val="26"/>
+              </w:rPr>
+            </w:pPr>
+          </w:p>
+        </w:tc>
+        <w:tc>
+          <w:tcPr>
+            <w:tcW w:w="2879" w:type="dxa"/>
+            <w:tcBorders>
+              <w:top w:val="single" w:sz="4" w:space="0" w:color="auto"/>
+              <w:left w:val="single" w:sz="4" w:space="0" w:color="auto"/>
+              <w:bottom w:val="single" w:sz="4" w:space="0" w:color="auto"/>
+              <w:right w:val="single" w:sz="4" w:space="0" w:color="auto"/>
+            </w:tcBorders>
+          </w:tcPr>
+          <w:p>
+            <w:pPr>
+              <w:spacing w:before="100" w:beforeAutospacing="1" w:after="100" w:afterAutospacing="1" w:line="256" w:lineRule="auto"/>
+              <w:rPr>
+                <w:rFonts w:eastAsia="Calibri"/>
+                <w:szCs w:val="26"/>
+              </w:rPr>
+            </w:pPr>
+            <w:r>
+              <w:rPr>
+                <w:rFonts w:eastAsia="Calibri"/>
+                <w:szCs w:val="26"/>
+              </w:rPr>
+              <w:t>SELECT * FROM DON_HANG</w:t>
+            </w:r>
+            <w:r>
+              <w:rPr>
+                <w:rFonts w:eastAsia="Calibri"/>
+                <w:szCs w:val="26"/>
+              </w:rPr>
+              <w:t xml:space="preserve"> </w:t>
+            </w:r>
+            <w:r>
+              <w:rPr>
+                <w:rFonts w:eastAsia="Calibri"/>
+                <w:b/>
+                <w:bCs/>
+                <w:szCs w:val="26"/>
+              </w:rPr>
+              <w:t>WITH(XLOCK)</w:t>
+            </w:r>
+            <w:r>
+              <w:rPr>
+                <w:rFonts w:eastAsia="Calibri"/>
+                <w:szCs w:val="26"/>
+              </w:rPr>
+              <w:t xml:space="preserve"> WHERE MaDH = ‘123’ AND MaDT = ‘xyz’</w:t>
+            </w:r>
+          </w:p>
+        </w:tc>
+        <w:tc>
+          <w:tcPr>
+            <w:tcW w:w="3392" w:type="dxa"/>
+            <w:tcBorders>
+              <w:top w:val="single" w:sz="4" w:space="0" w:color="auto"/>
+              <w:left w:val="single" w:sz="4" w:space="0" w:color="auto"/>
+              <w:bottom w:val="single" w:sz="4" w:space="0" w:color="auto"/>
+              <w:right w:val="single" w:sz="4" w:space="0" w:color="auto"/>
+            </w:tcBorders>
+          </w:tcPr>
+          <w:p>
+            <w:pPr>
+              <w:spacing w:before="100" w:beforeAutospacing="1" w:after="100" w:afterAutospacing="1" w:line="256" w:lineRule="auto"/>
+              <w:rPr>
+                <w:rFonts w:eastAsia="Calibri"/>
+                <w:szCs w:val="26"/>
+              </w:rPr>
+            </w:pPr>
+            <w:r>
+              <w:rPr>
+                <w:rFonts w:eastAsia="Calibri"/>
+                <w:b/>
+                <w:bCs/>
+                <w:szCs w:val="26"/>
+              </w:rPr>
+              <w:t>T</w:t>
+            </w:r>
+            <w:r>
+              <w:rPr>
+                <w:rFonts w:eastAsia="Calibri"/>
+                <w:b/>
+                <w:bCs/>
+                <w:szCs w:val="26"/>
+              </w:rPr>
+              <w:t>2</w:t>
+            </w:r>
+            <w:r>
+              <w:rPr>
+                <w:rFonts w:eastAsia="Calibri"/>
+                <w:b/>
+                <w:bCs/>
+                <w:szCs w:val="26"/>
+              </w:rPr>
+              <w:t xml:space="preserve"> yêu cầu khóa độc quyền trên bảng DON_HANG</w:t>
+            </w:r>
+            <w:r>
+              <w:rPr>
+                <w:rFonts w:eastAsia="Calibri"/>
+                <w:b/>
+                <w:bCs/>
+                <w:szCs w:val="26"/>
+              </w:rPr>
+              <w:t xml:space="preserve"> =&gt; lấy được khóa do T1 đã nhả khóa</w:t>
+            </w:r>
+          </w:p>
+          <w:p>
+            <w:pPr>
+              <w:spacing w:before="100" w:beforeAutospacing="1" w:after="100" w:afterAutospacing="1" w:line="256" w:lineRule="auto"/>
+              <w:rPr>
+                <w:rFonts w:eastAsia="Calibri"/>
+                <w:szCs w:val="26"/>
+              </w:rPr>
+            </w:pPr>
+            <w:r>
+              <w:rPr>
+                <w:rFonts w:eastAsia="Calibri"/>
+                <w:szCs w:val="26"/>
+              </w:rPr>
+              <w:t>T1 kiểm tra tình trạng đơn hàng xem có phải là “Đã hoàn trả hàng” không, nếu phải thì không cập nhật nữa</w:t>
             </w:r>
           </w:p>
         </w:tc>
@@ -784,12 +1034,32 @@
       <w:tr>
         <w:tc>
           <w:tcPr>
-            <w:tcW w:w="2827" w:type="dxa"/>
-            <w:tcBorders>
-              <w:top w:val="nil"/>
-              <w:left w:val="outset" w:sz="6" w:space="0" w:color="auto"/>
-              <w:bottom w:val="outset" w:sz="6" w:space="0" w:color="auto"/>
-              <w:right w:val="outset" w:sz="6" w:space="0" w:color="auto"/>
+            <w:tcW w:w="2739" w:type="dxa"/>
+            <w:tcBorders>
+              <w:top w:val="single" w:sz="4" w:space="0" w:color="auto"/>
+              <w:left w:val="single" w:sz="4" w:space="0" w:color="auto"/>
+              <w:bottom w:val="single" w:sz="4" w:space="0" w:color="auto"/>
+              <w:right w:val="single" w:sz="4" w:space="0" w:color="auto"/>
+            </w:tcBorders>
+          </w:tcPr>
+          <w:p>
+            <w:pPr>
+              <w:spacing w:before="100" w:beforeAutospacing="1" w:after="100" w:afterAutospacing="1" w:line="256" w:lineRule="auto"/>
+              <w:rPr>
+                <w:rFonts w:eastAsia="Calibri"/>
+                <w:szCs w:val="26"/>
+              </w:rPr>
+            </w:pPr>
+          </w:p>
+        </w:tc>
+        <w:tc>
+          <w:tcPr>
+            <w:tcW w:w="2879" w:type="dxa"/>
+            <w:tcBorders>
+              <w:top w:val="single" w:sz="4" w:space="0" w:color="auto"/>
+              <w:left w:val="single" w:sz="4" w:space="0" w:color="auto"/>
+              <w:bottom w:val="single" w:sz="4" w:space="0" w:color="auto"/>
+              <w:right w:val="single" w:sz="4" w:space="0" w:color="auto"/>
             </w:tcBorders>
           </w:tcPr>
           <w:p>
@@ -811,66 +1081,65 @@
         </w:tc>
         <w:tc>
           <w:tcPr>
-            <w:tcW w:w="2989" w:type="dxa"/>
-            <w:tcBorders>
-              <w:top w:val="nil"/>
-              <w:left w:val="outset" w:sz="6" w:space="0" w:color="auto"/>
-              <w:bottom w:val="outset" w:sz="6" w:space="0" w:color="auto"/>
-              <w:right w:val="outset" w:sz="6" w:space="0" w:color="auto"/>
-            </w:tcBorders>
-          </w:tcPr>
-          <w:p>
-            <w:pPr>
-              <w:spacing w:before="100" w:beforeAutospacing="1" w:after="100" w:afterAutospacing="1" w:line="256" w:lineRule="auto"/>
-              <w:rPr>
-                <w:rFonts w:eastAsia="Calibri"/>
-                <w:szCs w:val="26"/>
-              </w:rPr>
-            </w:pPr>
-          </w:p>
-        </w:tc>
-        <w:tc>
-          <w:tcPr>
-            <w:tcW w:w="3528" w:type="dxa"/>
-            <w:tcBorders>
-              <w:top w:val="nil"/>
-              <w:left w:val="outset" w:sz="6" w:space="0" w:color="auto"/>
-              <w:bottom w:val="outset" w:sz="6" w:space="0" w:color="auto"/>
-              <w:right w:val="outset" w:sz="6" w:space="0" w:color="auto"/>
-            </w:tcBorders>
-          </w:tcPr>
-          <w:p>
-            <w:pPr>
-              <w:spacing w:before="100" w:beforeAutospacing="1" w:after="100" w:afterAutospacing="1" w:line="256" w:lineRule="auto"/>
-              <w:rPr>
-                <w:rFonts w:eastAsia="Calibri"/>
-                <w:szCs w:val="26"/>
-              </w:rPr>
-            </w:pPr>
-            <w:r>
-              <w:rPr>
-                <w:rFonts w:eastAsia="Calibri"/>
-                <w:szCs w:val="26"/>
-              </w:rPr>
-              <w:t>T1 kiểm tra tình trạng đơn hàng xem có phải là “Đã giao hàng” không, nếu phải thì chỉ được cập nhật là “Đã hoàn trả hàng”</w:t>
-            </w:r>
-          </w:p>
-          <w:p>
-            <w:pPr>
-              <w:spacing w:before="100" w:beforeAutospacing="1" w:after="100" w:afterAutospacing="1" w:line="256" w:lineRule="auto"/>
-              <w:rPr>
-                <w:rFonts w:eastAsia="Calibri"/>
-                <w:szCs w:val="26"/>
-              </w:rPr>
-            </w:pPr>
-            <w:r>
-              <w:rPr>
-                <w:rFonts w:eastAsia="Calibri"/>
-                <w:b/>
-                <w:bCs/>
-                <w:szCs w:val="26"/>
-              </w:rPr>
-              <w:t>Tình trạng đơn hàng được select lúc này là: “Đã hoàn trả hàng” =&gt; Hoàn toàn khác với câu select trước đó của T1</w:t>
+            <w:tcW w:w="3392" w:type="dxa"/>
+            <w:tcBorders>
+              <w:top w:val="single" w:sz="4" w:space="0" w:color="auto"/>
+              <w:left w:val="single" w:sz="4" w:space="0" w:color="auto"/>
+              <w:bottom w:val="single" w:sz="4" w:space="0" w:color="auto"/>
+              <w:right w:val="single" w:sz="4" w:space="0" w:color="auto"/>
+            </w:tcBorders>
+          </w:tcPr>
+          <w:p>
+            <w:pPr>
+              <w:spacing w:before="100" w:beforeAutospacing="1" w:after="100" w:afterAutospacing="1" w:line="256" w:lineRule="auto"/>
+              <w:rPr>
+                <w:rFonts w:eastAsia="Calibri"/>
+                <w:szCs w:val="26"/>
+              </w:rPr>
+            </w:pPr>
+            <w:r>
+              <w:rPr>
+                <w:rFonts w:eastAsia="Calibri"/>
+                <w:szCs w:val="26"/>
+              </w:rPr>
+              <w:t>T2 kiểm tra tình trạng đơn hàng xem có phải là “Đã hoàn trả hàng” không, nếu phải thì không cập nhật nữa.</w:t>
+            </w:r>
+          </w:p>
+          <w:p>
+            <w:pPr>
+              <w:spacing w:before="100" w:beforeAutospacing="1" w:after="100" w:afterAutospacing="1" w:line="256" w:lineRule="auto"/>
+              <w:rPr>
+                <w:rFonts w:eastAsia="Calibri"/>
+                <w:szCs w:val="26"/>
+              </w:rPr>
+            </w:pPr>
+            <w:r>
+              <w:rPr>
+                <w:rFonts w:eastAsia="Calibri"/>
+                <w:b/>
+                <w:bCs/>
+                <w:szCs w:val="26"/>
+              </w:rPr>
+              <w:lastRenderedPageBreak/>
+              <w:t>Tình trạng đơn hàng được select lúc này là: “Đ</w:t>
+            </w:r>
+            <w:r>
+              <w:rPr>
+                <w:rFonts w:eastAsia="Calibri"/>
+                <w:b/>
+                <w:bCs/>
+                <w:szCs w:val="26"/>
+              </w:rPr>
+              <w:t>ã</w:t>
+            </w:r>
+            <w:r>
+              <w:rPr>
+                <w:rFonts w:eastAsia="Calibri"/>
+                <w:b/>
+                <w:bCs/>
+                <w:szCs w:val="26"/>
+              </w:rPr>
+              <w:t xml:space="preserve"> giao hàng”</w:t>
             </w:r>
           </w:p>
         </w:tc>
@@ -878,108 +1147,111 @@
       <w:tr>
         <w:tc>
           <w:tcPr>
-            <w:tcW w:w="2827" w:type="dxa"/>
-            <w:tcBorders>
-              <w:top w:val="nil"/>
-              <w:left w:val="outset" w:sz="6" w:space="0" w:color="auto"/>
-              <w:bottom w:val="outset" w:sz="6" w:space="0" w:color="auto"/>
-              <w:right w:val="outset" w:sz="6" w:space="0" w:color="auto"/>
-            </w:tcBorders>
-          </w:tcPr>
-          <w:p>
-            <w:pPr>
-              <w:spacing w:before="100" w:beforeAutospacing="1" w:after="100" w:afterAutospacing="1" w:line="256" w:lineRule="auto"/>
-              <w:rPr>
-                <w:rFonts w:eastAsia="Calibri"/>
-                <w:szCs w:val="26"/>
-              </w:rPr>
-            </w:pPr>
-            <w:r>
-              <w:rPr>
-                <w:rFonts w:eastAsia="Calibri"/>
-                <w:szCs w:val="26"/>
-              </w:rPr>
-              <w:t>UPDATE DON_HANG</w:t>
-            </w:r>
-          </w:p>
-          <w:p>
-            <w:pPr>
-              <w:spacing w:before="100" w:beforeAutospacing="1" w:after="100" w:afterAutospacing="1" w:line="256" w:lineRule="auto"/>
-              <w:rPr>
-                <w:rFonts w:eastAsia="Calibri"/>
-                <w:szCs w:val="26"/>
-              </w:rPr>
-            </w:pPr>
-            <w:r>
-              <w:rPr>
-                <w:rFonts w:eastAsia="Calibri"/>
-                <w:szCs w:val="26"/>
-              </w:rPr>
-              <w:lastRenderedPageBreak/>
-              <w:t>SET TinhTrangDH = ‘Đã giao hàng’</w:t>
-            </w:r>
-          </w:p>
-          <w:p>
-            <w:pPr>
-              <w:spacing w:before="100" w:beforeAutospacing="1" w:after="100" w:afterAutospacing="1" w:line="256" w:lineRule="auto"/>
-              <w:rPr>
-                <w:rFonts w:eastAsia="Calibri"/>
-                <w:szCs w:val="26"/>
-              </w:rPr>
-            </w:pPr>
-            <w:r>
-              <w:rPr>
-                <w:rFonts w:eastAsia="Calibri"/>
-                <w:szCs w:val="26"/>
-              </w:rPr>
-              <w:t>WHERE MaDH = ‘123’</w:t>
-            </w:r>
-          </w:p>
-        </w:tc>
-        <w:tc>
-          <w:tcPr>
-            <w:tcW w:w="2989" w:type="dxa"/>
-            <w:tcBorders>
-              <w:top w:val="nil"/>
-              <w:left w:val="outset" w:sz="6" w:space="0" w:color="auto"/>
-              <w:bottom w:val="outset" w:sz="6" w:space="0" w:color="auto"/>
-              <w:right w:val="outset" w:sz="6" w:space="0" w:color="auto"/>
-            </w:tcBorders>
-          </w:tcPr>
-          <w:p>
-            <w:pPr>
-              <w:spacing w:before="100" w:beforeAutospacing="1" w:after="100" w:afterAutospacing="1" w:line="256" w:lineRule="auto"/>
-              <w:rPr>
-                <w:rFonts w:eastAsia="Calibri"/>
-                <w:szCs w:val="26"/>
-              </w:rPr>
-            </w:pPr>
-          </w:p>
-        </w:tc>
-        <w:tc>
-          <w:tcPr>
-            <w:tcW w:w="3528" w:type="dxa"/>
-            <w:tcBorders>
-              <w:top w:val="nil"/>
-              <w:left w:val="outset" w:sz="6" w:space="0" w:color="auto"/>
-              <w:bottom w:val="outset" w:sz="6" w:space="0" w:color="auto"/>
-              <w:right w:val="outset" w:sz="6" w:space="0" w:color="auto"/>
-            </w:tcBorders>
-          </w:tcPr>
-          <w:p>
-            <w:pPr>
-              <w:spacing w:before="100" w:beforeAutospacing="1" w:after="100" w:afterAutospacing="1" w:line="256" w:lineRule="auto"/>
-              <w:rPr>
-                <w:rFonts w:eastAsia="Calibri"/>
-                <w:szCs w:val="26"/>
-              </w:rPr>
-            </w:pPr>
-            <w:r>
-              <w:rPr>
-                <w:rFonts w:eastAsia="Calibri"/>
-                <w:szCs w:val="26"/>
-              </w:rPr>
-              <w:t>T1 cập nhật tình trạng đơn hàng thành “Đã giao hàng”</w:t>
+            <w:tcW w:w="2739" w:type="dxa"/>
+            <w:tcBorders>
+              <w:top w:val="single" w:sz="4" w:space="0" w:color="auto"/>
+              <w:left w:val="single" w:sz="4" w:space="0" w:color="auto"/>
+              <w:bottom w:val="single" w:sz="4" w:space="0" w:color="auto"/>
+              <w:right w:val="single" w:sz="4" w:space="0" w:color="auto"/>
+            </w:tcBorders>
+          </w:tcPr>
+          <w:p>
+            <w:pPr>
+              <w:spacing w:before="100" w:beforeAutospacing="1" w:after="100" w:afterAutospacing="1" w:line="256" w:lineRule="auto"/>
+              <w:rPr>
+                <w:rFonts w:eastAsia="Calibri"/>
+                <w:szCs w:val="26"/>
+              </w:rPr>
+            </w:pPr>
+          </w:p>
+        </w:tc>
+        <w:tc>
+          <w:tcPr>
+            <w:tcW w:w="2879" w:type="dxa"/>
+            <w:tcBorders>
+              <w:top w:val="single" w:sz="4" w:space="0" w:color="auto"/>
+              <w:left w:val="single" w:sz="4" w:space="0" w:color="auto"/>
+              <w:bottom w:val="single" w:sz="4" w:space="0" w:color="auto"/>
+              <w:right w:val="single" w:sz="4" w:space="0" w:color="auto"/>
+            </w:tcBorders>
+          </w:tcPr>
+          <w:p>
+            <w:pPr>
+              <w:spacing w:before="100" w:beforeAutospacing="1" w:after="100" w:afterAutospacing="1" w:line="256" w:lineRule="auto"/>
+              <w:rPr>
+                <w:rFonts w:eastAsia="Calibri"/>
+                <w:szCs w:val="26"/>
+              </w:rPr>
+            </w:pPr>
+            <w:r>
+              <w:rPr>
+                <w:rFonts w:eastAsia="Calibri"/>
+                <w:szCs w:val="26"/>
+              </w:rPr>
+              <w:t>SELECT TinhTrangDH FROM DON_HANG WHERE MaDH = ‘123’</w:t>
+            </w:r>
+          </w:p>
+        </w:tc>
+        <w:tc>
+          <w:tcPr>
+            <w:tcW w:w="3392" w:type="dxa"/>
+            <w:tcBorders>
+              <w:top w:val="single" w:sz="4" w:space="0" w:color="auto"/>
+              <w:left w:val="single" w:sz="4" w:space="0" w:color="auto"/>
+              <w:bottom w:val="single" w:sz="4" w:space="0" w:color="auto"/>
+              <w:right w:val="single" w:sz="4" w:space="0" w:color="auto"/>
+            </w:tcBorders>
+          </w:tcPr>
+          <w:p>
+            <w:pPr>
+              <w:spacing w:before="100" w:beforeAutospacing="1" w:after="100" w:afterAutospacing="1" w:line="256" w:lineRule="auto"/>
+              <w:rPr>
+                <w:rFonts w:eastAsia="Calibri"/>
+                <w:szCs w:val="26"/>
+              </w:rPr>
+            </w:pPr>
+            <w:r>
+              <w:rPr>
+                <w:rFonts w:eastAsia="Calibri"/>
+                <w:szCs w:val="26"/>
+              </w:rPr>
+              <w:t>T2 kiểm tra tình trạng đơn hàng xem có phải là “Đã giao hàng” không, nếu phải thì chỉ được cập nhật là “Đã hoàn trả hàng”</w:t>
+            </w:r>
+          </w:p>
+          <w:p>
+            <w:pPr>
+              <w:spacing w:before="100" w:beforeAutospacing="1" w:after="100" w:afterAutospacing="1" w:line="256" w:lineRule="auto"/>
+              <w:rPr>
+                <w:rFonts w:eastAsia="Calibri"/>
+                <w:szCs w:val="26"/>
+              </w:rPr>
+            </w:pPr>
+            <w:r>
+              <w:rPr>
+                <w:rFonts w:eastAsia="Calibri"/>
+                <w:b/>
+                <w:bCs/>
+                <w:szCs w:val="26"/>
+              </w:rPr>
+              <w:t>Tình trạng đơn hàng được select lúc này là: “Đ</w:t>
+            </w:r>
+            <w:r>
+              <w:rPr>
+                <w:rFonts w:eastAsia="Calibri"/>
+                <w:b/>
+                <w:bCs/>
+                <w:szCs w:val="26"/>
+              </w:rPr>
+              <w:t>ã</w:t>
+            </w:r>
+            <w:r>
+              <w:rPr>
+                <w:rFonts w:eastAsia="Calibri"/>
+                <w:b/>
+                <w:bCs/>
+                <w:szCs w:val="26"/>
+              </w:rPr>
+              <w:t xml:space="preserve"> giao hàng”</w:t>
             </w:r>
           </w:p>
         </w:tc>
@@ -987,12 +1259,140 @@
       <w:tr>
         <w:tc>
           <w:tcPr>
-            <w:tcW w:w="2827" w:type="dxa"/>
-            <w:tcBorders>
-              <w:top w:val="nil"/>
-              <w:left w:val="outset" w:sz="6" w:space="0" w:color="auto"/>
-              <w:bottom w:val="outset" w:sz="6" w:space="0" w:color="auto"/>
-              <w:right w:val="outset" w:sz="6" w:space="0" w:color="auto"/>
+            <w:tcW w:w="2739" w:type="dxa"/>
+            <w:tcBorders>
+              <w:top w:val="single" w:sz="4" w:space="0" w:color="auto"/>
+              <w:left w:val="single" w:sz="4" w:space="0" w:color="auto"/>
+              <w:bottom w:val="single" w:sz="4" w:space="0" w:color="auto"/>
+              <w:right w:val="single" w:sz="4" w:space="0" w:color="auto"/>
+            </w:tcBorders>
+          </w:tcPr>
+          <w:p>
+            <w:pPr>
+              <w:spacing w:before="100" w:beforeAutospacing="1" w:after="100" w:afterAutospacing="1" w:line="256" w:lineRule="auto"/>
+              <w:rPr>
+                <w:rFonts w:eastAsia="Calibri"/>
+                <w:szCs w:val="26"/>
+              </w:rPr>
+            </w:pPr>
+          </w:p>
+        </w:tc>
+        <w:tc>
+          <w:tcPr>
+            <w:tcW w:w="2879" w:type="dxa"/>
+            <w:tcBorders>
+              <w:top w:val="single" w:sz="4" w:space="0" w:color="auto"/>
+              <w:left w:val="single" w:sz="4" w:space="0" w:color="auto"/>
+              <w:bottom w:val="single" w:sz="4" w:space="0" w:color="auto"/>
+              <w:right w:val="single" w:sz="4" w:space="0" w:color="auto"/>
+            </w:tcBorders>
+          </w:tcPr>
+          <w:p>
+            <w:pPr>
+              <w:spacing w:before="100" w:beforeAutospacing="1" w:after="100" w:afterAutospacing="1" w:line="256" w:lineRule="auto"/>
+              <w:rPr>
+                <w:rFonts w:eastAsia="Calibri"/>
+                <w:szCs w:val="26"/>
+              </w:rPr>
+            </w:pPr>
+            <w:r>
+              <w:rPr>
+                <w:rFonts w:eastAsia="Calibri"/>
+                <w:szCs w:val="26"/>
+              </w:rPr>
+              <w:t>UPDATE DON_HANG</w:t>
+            </w:r>
+          </w:p>
+          <w:p>
+            <w:pPr>
+              <w:spacing w:before="100" w:beforeAutospacing="1" w:after="100" w:afterAutospacing="1" w:line="256" w:lineRule="auto"/>
+              <w:rPr>
+                <w:rFonts w:eastAsia="Calibri"/>
+                <w:szCs w:val="26"/>
+              </w:rPr>
+            </w:pPr>
+            <w:r>
+              <w:rPr>
+                <w:rFonts w:eastAsia="Calibri"/>
+                <w:szCs w:val="26"/>
+              </w:rPr>
+              <w:t>SET TinhTrangDH = ‘Đã hoàn trả hàng’</w:t>
+            </w:r>
+          </w:p>
+          <w:p>
+            <w:pPr>
+              <w:spacing w:before="100" w:beforeAutospacing="1" w:after="100" w:afterAutospacing="1" w:line="256" w:lineRule="auto"/>
+              <w:rPr>
+                <w:rFonts w:eastAsia="Calibri"/>
+                <w:szCs w:val="26"/>
+              </w:rPr>
+            </w:pPr>
+            <w:r>
+              <w:rPr>
+                <w:rFonts w:eastAsia="Calibri"/>
+                <w:szCs w:val="26"/>
+              </w:rPr>
+              <w:t>WHERE MaDH = ‘123’</w:t>
+            </w:r>
+          </w:p>
+        </w:tc>
+        <w:tc>
+          <w:tcPr>
+            <w:tcW w:w="3392" w:type="dxa"/>
+            <w:tcBorders>
+              <w:top w:val="single" w:sz="4" w:space="0" w:color="auto"/>
+              <w:left w:val="single" w:sz="4" w:space="0" w:color="auto"/>
+              <w:bottom w:val="single" w:sz="4" w:space="0" w:color="auto"/>
+              <w:right w:val="single" w:sz="4" w:space="0" w:color="auto"/>
+            </w:tcBorders>
+          </w:tcPr>
+          <w:p>
+            <w:pPr>
+              <w:spacing w:before="100" w:beforeAutospacing="1" w:after="100" w:afterAutospacing="1" w:line="256" w:lineRule="auto"/>
+              <w:rPr>
+                <w:rFonts w:eastAsia="Calibri"/>
+                <w:szCs w:val="26"/>
+              </w:rPr>
+            </w:pPr>
+            <w:r>
+              <w:rPr>
+                <w:rFonts w:eastAsia="Calibri"/>
+                <w:szCs w:val="26"/>
+              </w:rPr>
+              <w:t>T2 cập nhật tình trạng đơn hàng thành “Đã hoàn trả hàng”</w:t>
+            </w:r>
+          </w:p>
+        </w:tc>
+      </w:tr>
+      <w:tr>
+        <w:tc>
+          <w:tcPr>
+            <w:tcW w:w="2739" w:type="dxa"/>
+            <w:tcBorders>
+              <w:top w:val="single" w:sz="4" w:space="0" w:color="auto"/>
+              <w:left w:val="single" w:sz="4" w:space="0" w:color="auto"/>
+              <w:bottom w:val="single" w:sz="4" w:space="0" w:color="auto"/>
+              <w:right w:val="single" w:sz="4" w:space="0" w:color="auto"/>
+            </w:tcBorders>
+          </w:tcPr>
+          <w:p>
+            <w:pPr>
+              <w:spacing w:before="100" w:beforeAutospacing="1" w:after="100" w:afterAutospacing="1" w:line="256" w:lineRule="auto"/>
+              <w:rPr>
+                <w:rFonts w:eastAsia="Calibri"/>
+                <w:szCs w:val="26"/>
+              </w:rPr>
+            </w:pPr>
+          </w:p>
+        </w:tc>
+        <w:tc>
+          <w:tcPr>
+            <w:tcW w:w="2879" w:type="dxa"/>
+            <w:tcBorders>
+              <w:top w:val="single" w:sz="4" w:space="0" w:color="auto"/>
+              <w:left w:val="single" w:sz="4" w:space="0" w:color="auto"/>
+              <w:bottom w:val="single" w:sz="4" w:space="0" w:color="auto"/>
+              <w:right w:val="single" w:sz="4" w:space="0" w:color="auto"/>
             </w:tcBorders>
           </w:tcPr>
           <w:p>
@@ -1014,114 +1414,46 @@
         </w:tc>
         <w:tc>
           <w:tcPr>
-            <w:tcW w:w="2989" w:type="dxa"/>
-            <w:tcBorders>
-              <w:top w:val="nil"/>
-              <w:left w:val="outset" w:sz="6" w:space="0" w:color="auto"/>
-              <w:bottom w:val="outset" w:sz="6" w:space="0" w:color="auto"/>
-              <w:right w:val="outset" w:sz="6" w:space="0" w:color="auto"/>
-            </w:tcBorders>
-          </w:tcPr>
-          <w:p>
-            <w:pPr>
-              <w:spacing w:before="100" w:beforeAutospacing="1" w:after="100" w:afterAutospacing="1" w:line="256" w:lineRule="auto"/>
-              <w:rPr>
-                <w:rFonts w:eastAsia="Calibri"/>
-                <w:szCs w:val="26"/>
-              </w:rPr>
-            </w:pPr>
-          </w:p>
-        </w:tc>
-        <w:tc>
-          <w:tcPr>
-            <w:tcW w:w="3528" w:type="dxa"/>
-            <w:tcBorders>
-              <w:top w:val="nil"/>
-              <w:left w:val="outset" w:sz="6" w:space="0" w:color="auto"/>
-              <w:bottom w:val="outset" w:sz="6" w:space="0" w:color="auto"/>
-              <w:right w:val="outset" w:sz="6" w:space="0" w:color="auto"/>
-            </w:tcBorders>
-          </w:tcPr>
-          <w:p>
-            <w:pPr>
-              <w:spacing w:before="100" w:beforeAutospacing="1" w:after="100" w:afterAutospacing="1" w:line="256" w:lineRule="auto"/>
-              <w:rPr>
-                <w:rFonts w:eastAsia="Calibri"/>
-                <w:szCs w:val="26"/>
-              </w:rPr>
-            </w:pPr>
-            <w:r>
-              <w:rPr>
-                <w:rFonts w:eastAsia="Calibri"/>
-                <w:szCs w:val="26"/>
-              </w:rPr>
-              <w:t>T1 commit</w:t>
-            </w:r>
-          </w:p>
-          <w:p>
-            <w:pPr>
-              <w:spacing w:before="100" w:beforeAutospacing="1" w:after="100" w:afterAutospacing="1" w:line="256" w:lineRule="auto"/>
-              <w:rPr>
-                <w:rFonts w:eastAsia="Calibri"/>
-                <w:b/>
-                <w:bCs/>
-                <w:szCs w:val="26"/>
-              </w:rPr>
-            </w:pPr>
-            <w:r>
-              <w:rPr>
-                <w:rFonts w:eastAsia="Calibri"/>
-                <w:b/>
-                <w:bCs/>
-                <w:szCs w:val="26"/>
-              </w:rPr>
-              <w:t>Tình trạng đơn hàng sau khi T1 commit là: “Đã giao hàng”</w:t>
-            </w:r>
-          </w:p>
-          <w:p>
-            <w:pPr>
-              <w:numPr>
-                <w:ilvl w:val="0"/>
-                <w:numId w:val="1"/>
-              </w:numPr>
-              <w:spacing w:before="100" w:beforeAutospacing="1" w:after="100" w:afterAutospacing="1" w:line="256" w:lineRule="auto"/>
-              <w:contextualSpacing/>
-              <w:rPr>
-                <w:rFonts w:eastAsia="Calibri"/>
-                <w:szCs w:val="26"/>
-              </w:rPr>
-            </w:pPr>
-            <w:r>
-              <w:rPr>
-                <w:rFonts w:eastAsia="Calibri"/>
-                <w:szCs w:val="26"/>
-              </w:rPr>
-              <w:t xml:space="preserve">Đối tác đã cập nhật thành </w:t>
-            </w:r>
-            <w:r>
-              <w:rPr>
-                <w:rFonts w:eastAsia="Calibri"/>
-                <w:b/>
-                <w:bCs/>
-                <w:szCs w:val="26"/>
-              </w:rPr>
-              <w:t>“Đã hoàn trả hàng”</w:t>
-            </w:r>
-            <w:r>
-              <w:rPr>
-                <w:rFonts w:eastAsia="Calibri"/>
-                <w:szCs w:val="26"/>
-              </w:rPr>
-              <w:t xml:space="preserve"> do khách khiếu nại, nhưng lúc này tình trạng đơn hàng trong cơ sở dữ liệu lại là </w:t>
-            </w:r>
-            <w:r>
-              <w:rPr>
-                <w:rFonts w:eastAsia="Calibri"/>
-                <w:b/>
-                <w:bCs/>
-                <w:szCs w:val="26"/>
-              </w:rPr>
-              <w:t>“Đã giao hàng”</w:t>
+            <w:tcW w:w="3392" w:type="dxa"/>
+            <w:tcBorders>
+              <w:top w:val="single" w:sz="4" w:space="0" w:color="auto"/>
+              <w:left w:val="single" w:sz="4" w:space="0" w:color="auto"/>
+              <w:bottom w:val="single" w:sz="4" w:space="0" w:color="auto"/>
+              <w:right w:val="single" w:sz="4" w:space="0" w:color="auto"/>
+            </w:tcBorders>
+          </w:tcPr>
+          <w:p>
+            <w:pPr>
+              <w:spacing w:before="100" w:beforeAutospacing="1" w:after="100" w:afterAutospacing="1" w:line="256" w:lineRule="auto"/>
+              <w:rPr>
+                <w:rFonts w:eastAsia="Calibri"/>
+                <w:szCs w:val="26"/>
+              </w:rPr>
+            </w:pPr>
+            <w:r>
+              <w:rPr>
+                <w:rFonts w:eastAsia="Calibri"/>
+                <w:szCs w:val="26"/>
+              </w:rPr>
+              <w:t>T2 commit</w:t>
+            </w:r>
+          </w:p>
+          <w:p>
+            <w:pPr>
+              <w:spacing w:before="100" w:beforeAutospacing="1" w:after="100" w:afterAutospacing="1" w:line="256" w:lineRule="auto"/>
+              <w:rPr>
+                <w:rFonts w:eastAsia="Calibri"/>
+                <w:szCs w:val="26"/>
+              </w:rPr>
+            </w:pPr>
+            <w:r>
+              <w:rPr>
+                <w:rFonts w:eastAsia="Calibri"/>
+                <w:b/>
+                <w:bCs/>
+                <w:szCs w:val="26"/>
+              </w:rPr>
+              <w:t>Tình trạng đơn hàng sau khi T2 commit là: “Đã hoàn trả hàng”</w:t>
             </w:r>
           </w:p>
         </w:tc>
@@ -1144,9 +1476,106 @@
     <w:p>
       <w:pPr>
         <w:rPr>
+          <w:b/>
+          <w:bCs/>
           <w:lang w:val="en-US"/>
         </w:rPr>
       </w:pPr>
+      <w:r>
+        <w:rPr>
+          <w:b/>
+          <w:bCs/>
+          <w:lang w:val="en-US"/>
+        </w:rPr>
+        <w:t xml:space="preserve">Test case </w:t>
+      </w:r>
+      <w:r>
+        <w:rPr>
+          <w:b/>
+          <w:bCs/>
+          <w:lang w:val="en-US"/>
+        </w:rPr>
+        <w:t>2</w:t>
+      </w:r>
+      <w:r>
+        <w:rPr>
+          <w:b/>
+          <w:bCs/>
+          <w:lang w:val="en-US"/>
+        </w:rPr>
+        <w:t>:</w:t>
+      </w:r>
+    </w:p>
+    <w:p>
+      <w:pPr>
+        <w:rPr>
+          <w:lang w:val="en-US"/>
+        </w:rPr>
+      </w:pPr>
+      <w:r>
+        <w:rPr>
+          <w:b/>
+          <w:bCs/>
+          <w:lang w:val="en-US"/>
+        </w:rPr>
+        <w:t>Hướng xử lý:</w:t>
+      </w:r>
+      <w:r>
+        <w:rPr>
+          <w:lang w:val="en-US"/>
+        </w:rPr>
+        <w:t xml:space="preserve"> ta đặt khóa độc quyền (XLOCK) khi đọc dữ liệu trong bảng </w:t>
+      </w:r>
+      <w:r>
+        <w:rPr>
+          <w:lang w:val="en-US"/>
+        </w:rPr>
+        <w:t>HOP_DONG</w:t>
+      </w:r>
+      <w:r>
+        <w:rPr>
+          <w:lang w:val="en-US"/>
+        </w:rPr>
+        <w:t xml:space="preserve"> lần đầu tiên cho cả tài xế và đối tác để ngăn không cho các thao tác khác can thiệp vào giữa giai đoạn cập nhật làm thay đổi dữ liệu ở bảng </w:t>
+      </w:r>
+      <w:r>
+        <w:rPr>
+          <w:lang w:val="en-US"/>
+        </w:rPr>
+        <w:t>HOP_</w:t>
+      </w:r>
+      <w:proofErr w:type="gramStart"/>
+      <w:r>
+        <w:rPr>
+          <w:lang w:val="en-US"/>
+        </w:rPr>
+        <w:t>DONG</w:t>
+      </w:r>
+      <w:r>
+        <w:rPr>
+          <w:lang w:val="en-US"/>
+        </w:rPr>
+        <w:t>(</w:t>
+      </w:r>
+      <w:proofErr w:type="gramEnd"/>
+      <w:r>
+        <w:rPr>
+          <w:lang w:val="en-US"/>
+        </w:rPr>
+        <w:t xml:space="preserve">cụ thể ở đây </w:t>
+      </w:r>
+      <w:r>
+        <w:rPr>
+          <w:lang w:val="en-US"/>
+        </w:rPr>
+        <w:t>là thời gian hiệu lực hợp đồng</w:t>
+      </w:r>
+      <w:r>
+        <w:rPr>
+          <w:lang w:val="en-US"/>
+        </w:rPr>
+        <w:t>).</w:t>
+      </w:r>
     </w:p>
     <w:tbl>
       <w:tblPr>
@@ -1161,14 +1590,14 @@
         <w:tblLook w:val="04A0" w:firstRow="1" w:lastRow="0" w:firstColumn="1" w:lastColumn="0" w:noHBand="0" w:noVBand="1"/>
       </w:tblPr>
       <w:tblGrid>
-        <w:gridCol w:w="2891"/>
-        <w:gridCol w:w="3043"/>
-        <w:gridCol w:w="3076"/>
+        <w:gridCol w:w="2846"/>
+        <w:gridCol w:w="2992"/>
+        <w:gridCol w:w="3172"/>
       </w:tblGrid>
       <w:tr>
         <w:tc>
           <w:tcPr>
-            <w:tcW w:w="4425" w:type="dxa"/>
+            <w:tcW w:w="2846" w:type="dxa"/>
             <w:tcBorders>
               <w:top w:val="outset" w:sz="6" w:space="0" w:color="auto"/>
               <w:left w:val="outset" w:sz="6" w:space="0" w:color="auto"/>
@@ -1200,7 +1629,7 @@
         </w:tc>
         <w:tc>
           <w:tcPr>
-            <w:tcW w:w="4785" w:type="dxa"/>
+            <w:tcW w:w="2992" w:type="dxa"/>
             <w:tcBorders>
               <w:top w:val="outset" w:sz="6" w:space="0" w:color="auto"/>
               <w:left w:val="outset" w:sz="6" w:space="0" w:color="auto"/>
@@ -1232,7 +1661,7 @@
         </w:tc>
         <w:tc>
           <w:tcPr>
-            <w:tcW w:w="6090" w:type="dxa"/>
+            <w:tcW w:w="3172" w:type="dxa"/>
             <w:tcBorders>
               <w:top w:val="outset" w:sz="6" w:space="0" w:color="auto"/>
               <w:left w:val="outset" w:sz="6" w:space="0" w:color="auto"/>
@@ -1266,7 +1695,7 @@
       <w:tr>
         <w:tc>
           <w:tcPr>
-            <w:tcW w:w="4425" w:type="dxa"/>
+            <w:tcW w:w="2846" w:type="dxa"/>
             <w:tcBorders>
               <w:top w:val="nil"/>
               <w:left w:val="outset" w:sz="6" w:space="0" w:color="auto"/>
@@ -1287,13 +1716,59 @@
                 <w:rFonts w:eastAsia="Calibri"/>
                 <w:szCs w:val="26"/>
               </w:rPr>
-              <w:t>SELECT h.TG_HieuLucHD FROM DOI_TAC d JOIN HOP_DONG h ON (d.MaDT = h.MaHD) WHERE d.MaSoThue = ‘123’</w:t>
-            </w:r>
-          </w:p>
-        </w:tc>
-        <w:tc>
-          <w:tcPr>
-            <w:tcW w:w="4785" w:type="dxa"/>
+              <w:t xml:space="preserve">SELECT h.TG_HieuLucHD FROM DOI_TAC d JOIN HOP_DONG h ON </w:t>
+            </w:r>
+            <w:r>
+              <w:rPr>
+                <w:rFonts w:eastAsia="Calibri"/>
+                <w:b/>
+                <w:bCs/>
+                <w:szCs w:val="26"/>
+              </w:rPr>
+              <w:t xml:space="preserve">WITH(XLOCK) </w:t>
+            </w:r>
+            <w:r>
+              <w:rPr>
+                <w:rFonts w:eastAsia="Calibri"/>
+                <w:szCs w:val="26"/>
+              </w:rPr>
+              <w:t>(</w:t>
+            </w:r>
+            <w:proofErr w:type="gramStart"/>
+            <w:r>
+              <w:rPr>
+                <w:rFonts w:eastAsia="Calibri"/>
+                <w:szCs w:val="26"/>
+              </w:rPr>
+              <w:t>d.MaDT</w:t>
+            </w:r>
+            <w:proofErr w:type="gramEnd"/>
+            <w:r>
+              <w:rPr>
+                <w:rFonts w:eastAsia="Calibri"/>
+                <w:szCs w:val="26"/>
+              </w:rPr>
+              <w:t xml:space="preserve"> = h.Ma</w:t>
+            </w:r>
+            <w:r>
+              <w:rPr>
+                <w:rFonts w:eastAsia="Calibri"/>
+                <w:szCs w:val="26"/>
+              </w:rPr>
+              <w:t>DT</w:t>
+            </w:r>
+            <w:r>
+              <w:rPr>
+                <w:rFonts w:eastAsia="Calibri"/>
+                <w:szCs w:val="26"/>
+              </w:rPr>
+              <w:t>) WHERE d.MaSoThue = ‘123’</w:t>
+            </w:r>
+          </w:p>
+        </w:tc>
+        <w:tc>
+          <w:tcPr>
+            <w:tcW w:w="2992" w:type="dxa"/>
             <w:tcBorders>
               <w:top w:val="nil"/>
               <w:left w:val="outset" w:sz="6" w:space="0" w:color="auto"/>
@@ -1313,7 +1788,7 @@
         </w:tc>
         <w:tc>
           <w:tcPr>
-            <w:tcW w:w="6090" w:type="dxa"/>
+            <w:tcW w:w="3172" w:type="dxa"/>
             <w:tcBorders>
               <w:top w:val="nil"/>
               <w:left w:val="outset" w:sz="6" w:space="0" w:color="auto"/>
@@ -1321,6 +1796,24 @@
               <w:right w:val="outset" w:sz="6" w:space="0" w:color="auto"/>
             </w:tcBorders>
           </w:tcPr>
+          <w:p>
+            <w:pPr>
+              <w:spacing w:before="100" w:beforeAutospacing="1" w:after="100" w:afterAutospacing="1" w:line="256" w:lineRule="auto"/>
+              <w:rPr>
+                <w:rFonts w:eastAsia="Calibri"/>
+                <w:szCs w:val="26"/>
+              </w:rPr>
+            </w:pPr>
+            <w:r>
+              <w:rPr>
+                <w:rFonts w:eastAsia="Calibri"/>
+                <w:b/>
+                <w:bCs/>
+                <w:szCs w:val="26"/>
+              </w:rPr>
+              <w:t>T1 yêu cầu khóa độc quyền trên bảng HOP_DONG</w:t>
+            </w:r>
+          </w:p>
           <w:p>
             <w:pPr>
               <w:spacing w:before="100" w:beforeAutospacing="1" w:after="100" w:afterAutospacing="1" w:line="256" w:lineRule="auto"/>
@@ -1358,7 +1851,7 @@
       <w:tr>
         <w:tc>
           <w:tcPr>
-            <w:tcW w:w="4425" w:type="dxa"/>
+            <w:tcW w:w="2846" w:type="dxa"/>
             <w:tcBorders>
               <w:top w:val="nil"/>
               <w:left w:val="outset" w:sz="6" w:space="0" w:color="auto"/>
@@ -1378,7 +1871,7 @@
         </w:tc>
         <w:tc>
           <w:tcPr>
-            <w:tcW w:w="4785" w:type="dxa"/>
+            <w:tcW w:w="2992" w:type="dxa"/>
             <w:tcBorders>
               <w:top w:val="nil"/>
               <w:left w:val="outset" w:sz="6" w:space="0" w:color="auto"/>
@@ -1399,13 +1892,88 @@
                 <w:rFonts w:eastAsia="Calibri"/>
                 <w:szCs w:val="26"/>
               </w:rPr>
-              <w:t>SELECT h.TG_HieuLucHD FROM DOI_TAC d JOIN HOP_DONG h ON (d.MaDT = h.MaHD) WHERE d.MaSoThue = ‘123’</w:t>
-            </w:r>
-          </w:p>
-        </w:tc>
-        <w:tc>
-          <w:tcPr>
-            <w:tcW w:w="6090" w:type="dxa"/>
+              <w:t xml:space="preserve">SELECT h.TG_HieuLucHD FROM DOI_TAC d JOIN HOP_DONG h ON </w:t>
+            </w:r>
+            <w:r>
+              <w:rPr>
+                <w:rFonts w:eastAsia="Calibri"/>
+                <w:b/>
+                <w:bCs/>
+                <w:szCs w:val="26"/>
+              </w:rPr>
+              <w:t>WITH(XLOCK)</w:t>
+            </w:r>
+            <w:r>
+              <w:rPr>
+                <w:rFonts w:eastAsia="Calibri"/>
+                <w:b/>
+                <w:bCs/>
+                <w:szCs w:val="26"/>
+              </w:rPr>
+              <w:t xml:space="preserve"> </w:t>
+            </w:r>
+            <w:r>
+              <w:rPr>
+                <w:rFonts w:eastAsia="Calibri"/>
+                <w:szCs w:val="26"/>
+              </w:rPr>
+              <w:t>(</w:t>
+            </w:r>
+            <w:proofErr w:type="gramStart"/>
+            <w:r>
+              <w:rPr>
+                <w:rFonts w:eastAsia="Calibri"/>
+                <w:szCs w:val="26"/>
+              </w:rPr>
+              <w:t>d.MaDT</w:t>
+            </w:r>
+            <w:proofErr w:type="gramEnd"/>
+            <w:r>
+              <w:rPr>
+                <w:rFonts w:eastAsia="Calibri"/>
+                <w:szCs w:val="26"/>
+              </w:rPr>
+              <w:t xml:space="preserve"> = h.Ma</w:t>
+            </w:r>
+            <w:r>
+              <w:rPr>
+                <w:rFonts w:eastAsia="Calibri"/>
+                <w:szCs w:val="26"/>
+              </w:rPr>
+              <w:t>DT</w:t>
+            </w:r>
+            <w:r>
+              <w:rPr>
+                <w:rFonts w:eastAsia="Calibri"/>
+                <w:szCs w:val="26"/>
+              </w:rPr>
+              <w:t>) WHERE d.MaSoThue = ‘123’</w:t>
+            </w:r>
+          </w:p>
+          <w:p>
+            <w:pPr>
+              <w:spacing w:before="100" w:beforeAutospacing="1" w:after="100" w:afterAutospacing="1" w:line="256" w:lineRule="auto"/>
+              <w:rPr>
+                <w:rFonts w:eastAsia="Calibri"/>
+                <w:b/>
+                <w:bCs/>
+                <w:szCs w:val="26"/>
+              </w:rPr>
+            </w:pPr>
+            <w:r>
+              <w:rPr>
+                <w:rFonts w:eastAsia="Calibri"/>
+                <w:b/>
+                <w:bCs/>
+                <w:szCs w:val="26"/>
+              </w:rPr>
+              <w:t>=&gt; CHỜ</w:t>
+            </w:r>
+          </w:p>
+        </w:tc>
+        <w:tc>
+          <w:tcPr>
+            <w:tcW w:w="3172" w:type="dxa"/>
             <w:tcBorders>
               <w:top w:val="nil"/>
               <w:left w:val="outset" w:sz="6" w:space="0" w:color="auto"/>
@@ -1424,33 +1992,55 @@
             <w:r>
               <w:rPr>
                 <w:rFonts w:eastAsia="Calibri"/>
-                <w:szCs w:val="26"/>
-              </w:rPr>
-              <w:t>Kiểm tra xem hợp đồng có tồn tại hay không, nếu không thì rollback</w:t>
-            </w:r>
-          </w:p>
-          <w:p>
-            <w:pPr>
-              <w:spacing w:before="100" w:beforeAutospacing="1" w:after="100" w:afterAutospacing="1" w:line="256" w:lineRule="auto"/>
-              <w:rPr>
-                <w:rFonts w:eastAsia="Calibri"/>
-                <w:szCs w:val="26"/>
-              </w:rPr>
-            </w:pPr>
-            <w:r>
-              <w:rPr>
-                <w:rFonts w:eastAsia="Calibri"/>
-                <w:szCs w:val="26"/>
-              </w:rPr>
-              <w:t>T2 kiểm tra thì thấy select ra được 1 dòng dữ liệu =&gt; hợp đồng có tồn tại</w:t>
-            </w:r>
+                <w:b/>
+                <w:bCs/>
+                <w:szCs w:val="26"/>
+              </w:rPr>
+              <w:t>T</w:t>
+            </w:r>
+            <w:r>
+              <w:rPr>
+                <w:rFonts w:eastAsia="Calibri"/>
+                <w:b/>
+                <w:bCs/>
+                <w:szCs w:val="26"/>
+              </w:rPr>
+              <w:t>2</w:t>
+            </w:r>
+            <w:r>
+              <w:rPr>
+                <w:rFonts w:eastAsia="Calibri"/>
+                <w:b/>
+                <w:bCs/>
+                <w:szCs w:val="26"/>
+              </w:rPr>
+              <w:t xml:space="preserve"> yêu cầu khóa độc quyền trên bảng HOP_DONG</w:t>
+            </w:r>
+            <w:r>
+              <w:rPr>
+                <w:rFonts w:eastAsia="Calibri"/>
+                <w:b/>
+                <w:bCs/>
+                <w:szCs w:val="26"/>
+              </w:rPr>
+              <w:t xml:space="preserve"> nhưng phải chờ do T1 đang giữ khóa</w:t>
+            </w:r>
+          </w:p>
+          <w:p>
+            <w:pPr>
+              <w:spacing w:before="100" w:beforeAutospacing="1" w:after="100" w:afterAutospacing="1" w:line="256" w:lineRule="auto"/>
+              <w:rPr>
+                <w:rFonts w:eastAsia="Calibri"/>
+                <w:szCs w:val="26"/>
+              </w:rPr>
+            </w:pPr>
           </w:p>
         </w:tc>
       </w:tr>
       <w:tr>
         <w:tc>
           <w:tcPr>
-            <w:tcW w:w="4425" w:type="dxa"/>
+            <w:tcW w:w="2846" w:type="dxa"/>
             <w:tcBorders>
               <w:top w:val="nil"/>
               <w:left w:val="outset" w:sz="6" w:space="0" w:color="auto"/>
@@ -1466,11 +2056,48 @@
                 <w:szCs w:val="26"/>
               </w:rPr>
             </w:pPr>
-          </w:p>
-        </w:tc>
-        <w:tc>
-          <w:tcPr>
-            <w:tcW w:w="4785" w:type="dxa"/>
+            <w:r>
+              <w:rPr>
+                <w:rFonts w:eastAsia="Calibri"/>
+                <w:szCs w:val="26"/>
+              </w:rPr>
+              <w:t>SELECT h.TG_HieuLucHD FROM DOI_TAC d JOIN HOP_DONG h ON (</w:t>
+            </w:r>
+            <w:proofErr w:type="gramStart"/>
+            <w:r>
+              <w:rPr>
+                <w:rFonts w:eastAsia="Calibri"/>
+                <w:szCs w:val="26"/>
+              </w:rPr>
+              <w:t>d.MaDT</w:t>
+            </w:r>
+            <w:proofErr w:type="gramEnd"/>
+            <w:r>
+              <w:rPr>
+                <w:rFonts w:eastAsia="Calibri"/>
+                <w:szCs w:val="26"/>
+              </w:rPr>
+              <w:t xml:space="preserve"> = h.Ma</w:t>
+            </w:r>
+            <w:r>
+              <w:rPr>
+                <w:rFonts w:eastAsia="Calibri"/>
+                <w:szCs w:val="26"/>
+              </w:rPr>
+              <w:t>DT</w:t>
+            </w:r>
+            <w:r>
+              <w:rPr>
+                <w:rFonts w:eastAsia="Calibri"/>
+                <w:szCs w:val="26"/>
+              </w:rPr>
+              <w:t>) WHERE d.MaSoThue = ‘123’</w:t>
+            </w:r>
+          </w:p>
+        </w:tc>
+        <w:tc>
+          <w:tcPr>
+            <w:tcW w:w="2992" w:type="dxa"/>
             <w:tcBorders>
               <w:top w:val="nil"/>
               <w:left w:val="outset" w:sz="6" w:space="0" w:color="auto"/>
@@ -1486,18 +2113,11 @@
                 <w:szCs w:val="26"/>
               </w:rPr>
             </w:pPr>
-            <w:r>
-              <w:rPr>
-                <w:rFonts w:eastAsia="Calibri"/>
-                <w:szCs w:val="26"/>
-              </w:rPr>
-              <w:t>SELECT h.TG_HieuLucHD FROM DOI_TAC d JOIN HOP_DONG h ON (d.MaDT = h.MaHD) WHERE d.MaSoThue = ‘123’</w:t>
-            </w:r>
-          </w:p>
-        </w:tc>
-        <w:tc>
-          <w:tcPr>
-            <w:tcW w:w="6090" w:type="dxa"/>
+          </w:p>
+        </w:tc>
+        <w:tc>
+          <w:tcPr>
+            <w:tcW w:w="3172" w:type="dxa"/>
             <w:tcBorders>
               <w:top w:val="nil"/>
               <w:left w:val="outset" w:sz="6" w:space="0" w:color="auto"/>
@@ -1518,7 +2138,45 @@
                 <w:rFonts w:eastAsia="Calibri"/>
                 <w:szCs w:val="26"/>
               </w:rPr>
-              <w:t>T2 so sánh xem thời gian hiệu lực truyền vào từ input có hợp lệ không bằng cách so với thời gian hiệu lực hiện tại trong cơ sở dữ liệu</w:t>
+              <w:t>T1 so sánh xem thời gian hiệu lực truyền vào từ input có hợp lệ không bằng cách so với thời gian hiệu lực hiện tại trong cơ sở dữ liệu</w:t>
+            </w:r>
+          </w:p>
+          <w:p>
+            <w:pPr>
+              <w:spacing w:before="100" w:beforeAutospacing="1" w:after="100" w:afterAutospacing="1" w:line="256" w:lineRule="auto"/>
+              <w:rPr>
+                <w:rFonts w:eastAsia="Calibri"/>
+                <w:b/>
+                <w:bCs/>
+                <w:szCs w:val="26"/>
+              </w:rPr>
+            </w:pPr>
+            <w:r>
+              <w:rPr>
+                <w:rFonts w:eastAsia="Calibri"/>
+                <w:b/>
+                <w:bCs/>
+                <w:szCs w:val="26"/>
+              </w:rPr>
+              <w:t xml:space="preserve">Lúc này, thời gian hiệu lực được select từ cơ sở dữ liệu </w:t>
+            </w:r>
+            <w:r>
+              <w:rPr>
+                <w:rFonts w:eastAsia="Calibri"/>
+                <w:b/>
+                <w:bCs/>
+                <w:szCs w:val="26"/>
+              </w:rPr>
+              <w:t>vẫn</w:t>
+            </w:r>
+            <w:r>
+              <w:rPr>
+                <w:rFonts w:eastAsia="Calibri"/>
+                <w:b/>
+                <w:bCs/>
+                <w:szCs w:val="26"/>
+              </w:rPr>
+              <w:t xml:space="preserve"> giống với lần select trước đó của T1</w:t>
             </w:r>
           </w:p>
         </w:tc>
@@ -1526,7 +2184,7 @@
       <w:tr>
         <w:tc>
           <w:tcPr>
-            <w:tcW w:w="4425" w:type="dxa"/>
+            <w:tcW w:w="2846" w:type="dxa"/>
             <w:tcBorders>
               <w:top w:val="nil"/>
               <w:left w:val="outset" w:sz="6" w:space="0" w:color="auto"/>
@@ -1542,11 +2200,35 @@
                 <w:szCs w:val="26"/>
               </w:rPr>
             </w:pPr>
-          </w:p>
-        </w:tc>
-        <w:tc>
-          <w:tcPr>
-            <w:tcW w:w="4785" w:type="dxa"/>
+            <w:r>
+              <w:rPr>
+                <w:rFonts w:eastAsia="Calibri"/>
+                <w:szCs w:val="26"/>
+              </w:rPr>
+              <w:lastRenderedPageBreak/>
+              <w:t xml:space="preserve">SET @doanhsoban = (SELECT </w:t>
+            </w:r>
+            <w:proofErr w:type="gramStart"/>
+            <w:r>
+              <w:rPr>
+                <w:rFonts w:eastAsia="Calibri"/>
+                <w:szCs w:val="26"/>
+              </w:rPr>
+              <w:t>SUM(</w:t>
+            </w:r>
+            <w:proofErr w:type="gramEnd"/>
+            <w:r>
+              <w:rPr>
+                <w:rFonts w:eastAsia="Calibri"/>
+                <w:szCs w:val="26"/>
+              </w:rPr>
+              <w:t>dh.TongPhiSP) FROM DON_HANG dh JOIN DOI_TAC dt ON (dh.MaDT = dt.MaDT) WHERE dt.MaSoThue = ‘123’)</w:t>
+            </w:r>
+          </w:p>
+        </w:tc>
+        <w:tc>
+          <w:tcPr>
+            <w:tcW w:w="2992" w:type="dxa"/>
             <w:tcBorders>
               <w:top w:val="nil"/>
               <w:left w:val="outset" w:sz="6" w:space="0" w:color="auto"/>
@@ -1562,18 +2244,11 @@
                 <w:szCs w:val="26"/>
               </w:rPr>
             </w:pPr>
-            <w:r>
-              <w:rPr>
-                <w:rFonts w:eastAsia="Calibri"/>
-                <w:szCs w:val="26"/>
-              </w:rPr>
-              <w:t>SET @doanhsoban = (SELECT SUM(dh.TongPhiSP) FROM DON_HANG dh JOIN DOI_TAC dt ON (dh.MaDT = dt.MaDT) WHERE dt.MaSoThue = ‘123’)</w:t>
-            </w:r>
-          </w:p>
-        </w:tc>
-        <w:tc>
-          <w:tcPr>
-            <w:tcW w:w="6090" w:type="dxa"/>
+          </w:p>
+        </w:tc>
+        <w:tc>
+          <w:tcPr>
+            <w:tcW w:w="3172" w:type="dxa"/>
             <w:tcBorders>
               <w:top w:val="nil"/>
               <w:left w:val="outset" w:sz="6" w:space="0" w:color="auto"/>
@@ -1594,7 +2269,7 @@
                 <w:rFonts w:eastAsia="Calibri"/>
                 <w:szCs w:val="26"/>
               </w:rPr>
-              <w:t>T2 tính toán doanh số bán để cập nhật phần trăm hoa hồng</w:t>
+              <w:t>T1 tính toán doanh số bán để cập nhật phần trăm hoa hồng</w:t>
             </w:r>
           </w:p>
         </w:tc>
@@ -1602,7 +2277,7 @@
       <w:tr>
         <w:tc>
           <w:tcPr>
-            <w:tcW w:w="4425" w:type="dxa"/>
+            <w:tcW w:w="2846" w:type="dxa"/>
             <w:tcBorders>
               <w:top w:val="nil"/>
               <w:left w:val="outset" w:sz="6" w:space="0" w:color="auto"/>
@@ -1618,11 +2293,50 @@
                 <w:szCs w:val="26"/>
               </w:rPr>
             </w:pPr>
-          </w:p>
-        </w:tc>
-        <w:tc>
-          <w:tcPr>
-            <w:tcW w:w="4785" w:type="dxa"/>
+            <w:r>
+              <w:rPr>
+                <w:rFonts w:eastAsia="Calibri"/>
+                <w:szCs w:val="26"/>
+              </w:rPr>
+              <w:t>UPDATE HOP_DONG</w:t>
+            </w:r>
+          </w:p>
+          <w:p>
+            <w:pPr>
+              <w:spacing w:before="100" w:beforeAutospacing="1" w:after="100" w:afterAutospacing="1" w:line="256" w:lineRule="auto"/>
+              <w:rPr>
+                <w:rFonts w:eastAsia="Calibri"/>
+                <w:szCs w:val="26"/>
+              </w:rPr>
+            </w:pPr>
+            <w:r>
+              <w:rPr>
+                <w:rFonts w:eastAsia="Calibri"/>
+                <w:szCs w:val="26"/>
+              </w:rPr>
+              <w:t>SET TG_HieuLucHD = @tg_hlhd, PhanTramHoaHong = (@pthh * @doanhsoban) / 100</w:t>
+            </w:r>
+          </w:p>
+          <w:p>
+            <w:pPr>
+              <w:spacing w:before="100" w:beforeAutospacing="1" w:after="100" w:afterAutospacing="1" w:line="256" w:lineRule="auto"/>
+              <w:rPr>
+                <w:rFonts w:eastAsia="Calibri"/>
+                <w:szCs w:val="26"/>
+              </w:rPr>
+            </w:pPr>
+            <w:r>
+              <w:rPr>
+                <w:rFonts w:eastAsia="Calibri"/>
+                <w:szCs w:val="26"/>
+              </w:rPr>
+              <w:t>WHERE MaDT IN (SELECT MaDT FROM DOI_TAC WHERE MaSoThue = ‘123’)</w:t>
+            </w:r>
+          </w:p>
+        </w:tc>
+        <w:tc>
+          <w:tcPr>
+            <w:tcW w:w="2992" w:type="dxa"/>
             <w:tcBorders>
               <w:top w:val="nil"/>
               <w:left w:val="outset" w:sz="6" w:space="0" w:color="auto"/>
@@ -1638,50 +2352,11 @@
                 <w:szCs w:val="26"/>
               </w:rPr>
             </w:pPr>
-            <w:r>
-              <w:rPr>
-                <w:rFonts w:eastAsia="Calibri"/>
-                <w:szCs w:val="26"/>
-              </w:rPr>
-              <w:t>UPDATE HOP_DONG</w:t>
-            </w:r>
-          </w:p>
-          <w:p>
-            <w:pPr>
-              <w:spacing w:before="100" w:beforeAutospacing="1" w:after="100" w:afterAutospacing="1" w:line="256" w:lineRule="auto"/>
-              <w:rPr>
-                <w:rFonts w:eastAsia="Calibri"/>
-                <w:szCs w:val="26"/>
-              </w:rPr>
-            </w:pPr>
-            <w:r>
-              <w:rPr>
-                <w:rFonts w:eastAsia="Calibri"/>
-                <w:szCs w:val="26"/>
-              </w:rPr>
-              <w:t>SET TG_HieuLucHD = @tg_hlhd, PhanTramHoaHong = (@pthh * @doanhsoban) / 100</w:t>
-            </w:r>
-          </w:p>
-          <w:p>
-            <w:pPr>
-              <w:spacing w:before="100" w:beforeAutospacing="1" w:after="100" w:afterAutospacing="1" w:line="256" w:lineRule="auto"/>
-              <w:rPr>
-                <w:rFonts w:eastAsia="Calibri"/>
-                <w:szCs w:val="26"/>
-              </w:rPr>
-            </w:pPr>
-            <w:r>
-              <w:rPr>
-                <w:rFonts w:eastAsia="Calibri"/>
-                <w:szCs w:val="26"/>
-              </w:rPr>
-              <w:t>WHERE MaDT IN (SELECT MaDT FROM DOI_TAC WHERE MaSoThue = ‘123’)</w:t>
-            </w:r>
-          </w:p>
-        </w:tc>
-        <w:tc>
-          <w:tcPr>
-            <w:tcW w:w="6090" w:type="dxa"/>
+          </w:p>
+        </w:tc>
+        <w:tc>
+          <w:tcPr>
+            <w:tcW w:w="3172" w:type="dxa"/>
             <w:tcBorders>
               <w:top w:val="nil"/>
               <w:left w:val="outset" w:sz="6" w:space="0" w:color="auto"/>
@@ -1702,7 +2377,7 @@
                 <w:rFonts w:eastAsia="Calibri"/>
                 <w:szCs w:val="26"/>
               </w:rPr>
-              <w:t>T2 cập nhật thời gian hiệu lực và phần trăm hoa hồng</w:t>
+              <w:t>T1 cập nhật thời gian hiệu lực và phần trăm hoa hồng</w:t>
             </w:r>
           </w:p>
         </w:tc>
@@ -1710,75 +2385,88 @@
       <w:tr>
         <w:tc>
           <w:tcPr>
-            <w:tcW w:w="4425" w:type="dxa"/>
+            <w:tcW w:w="2846" w:type="dxa"/>
             <w:tcBorders>
               <w:top w:val="nil"/>
               <w:left w:val="outset" w:sz="6" w:space="0" w:color="auto"/>
-              <w:bottom w:val="outset" w:sz="6" w:space="0" w:color="auto"/>
-              <w:right w:val="outset" w:sz="6" w:space="0" w:color="auto"/>
-            </w:tcBorders>
-          </w:tcPr>
-          <w:p>
-            <w:pPr>
-              <w:spacing w:before="100" w:beforeAutospacing="1" w:after="100" w:afterAutospacing="1" w:line="256" w:lineRule="auto"/>
-              <w:rPr>
-                <w:rFonts w:eastAsia="Calibri"/>
-                <w:szCs w:val="26"/>
-              </w:rPr>
-            </w:pPr>
-          </w:p>
-        </w:tc>
-        <w:tc>
-          <w:tcPr>
-            <w:tcW w:w="4785" w:type="dxa"/>
+              <w:bottom w:val="single" w:sz="4" w:space="0" w:color="auto"/>
+              <w:right w:val="outset" w:sz="6" w:space="0" w:color="auto"/>
+            </w:tcBorders>
+          </w:tcPr>
+          <w:p>
+            <w:pPr>
+              <w:spacing w:before="100" w:beforeAutospacing="1" w:after="100" w:afterAutospacing="1" w:line="256" w:lineRule="auto"/>
+              <w:rPr>
+                <w:rFonts w:eastAsia="Calibri"/>
+                <w:szCs w:val="26"/>
+              </w:rPr>
+            </w:pPr>
+            <w:r>
+              <w:rPr>
+                <w:rFonts w:eastAsia="Calibri"/>
+                <w:szCs w:val="26"/>
+              </w:rPr>
+              <w:t>COMMIT</w:t>
+            </w:r>
+          </w:p>
+        </w:tc>
+        <w:tc>
+          <w:tcPr>
+            <w:tcW w:w="2992" w:type="dxa"/>
             <w:tcBorders>
               <w:top w:val="nil"/>
               <w:left w:val="outset" w:sz="6" w:space="0" w:color="auto"/>
-              <w:bottom w:val="outset" w:sz="6" w:space="0" w:color="auto"/>
-              <w:right w:val="outset" w:sz="6" w:space="0" w:color="auto"/>
-            </w:tcBorders>
-          </w:tcPr>
-          <w:p>
-            <w:pPr>
-              <w:spacing w:before="100" w:beforeAutospacing="1" w:after="100" w:afterAutospacing="1" w:line="256" w:lineRule="auto"/>
-              <w:rPr>
-                <w:rFonts w:eastAsia="Calibri"/>
-                <w:szCs w:val="26"/>
-              </w:rPr>
-            </w:pPr>
-            <w:r>
-              <w:rPr>
-                <w:rFonts w:eastAsia="Calibri"/>
-                <w:szCs w:val="26"/>
-              </w:rPr>
-              <w:t>COMMIT</w:t>
-            </w:r>
-          </w:p>
-        </w:tc>
-        <w:tc>
-          <w:tcPr>
-            <w:tcW w:w="6090" w:type="dxa"/>
+              <w:bottom w:val="single" w:sz="4" w:space="0" w:color="auto"/>
+              <w:right w:val="outset" w:sz="6" w:space="0" w:color="auto"/>
+            </w:tcBorders>
+          </w:tcPr>
+          <w:p>
+            <w:pPr>
+              <w:spacing w:before="100" w:beforeAutospacing="1" w:after="100" w:afterAutospacing="1" w:line="256" w:lineRule="auto"/>
+              <w:rPr>
+                <w:rFonts w:eastAsia="Calibri"/>
+                <w:szCs w:val="26"/>
+              </w:rPr>
+            </w:pPr>
+          </w:p>
+        </w:tc>
+        <w:tc>
+          <w:tcPr>
+            <w:tcW w:w="3172" w:type="dxa"/>
             <w:tcBorders>
               <w:top w:val="nil"/>
               <w:left w:val="outset" w:sz="6" w:space="0" w:color="auto"/>
-              <w:bottom w:val="outset" w:sz="6" w:space="0" w:color="auto"/>
-              <w:right w:val="outset" w:sz="6" w:space="0" w:color="auto"/>
-            </w:tcBorders>
-          </w:tcPr>
-          <w:p>
-            <w:pPr>
-              <w:spacing w:before="100" w:beforeAutospacing="1" w:after="100" w:afterAutospacing="1" w:line="256" w:lineRule="auto"/>
-              <w:rPr>
-                <w:rFonts w:eastAsia="Calibri"/>
-                <w:szCs w:val="26"/>
-              </w:rPr>
-            </w:pPr>
-            <w:r>
-              <w:rPr>
-                <w:rFonts w:eastAsia="Calibri"/>
-                <w:szCs w:val="26"/>
-              </w:rPr>
-              <w:t>T2 commit</w:t>
+              <w:bottom w:val="single" w:sz="4" w:space="0" w:color="auto"/>
+              <w:right w:val="outset" w:sz="6" w:space="0" w:color="auto"/>
+            </w:tcBorders>
+          </w:tcPr>
+          <w:p>
+            <w:pPr>
+              <w:spacing w:before="100" w:beforeAutospacing="1" w:after="100" w:afterAutospacing="1" w:line="256" w:lineRule="auto"/>
+              <w:rPr>
+                <w:rFonts w:eastAsia="Calibri"/>
+                <w:b/>
+                <w:bCs/>
+                <w:szCs w:val="26"/>
+              </w:rPr>
+            </w:pPr>
+            <w:r>
+              <w:rPr>
+                <w:rFonts w:eastAsia="Calibri"/>
+                <w:b/>
+                <w:bCs/>
+                <w:szCs w:val="26"/>
+              </w:rPr>
+              <w:t xml:space="preserve">T1 </w:t>
+            </w:r>
+            <w:r>
+              <w:rPr>
+                <w:rFonts w:eastAsia="Calibri"/>
+                <w:b/>
+                <w:bCs/>
+                <w:szCs w:val="26"/>
+              </w:rPr>
+              <w:t>commit và nhả khóa</w:t>
             </w:r>
           </w:p>
         </w:tc>
@@ -1786,103 +2474,166 @@
       <w:tr>
         <w:tc>
           <w:tcPr>
-            <w:tcW w:w="4425" w:type="dxa"/>
-            <w:tcBorders>
-              <w:top w:val="nil"/>
-              <w:left w:val="outset" w:sz="6" w:space="0" w:color="auto"/>
-              <w:bottom w:val="outset" w:sz="6" w:space="0" w:color="auto"/>
-              <w:right w:val="outset" w:sz="6" w:space="0" w:color="auto"/>
-            </w:tcBorders>
-          </w:tcPr>
-          <w:p>
-            <w:pPr>
-              <w:spacing w:before="100" w:beforeAutospacing="1" w:after="100" w:afterAutospacing="1" w:line="256" w:lineRule="auto"/>
-              <w:rPr>
-                <w:rFonts w:eastAsia="Calibri"/>
-                <w:szCs w:val="26"/>
-              </w:rPr>
-            </w:pPr>
-            <w:r>
-              <w:rPr>
-                <w:rFonts w:eastAsia="Calibri"/>
-                <w:szCs w:val="26"/>
-              </w:rPr>
-              <w:t>SELECT h.TG_HieuLucHD FROM DOI_TAC d JOIN HOP_DONG h ON (d.MaDT = h.MaHD) WHERE d.MaSoThue = ‘123’</w:t>
-            </w:r>
-          </w:p>
-        </w:tc>
-        <w:tc>
-          <w:tcPr>
-            <w:tcW w:w="4785" w:type="dxa"/>
-            <w:tcBorders>
-              <w:top w:val="nil"/>
-              <w:left w:val="outset" w:sz="6" w:space="0" w:color="auto"/>
-              <w:bottom w:val="outset" w:sz="6" w:space="0" w:color="auto"/>
-              <w:right w:val="outset" w:sz="6" w:space="0" w:color="auto"/>
-            </w:tcBorders>
-          </w:tcPr>
-          <w:p>
-            <w:pPr>
-              <w:spacing w:before="100" w:beforeAutospacing="1" w:after="100" w:afterAutospacing="1" w:line="256" w:lineRule="auto"/>
-              <w:rPr>
-                <w:rFonts w:eastAsia="Calibri"/>
-                <w:szCs w:val="26"/>
-              </w:rPr>
-            </w:pPr>
-          </w:p>
-        </w:tc>
-        <w:tc>
-          <w:tcPr>
-            <w:tcW w:w="6090" w:type="dxa"/>
-            <w:tcBorders>
-              <w:top w:val="nil"/>
-              <w:left w:val="outset" w:sz="6" w:space="0" w:color="auto"/>
-              <w:bottom w:val="outset" w:sz="6" w:space="0" w:color="auto"/>
-              <w:right w:val="outset" w:sz="6" w:space="0" w:color="auto"/>
-            </w:tcBorders>
-          </w:tcPr>
-          <w:p>
-            <w:pPr>
-              <w:spacing w:before="100" w:beforeAutospacing="1" w:after="100" w:afterAutospacing="1" w:line="256" w:lineRule="auto"/>
-              <w:rPr>
-                <w:rFonts w:eastAsia="Calibri"/>
-                <w:szCs w:val="26"/>
-              </w:rPr>
-            </w:pPr>
-            <w:r>
-              <w:rPr>
-                <w:rFonts w:eastAsia="Calibri"/>
-                <w:szCs w:val="26"/>
-              </w:rPr>
-              <w:t xml:space="preserve">T1 so sánh xem thời gian hiệu lực truyền vào từ input có hợp lệ không </w:t>
-            </w:r>
-            <w:r>
-              <w:rPr>
-                <w:rFonts w:eastAsia="Calibri"/>
-                <w:szCs w:val="26"/>
-              </w:rPr>
-              <w:lastRenderedPageBreak/>
-              <w:t>bằng cách so với thời gian hiệu lực hiện tại trong cơ sở dữ liệu</w:t>
-            </w:r>
-          </w:p>
-          <w:p>
-            <w:pPr>
-              <w:spacing w:before="100" w:beforeAutospacing="1" w:after="100" w:afterAutospacing="1" w:line="256" w:lineRule="auto"/>
-              <w:rPr>
-                <w:rFonts w:eastAsia="Calibri"/>
-                <w:b/>
-                <w:bCs/>
-                <w:szCs w:val="26"/>
-              </w:rPr>
-            </w:pPr>
-            <w:r>
-              <w:rPr>
-                <w:rFonts w:eastAsia="Calibri"/>
-                <w:b/>
-                <w:bCs/>
-                <w:szCs w:val="26"/>
-              </w:rPr>
-              <w:t>Lúc này, thời gian hiệu lực được select từ cơ sở dữ liệu đã không còn giống với lần select trước đó của T1 do T2 vừa cập nhật thời gian hiệu lực trên cùng một hợp đồng</w:t>
+            <w:tcW w:w="2846" w:type="dxa"/>
+            <w:tcBorders>
+              <w:top w:val="single" w:sz="4" w:space="0" w:color="auto"/>
+              <w:left w:val="single" w:sz="4" w:space="0" w:color="auto"/>
+              <w:bottom w:val="single" w:sz="4" w:space="0" w:color="auto"/>
+              <w:right w:val="single" w:sz="4" w:space="0" w:color="auto"/>
+            </w:tcBorders>
+          </w:tcPr>
+          <w:p>
+            <w:pPr>
+              <w:spacing w:before="100" w:beforeAutospacing="1" w:after="100" w:afterAutospacing="1" w:line="256" w:lineRule="auto"/>
+              <w:rPr>
+                <w:rFonts w:eastAsia="Calibri"/>
+                <w:szCs w:val="26"/>
+              </w:rPr>
+            </w:pPr>
+          </w:p>
+        </w:tc>
+        <w:tc>
+          <w:tcPr>
+            <w:tcW w:w="2992" w:type="dxa"/>
+            <w:tcBorders>
+              <w:top w:val="single" w:sz="4" w:space="0" w:color="auto"/>
+              <w:left w:val="single" w:sz="4" w:space="0" w:color="auto"/>
+              <w:bottom w:val="single" w:sz="4" w:space="0" w:color="auto"/>
+              <w:right w:val="single" w:sz="4" w:space="0" w:color="auto"/>
+            </w:tcBorders>
+          </w:tcPr>
+          <w:p>
+            <w:pPr>
+              <w:spacing w:before="100" w:beforeAutospacing="1" w:after="100" w:afterAutospacing="1" w:line="256" w:lineRule="auto"/>
+              <w:rPr>
+                <w:rFonts w:eastAsia="Calibri"/>
+                <w:szCs w:val="26"/>
+              </w:rPr>
+            </w:pPr>
+            <w:r>
+              <w:rPr>
+                <w:rFonts w:eastAsia="Calibri"/>
+                <w:szCs w:val="26"/>
+              </w:rPr>
+              <w:t xml:space="preserve">SELECT h.TG_HieuLucHD FROM DOI_TAC d JOIN HOP_DONG h ON </w:t>
+            </w:r>
+            <w:r>
+              <w:rPr>
+                <w:rFonts w:eastAsia="Calibri"/>
+                <w:b/>
+                <w:bCs/>
+                <w:szCs w:val="26"/>
+              </w:rPr>
+              <w:t xml:space="preserve">WITH(XLOCK) </w:t>
+            </w:r>
+            <w:r>
+              <w:rPr>
+                <w:rFonts w:eastAsia="Calibri"/>
+                <w:szCs w:val="26"/>
+              </w:rPr>
+              <w:t>(</w:t>
+            </w:r>
+            <w:proofErr w:type="gramStart"/>
+            <w:r>
+              <w:rPr>
+                <w:rFonts w:eastAsia="Calibri"/>
+                <w:szCs w:val="26"/>
+              </w:rPr>
+              <w:t>d.MaDT</w:t>
+            </w:r>
+            <w:proofErr w:type="gramEnd"/>
+            <w:r>
+              <w:rPr>
+                <w:rFonts w:eastAsia="Calibri"/>
+                <w:szCs w:val="26"/>
+              </w:rPr>
+              <w:t xml:space="preserve"> = h.MaDT) WHERE d.MaSoThue = ‘123’</w:t>
+            </w:r>
+          </w:p>
+        </w:tc>
+        <w:tc>
+          <w:tcPr>
+            <w:tcW w:w="3172" w:type="dxa"/>
+            <w:tcBorders>
+              <w:top w:val="single" w:sz="4" w:space="0" w:color="auto"/>
+              <w:left w:val="single" w:sz="4" w:space="0" w:color="auto"/>
+              <w:bottom w:val="single" w:sz="4" w:space="0" w:color="auto"/>
+              <w:right w:val="single" w:sz="4" w:space="0" w:color="auto"/>
+            </w:tcBorders>
+          </w:tcPr>
+          <w:p>
+            <w:pPr>
+              <w:spacing w:before="100" w:beforeAutospacing="1" w:after="100" w:afterAutospacing="1" w:line="256" w:lineRule="auto"/>
+              <w:rPr>
+                <w:rFonts w:eastAsia="Calibri"/>
+                <w:b/>
+                <w:bCs/>
+                <w:szCs w:val="26"/>
+              </w:rPr>
+            </w:pPr>
+            <w:r>
+              <w:rPr>
+                <w:rFonts w:eastAsia="Calibri"/>
+                <w:b/>
+                <w:bCs/>
+                <w:szCs w:val="26"/>
+              </w:rPr>
+              <w:t xml:space="preserve">T2 yêu cầu khóa độc quyền trên bảng HOP_DONG </w:t>
+            </w:r>
+            <w:r>
+              <w:rPr>
+                <w:rFonts w:eastAsia="Calibri"/>
+                <w:b/>
+                <w:bCs/>
+                <w:szCs w:val="26"/>
+              </w:rPr>
+              <w:t>=&gt; lấy được khóa do T1 vừa nhả khóa</w:t>
+            </w:r>
+          </w:p>
+          <w:p>
+            <w:pPr>
+              <w:spacing w:before="100" w:beforeAutospacing="1" w:after="100" w:afterAutospacing="1" w:line="256" w:lineRule="auto"/>
+              <w:rPr>
+                <w:rFonts w:eastAsia="Calibri"/>
+                <w:szCs w:val="26"/>
+              </w:rPr>
+            </w:pPr>
+            <w:r>
+              <w:rPr>
+                <w:rFonts w:eastAsia="Calibri"/>
+                <w:szCs w:val="26"/>
+              </w:rPr>
+              <w:t>Kiểm tra xem hợp đồng có tồn tại hay không, nếu không thì rollback</w:t>
+            </w:r>
+          </w:p>
+          <w:p>
+            <w:pPr>
+              <w:spacing w:before="100" w:beforeAutospacing="1" w:after="100" w:afterAutospacing="1" w:line="256" w:lineRule="auto"/>
+              <w:rPr>
+                <w:rFonts w:eastAsia="Calibri"/>
+                <w:szCs w:val="26"/>
+              </w:rPr>
+            </w:pPr>
+            <w:r>
+              <w:rPr>
+                <w:rFonts w:eastAsia="Calibri"/>
+                <w:szCs w:val="26"/>
+              </w:rPr>
+              <w:t>T</w:t>
+            </w:r>
+            <w:r>
+              <w:rPr>
+                <w:rFonts w:eastAsia="Calibri"/>
+                <w:szCs w:val="26"/>
+              </w:rPr>
+              <w:t>2</w:t>
+            </w:r>
+            <w:r>
+              <w:rPr>
+                <w:rFonts w:eastAsia="Calibri"/>
+                <w:szCs w:val="26"/>
+              </w:rPr>
+              <w:t xml:space="preserve"> kiểm tra thì thấy select ra được 1 dòng dữ liệu =&gt; hợp đồng có tồn tại</w:t>
             </w:r>
           </w:p>
         </w:tc>
@@ -1890,76 +2641,111 @@
       <w:tr>
         <w:tc>
           <w:tcPr>
-            <w:tcW w:w="4425" w:type="dxa"/>
-            <w:tcBorders>
-              <w:top w:val="nil"/>
-              <w:left w:val="outset" w:sz="6" w:space="0" w:color="auto"/>
-              <w:bottom w:val="outset" w:sz="6" w:space="0" w:color="auto"/>
-              <w:right w:val="outset" w:sz="6" w:space="0" w:color="auto"/>
-            </w:tcBorders>
-          </w:tcPr>
-          <w:p>
-            <w:pPr>
-              <w:spacing w:before="100" w:beforeAutospacing="1" w:after="100" w:afterAutospacing="1" w:line="256" w:lineRule="auto"/>
-              <w:rPr>
-                <w:rFonts w:eastAsia="Calibri"/>
-                <w:szCs w:val="26"/>
-              </w:rPr>
-            </w:pPr>
-            <w:r>
-              <w:rPr>
-                <w:rFonts w:eastAsia="Calibri"/>
-                <w:szCs w:val="26"/>
-              </w:rPr>
-              <w:lastRenderedPageBreak/>
-              <w:t>SET @doanhsoban = (SELECT SUM(dh.TongPhiSP) FROM DON_HANG dh JOIN DOI_TAC dt ON (dh.MaDT = dt.MaDT) WHERE dt.MaSoThue = ‘123’)</w:t>
-            </w:r>
-          </w:p>
-        </w:tc>
-        <w:tc>
-          <w:tcPr>
-            <w:tcW w:w="4785" w:type="dxa"/>
-            <w:tcBorders>
-              <w:top w:val="nil"/>
-              <w:left w:val="outset" w:sz="6" w:space="0" w:color="auto"/>
-              <w:bottom w:val="outset" w:sz="6" w:space="0" w:color="auto"/>
-              <w:right w:val="outset" w:sz="6" w:space="0" w:color="auto"/>
-            </w:tcBorders>
-          </w:tcPr>
-          <w:p>
-            <w:pPr>
-              <w:spacing w:before="100" w:beforeAutospacing="1" w:after="100" w:afterAutospacing="1" w:line="256" w:lineRule="auto"/>
-              <w:rPr>
-                <w:rFonts w:eastAsia="Calibri"/>
-                <w:szCs w:val="26"/>
-              </w:rPr>
-            </w:pPr>
-          </w:p>
-        </w:tc>
-        <w:tc>
-          <w:tcPr>
-            <w:tcW w:w="6090" w:type="dxa"/>
-            <w:tcBorders>
-              <w:top w:val="nil"/>
-              <w:left w:val="outset" w:sz="6" w:space="0" w:color="auto"/>
-              <w:bottom w:val="outset" w:sz="6" w:space="0" w:color="auto"/>
-              <w:right w:val="outset" w:sz="6" w:space="0" w:color="auto"/>
-            </w:tcBorders>
-          </w:tcPr>
-          <w:p>
-            <w:pPr>
-              <w:spacing w:before="100" w:beforeAutospacing="1" w:after="100" w:afterAutospacing="1" w:line="256" w:lineRule="auto"/>
-              <w:rPr>
-                <w:rFonts w:eastAsia="Calibri"/>
-                <w:szCs w:val="26"/>
-              </w:rPr>
-            </w:pPr>
-            <w:r>
-              <w:rPr>
-                <w:rFonts w:eastAsia="Calibri"/>
-                <w:szCs w:val="26"/>
-              </w:rPr>
-              <w:t>T1 tính toán doanh số bán để cập nhật phần trăm hoa hồng</w:t>
+            <w:tcW w:w="2846" w:type="dxa"/>
+            <w:tcBorders>
+              <w:top w:val="single" w:sz="4" w:space="0" w:color="auto"/>
+              <w:left w:val="single" w:sz="4" w:space="0" w:color="auto"/>
+              <w:bottom w:val="single" w:sz="4" w:space="0" w:color="auto"/>
+              <w:right w:val="single" w:sz="4" w:space="0" w:color="auto"/>
+            </w:tcBorders>
+          </w:tcPr>
+          <w:p>
+            <w:pPr>
+              <w:spacing w:before="100" w:beforeAutospacing="1" w:after="100" w:afterAutospacing="1" w:line="256" w:lineRule="auto"/>
+              <w:rPr>
+                <w:rFonts w:eastAsia="Calibri"/>
+                <w:szCs w:val="26"/>
+              </w:rPr>
+            </w:pPr>
+          </w:p>
+        </w:tc>
+        <w:tc>
+          <w:tcPr>
+            <w:tcW w:w="2992" w:type="dxa"/>
+            <w:tcBorders>
+              <w:top w:val="single" w:sz="4" w:space="0" w:color="auto"/>
+              <w:left w:val="single" w:sz="4" w:space="0" w:color="auto"/>
+              <w:bottom w:val="single" w:sz="4" w:space="0" w:color="auto"/>
+              <w:right w:val="single" w:sz="4" w:space="0" w:color="auto"/>
+            </w:tcBorders>
+          </w:tcPr>
+          <w:p>
+            <w:pPr>
+              <w:spacing w:before="100" w:beforeAutospacing="1" w:after="100" w:afterAutospacing="1" w:line="256" w:lineRule="auto"/>
+              <w:rPr>
+                <w:rFonts w:eastAsia="Calibri"/>
+                <w:szCs w:val="26"/>
+              </w:rPr>
+            </w:pPr>
+            <w:r>
+              <w:rPr>
+                <w:rFonts w:eastAsia="Calibri"/>
+                <w:szCs w:val="26"/>
+              </w:rPr>
+              <w:t>SELECT h.TG_HieuLucHD FROM DOI_TAC d JOIN HOP_DONG h ON (</w:t>
+            </w:r>
+            <w:proofErr w:type="gramStart"/>
+            <w:r>
+              <w:rPr>
+                <w:rFonts w:eastAsia="Calibri"/>
+                <w:szCs w:val="26"/>
+              </w:rPr>
+              <w:t>d.MaDT</w:t>
+            </w:r>
+            <w:proofErr w:type="gramEnd"/>
+            <w:r>
+              <w:rPr>
+                <w:rFonts w:eastAsia="Calibri"/>
+                <w:szCs w:val="26"/>
+              </w:rPr>
+              <w:t xml:space="preserve"> = h.MaDT) WHERE d.MaSoThue = ‘123’</w:t>
+            </w:r>
+          </w:p>
+        </w:tc>
+        <w:tc>
+          <w:tcPr>
+            <w:tcW w:w="3172" w:type="dxa"/>
+            <w:tcBorders>
+              <w:top w:val="single" w:sz="4" w:space="0" w:color="auto"/>
+              <w:left w:val="single" w:sz="4" w:space="0" w:color="auto"/>
+              <w:bottom w:val="single" w:sz="4" w:space="0" w:color="auto"/>
+              <w:right w:val="single" w:sz="4" w:space="0" w:color="auto"/>
+            </w:tcBorders>
+          </w:tcPr>
+          <w:p>
+            <w:pPr>
+              <w:spacing w:before="100" w:beforeAutospacing="1" w:after="100" w:afterAutospacing="1" w:line="256" w:lineRule="auto"/>
+              <w:rPr>
+                <w:rFonts w:eastAsia="Calibri"/>
+                <w:szCs w:val="26"/>
+              </w:rPr>
+            </w:pPr>
+            <w:r>
+              <w:rPr>
+                <w:rFonts w:eastAsia="Calibri"/>
+                <w:szCs w:val="26"/>
+              </w:rPr>
+              <w:t>T2 so sánh xem thời gian hiệu lực truyền vào từ input có hợp lệ không bằng cách so với thời gian hiệu lực hiện tại trong cơ sở dữ liệu</w:t>
+            </w:r>
+          </w:p>
+          <w:p>
+            <w:pPr>
+              <w:spacing w:before="100" w:beforeAutospacing="1" w:after="100" w:afterAutospacing="1" w:line="256" w:lineRule="auto"/>
+              <w:rPr>
+                <w:rFonts w:eastAsia="Calibri"/>
+                <w:b/>
+                <w:bCs/>
+                <w:szCs w:val="26"/>
+              </w:rPr>
+            </w:pPr>
+            <w:r>
+              <w:rPr>
+                <w:rFonts w:eastAsia="Calibri"/>
+                <w:b/>
+                <w:bCs/>
+                <w:szCs w:val="26"/>
+              </w:rPr>
+              <w:t>=&gt; T2 rollback do T1 vừa cập nhật lại thời gian hiệu lực hợp đồng thêm 3 tháng nhưng T2 lại muốn cập nhật chỉ thêm 2 tháng</w:t>
             </w:r>
           </w:p>
         </w:tc>
@@ -1967,184 +2753,69 @@
       <w:tr>
         <w:tc>
           <w:tcPr>
-            <w:tcW w:w="4425" w:type="dxa"/>
-            <w:tcBorders>
-              <w:top w:val="nil"/>
-              <w:left w:val="outset" w:sz="6" w:space="0" w:color="auto"/>
-              <w:bottom w:val="outset" w:sz="6" w:space="0" w:color="auto"/>
-              <w:right w:val="outset" w:sz="6" w:space="0" w:color="auto"/>
-            </w:tcBorders>
-          </w:tcPr>
-          <w:p>
-            <w:pPr>
-              <w:spacing w:before="100" w:beforeAutospacing="1" w:after="100" w:afterAutospacing="1" w:line="256" w:lineRule="auto"/>
-              <w:rPr>
-                <w:rFonts w:eastAsia="Calibri"/>
-                <w:szCs w:val="26"/>
-              </w:rPr>
-            </w:pPr>
-            <w:r>
-              <w:rPr>
-                <w:rFonts w:eastAsia="Calibri"/>
-                <w:szCs w:val="26"/>
-              </w:rPr>
-              <w:t>UPDATE HOP_DONG</w:t>
-            </w:r>
-          </w:p>
-          <w:p>
-            <w:pPr>
-              <w:spacing w:before="100" w:beforeAutospacing="1" w:after="100" w:afterAutospacing="1" w:line="256" w:lineRule="auto"/>
-              <w:rPr>
-                <w:rFonts w:eastAsia="Calibri"/>
-                <w:szCs w:val="26"/>
-              </w:rPr>
-            </w:pPr>
-            <w:r>
-              <w:rPr>
-                <w:rFonts w:eastAsia="Calibri"/>
-                <w:szCs w:val="26"/>
-              </w:rPr>
-              <w:t>SET TG_HieuLucHD = @tg_hlhd, PhanTramHoaHong = (@pthh * @doanhsoban) / 100</w:t>
-            </w:r>
-          </w:p>
-          <w:p>
-            <w:pPr>
-              <w:spacing w:before="100" w:beforeAutospacing="1" w:after="100" w:afterAutospacing="1" w:line="256" w:lineRule="auto"/>
-              <w:rPr>
-                <w:rFonts w:eastAsia="Calibri"/>
-                <w:szCs w:val="26"/>
-              </w:rPr>
-            </w:pPr>
-            <w:r>
-              <w:rPr>
-                <w:rFonts w:eastAsia="Calibri"/>
-                <w:szCs w:val="26"/>
-              </w:rPr>
-              <w:t>WHERE MaDT IN (SELECT MaDT FROM DOI_TAC WHERE MaSoThue = ‘123’)</w:t>
-            </w:r>
-          </w:p>
-        </w:tc>
-        <w:tc>
-          <w:tcPr>
-            <w:tcW w:w="4785" w:type="dxa"/>
-            <w:tcBorders>
-              <w:top w:val="nil"/>
-              <w:left w:val="outset" w:sz="6" w:space="0" w:color="auto"/>
-              <w:bottom w:val="outset" w:sz="6" w:space="0" w:color="auto"/>
-              <w:right w:val="outset" w:sz="6" w:space="0" w:color="auto"/>
-            </w:tcBorders>
-          </w:tcPr>
-          <w:p>
-            <w:pPr>
-              <w:spacing w:before="100" w:beforeAutospacing="1" w:after="100" w:afterAutospacing="1" w:line="256" w:lineRule="auto"/>
-              <w:rPr>
-                <w:rFonts w:eastAsia="Calibri"/>
-                <w:szCs w:val="26"/>
-              </w:rPr>
-            </w:pPr>
-          </w:p>
-        </w:tc>
-        <w:tc>
-          <w:tcPr>
-            <w:tcW w:w="6090" w:type="dxa"/>
-            <w:tcBorders>
-              <w:top w:val="nil"/>
-              <w:left w:val="outset" w:sz="6" w:space="0" w:color="auto"/>
-              <w:bottom w:val="outset" w:sz="6" w:space="0" w:color="auto"/>
-              <w:right w:val="outset" w:sz="6" w:space="0" w:color="auto"/>
-            </w:tcBorders>
-          </w:tcPr>
-          <w:p>
-            <w:pPr>
-              <w:spacing w:before="100" w:beforeAutospacing="1" w:after="100" w:afterAutospacing="1" w:line="256" w:lineRule="auto"/>
-              <w:rPr>
-                <w:rFonts w:eastAsia="Calibri"/>
-                <w:szCs w:val="26"/>
-              </w:rPr>
-            </w:pPr>
-            <w:r>
-              <w:rPr>
-                <w:rFonts w:eastAsia="Calibri"/>
-                <w:szCs w:val="26"/>
-              </w:rPr>
-              <w:t>T1 cập nhật thời gian hiệu lực và phần trăm hoa hồng</w:t>
-            </w:r>
-          </w:p>
-        </w:tc>
-      </w:tr>
-      <w:tr>
-        <w:tc>
-          <w:tcPr>
-            <w:tcW w:w="4425" w:type="dxa"/>
-            <w:tcBorders>
-              <w:top w:val="nil"/>
-              <w:left w:val="outset" w:sz="6" w:space="0" w:color="auto"/>
-              <w:bottom w:val="outset" w:sz="6" w:space="0" w:color="auto"/>
-              <w:right w:val="outset" w:sz="6" w:space="0" w:color="auto"/>
-            </w:tcBorders>
-          </w:tcPr>
-          <w:p>
-            <w:pPr>
-              <w:spacing w:before="100" w:beforeAutospacing="1" w:after="100" w:afterAutospacing="1" w:line="256" w:lineRule="auto"/>
-              <w:rPr>
-                <w:rFonts w:eastAsia="Calibri"/>
-                <w:szCs w:val="26"/>
-              </w:rPr>
-            </w:pPr>
-            <w:r>
-              <w:rPr>
-                <w:rFonts w:eastAsia="Calibri"/>
-                <w:szCs w:val="26"/>
-              </w:rPr>
-              <w:t>COMMIT</w:t>
-            </w:r>
-          </w:p>
-        </w:tc>
-        <w:tc>
-          <w:tcPr>
-            <w:tcW w:w="4785" w:type="dxa"/>
-            <w:tcBorders>
-              <w:top w:val="nil"/>
-              <w:left w:val="outset" w:sz="6" w:space="0" w:color="auto"/>
-              <w:bottom w:val="outset" w:sz="6" w:space="0" w:color="auto"/>
-              <w:right w:val="outset" w:sz="6" w:space="0" w:color="auto"/>
-            </w:tcBorders>
-          </w:tcPr>
-          <w:p>
-            <w:pPr>
-              <w:spacing w:before="100" w:beforeAutospacing="1" w:after="100" w:afterAutospacing="1" w:line="256" w:lineRule="auto"/>
-              <w:rPr>
-                <w:rFonts w:eastAsia="Calibri"/>
-                <w:szCs w:val="26"/>
-              </w:rPr>
-            </w:pPr>
-          </w:p>
-        </w:tc>
-        <w:tc>
-          <w:tcPr>
-            <w:tcW w:w="6090" w:type="dxa"/>
-            <w:tcBorders>
-              <w:top w:val="nil"/>
-              <w:left w:val="outset" w:sz="6" w:space="0" w:color="auto"/>
-              <w:bottom w:val="outset" w:sz="6" w:space="0" w:color="auto"/>
-              <w:right w:val="outset" w:sz="6" w:space="0" w:color="auto"/>
-            </w:tcBorders>
-          </w:tcPr>
-          <w:p>
-            <w:pPr>
-              <w:spacing w:before="100" w:beforeAutospacing="1" w:after="100" w:afterAutospacing="1" w:line="256" w:lineRule="auto"/>
-              <w:rPr>
-                <w:rFonts w:eastAsia="Calibri"/>
-                <w:szCs w:val="26"/>
-              </w:rPr>
-            </w:pPr>
-            <w:r>
-              <w:rPr>
-                <w:rFonts w:eastAsia="Calibri"/>
-                <w:szCs w:val="26"/>
-              </w:rPr>
-              <w:t>T1 COMMIT</w:t>
-            </w:r>
+            <w:tcW w:w="2846" w:type="dxa"/>
+            <w:tcBorders>
+              <w:top w:val="single" w:sz="4" w:space="0" w:color="auto"/>
+              <w:left w:val="single" w:sz="4" w:space="0" w:color="auto"/>
+              <w:bottom w:val="single" w:sz="4" w:space="0" w:color="auto"/>
+              <w:right w:val="single" w:sz="4" w:space="0" w:color="auto"/>
+            </w:tcBorders>
+          </w:tcPr>
+          <w:p>
+            <w:pPr>
+              <w:spacing w:before="100" w:beforeAutospacing="1" w:after="100" w:afterAutospacing="1" w:line="256" w:lineRule="auto"/>
+              <w:rPr>
+                <w:rFonts w:eastAsia="Calibri"/>
+                <w:szCs w:val="26"/>
+              </w:rPr>
+            </w:pPr>
+          </w:p>
+        </w:tc>
+        <w:tc>
+          <w:tcPr>
+            <w:tcW w:w="2992" w:type="dxa"/>
+            <w:tcBorders>
+              <w:top w:val="single" w:sz="4" w:space="0" w:color="auto"/>
+              <w:left w:val="single" w:sz="4" w:space="0" w:color="auto"/>
+              <w:bottom w:val="single" w:sz="4" w:space="0" w:color="auto"/>
+              <w:right w:val="single" w:sz="4" w:space="0" w:color="auto"/>
+            </w:tcBorders>
+          </w:tcPr>
+          <w:p>
+            <w:pPr>
+              <w:spacing w:before="100" w:beforeAutospacing="1" w:after="100" w:afterAutospacing="1" w:line="256" w:lineRule="auto"/>
+              <w:rPr>
+                <w:rFonts w:eastAsia="Calibri"/>
+                <w:szCs w:val="26"/>
+              </w:rPr>
+            </w:pPr>
+            <w:r>
+              <w:rPr>
+                <w:rFonts w:eastAsia="Calibri"/>
+                <w:szCs w:val="26"/>
+              </w:rPr>
+              <w:t>T2 ROLLBACK</w:t>
+            </w:r>
+          </w:p>
+        </w:tc>
+        <w:tc>
+          <w:tcPr>
+            <w:tcW w:w="3172" w:type="dxa"/>
+            <w:tcBorders>
+              <w:top w:val="single" w:sz="4" w:space="0" w:color="auto"/>
+              <w:left w:val="single" w:sz="4" w:space="0" w:color="auto"/>
+              <w:bottom w:val="single" w:sz="4" w:space="0" w:color="auto"/>
+              <w:right w:val="single" w:sz="4" w:space="0" w:color="auto"/>
+            </w:tcBorders>
+          </w:tcPr>
+          <w:p>
+            <w:pPr>
+              <w:spacing w:before="100" w:beforeAutospacing="1" w:after="100" w:afterAutospacing="1" w:line="256" w:lineRule="auto"/>
+              <w:rPr>
+                <w:rFonts w:eastAsia="Calibri"/>
+                <w:szCs w:val="26"/>
+              </w:rPr>
+            </w:pPr>
           </w:p>
         </w:tc>
       </w:tr>
@@ -2281,8 +2952,123 @@
       </w:rPr>
     </w:lvl>
   </w:abstractNum>
+  <w:abstractNum w:abstractNumId="1" w15:restartNumberingAfterBreak="0">
+    <w:nsid w:val="59BF2FB0"/>
+    <w:multiLevelType w:val="hybridMultilevel"/>
+    <w:tmpl w:val="7730EC1A"/>
+    <w:lvl w:ilvl="0" w:tplc="8D323046">
+      <w:numFmt w:val="bullet"/>
+      <w:lvlText w:val=""/>
+      <w:lvlJc w:val="left"/>
+      <w:pPr>
+        <w:ind w:left="720" w:hanging="360"/>
+      </w:pPr>
+      <w:rPr>
+        <w:rFonts w:ascii="Wingdings" w:eastAsia="Calibri" w:hAnsi="Wingdings" w:cs="Times New Roman" w:hint="default"/>
+      </w:rPr>
+    </w:lvl>
+    <w:lvl w:ilvl="1" w:tplc="08090003" w:tentative="1">
+      <w:start w:val="1"/>
+      <w:numFmt w:val="bullet"/>
+      <w:lvlText w:val="o"/>
+      <w:lvlJc w:val="left"/>
+      <w:pPr>
+        <w:ind w:left="1440" w:hanging="360"/>
+      </w:pPr>
+      <w:rPr>
+        <w:rFonts w:ascii="Courier New" w:hAnsi="Courier New" w:cs="Courier New" w:hint="default"/>
+      </w:rPr>
+    </w:lvl>
+    <w:lvl w:ilvl="2" w:tplc="08090005" w:tentative="1">
+      <w:start w:val="1"/>
+      <w:numFmt w:val="bullet"/>
+      <w:lvlText w:val=""/>
+      <w:lvlJc w:val="left"/>
+      <w:pPr>
+        <w:ind w:left="2160" w:hanging="360"/>
+      </w:pPr>
+      <w:rPr>
+        <w:rFonts w:ascii="Wingdings" w:hAnsi="Wingdings" w:hint="default"/>
+      </w:rPr>
+    </w:lvl>
+    <w:lvl w:ilvl="3" w:tplc="08090001" w:tentative="1">
+      <w:start w:val="1"/>
+      <w:numFmt w:val="bullet"/>
+      <w:lvlText w:val=""/>
+      <w:lvlJc w:val="left"/>
+      <w:pPr>
+        <w:ind w:left="2880" w:hanging="360"/>
+      </w:pPr>
+      <w:rPr>
+        <w:rFonts w:ascii="Symbol" w:hAnsi="Symbol" w:hint="default"/>
+      </w:rPr>
+    </w:lvl>
+    <w:lvl w:ilvl="4" w:tplc="08090003" w:tentative="1">
+      <w:start w:val="1"/>
+      <w:numFmt w:val="bullet"/>
+      <w:lvlText w:val="o"/>
+      <w:lvlJc w:val="left"/>
+      <w:pPr>
+        <w:ind w:left="3600" w:hanging="360"/>
+      </w:pPr>
+      <w:rPr>
+        <w:rFonts w:ascii="Courier New" w:hAnsi="Courier New" w:cs="Courier New" w:hint="default"/>
+      </w:rPr>
+    </w:lvl>
+    <w:lvl w:ilvl="5" w:tplc="08090005" w:tentative="1">
+      <w:start w:val="1"/>
+      <w:numFmt w:val="bullet"/>
+      <w:lvlText w:val=""/>
+      <w:lvlJc w:val="left"/>
+      <w:pPr>
+        <w:ind w:left="4320" w:hanging="360"/>
+      </w:pPr>
+      <w:rPr>
+        <w:rFonts w:ascii="Wingdings" w:hAnsi="Wingdings" w:hint="default"/>
+      </w:rPr>
+    </w:lvl>
+    <w:lvl w:ilvl="6" w:tplc="08090001" w:tentative="1">
+      <w:start w:val="1"/>
+      <w:numFmt w:val="bullet"/>
+      <w:lvlText w:val=""/>
+      <w:lvlJc w:val="left"/>
+      <w:pPr>
+        <w:ind w:left="5040" w:hanging="360"/>
+      </w:pPr>
+      <w:rPr>
+        <w:rFonts w:ascii="Symbol" w:hAnsi="Symbol" w:hint="default"/>
+      </w:rPr>
+    </w:lvl>
+    <w:lvl w:ilvl="7" w:tplc="08090003" w:tentative="1">
+      <w:start w:val="1"/>
+      <w:numFmt w:val="bullet"/>
+      <w:lvlText w:val="o"/>
+      <w:lvlJc w:val="left"/>
+      <w:pPr>
+        <w:ind w:left="5760" w:hanging="360"/>
+      </w:pPr>
+      <w:rPr>
+        <w:rFonts w:ascii="Courier New" w:hAnsi="Courier New" w:cs="Courier New" w:hint="default"/>
+      </w:rPr>
+    </w:lvl>
+    <w:lvl w:ilvl="8" w:tplc="08090005" w:tentative="1">
+      <w:start w:val="1"/>
+      <w:numFmt w:val="bullet"/>
+      <w:lvlText w:val=""/>
+      <w:lvlJc w:val="left"/>
+      <w:pPr>
+        <w:ind w:left="6480" w:hanging="360"/>
+      </w:pPr>
+      <w:rPr>
+        <w:rFonts w:ascii="Wingdings" w:hAnsi="Wingdings" w:hint="default"/>
+      </w:rPr>
+    </w:lvl>
+  </w:abstractNum>
   <w:num w:numId="1">
     <w:abstractNumId w:val="0"/>
+  </w:num>
+  <w:num w:numId="2">
+    <w:abstractNumId w:val="1"/>
   </w:num>
 </w:numbering>
 </file>
@@ -2735,6 +3521,17 @@
       </w:tblCellMar>
     </w:tblPr>
   </w:style>
+  <w:style w:type="paragraph" w:styleId="ListParagraph">
+    <w:name w:val="List Paragraph"/>
+    <w:basedOn w:val="Normal"/>
+    <w:uiPriority w:val="34"/>
+    <w:qFormat/>
+    <w:rsid w:val="00DF6488"/>
+    <w:pPr>
+      <w:ind w:left="720"/>
+      <w:contextualSpacing/>
+    </w:pPr>
+  </w:style>
 </w:styles>
 </file>
 

</xml_diff>

<commit_message>
add document about fixed phantom read
</commit_message>
<xml_diff>
--- a/document/fixed.docx
+++ b/document/fixed.docx
@@ -72,21 +72,7 @@
         <w:rPr>
           <w:lang w:val="en-US"/>
         </w:rPr>
-        <w:t xml:space="preserve"> để ngăn không cho các thao tác khác can thiệp vào giữa giai đoạn cập nhật làm thay đổi dữ liệu ở bảng DON_</w:t>
-      </w:r>
-      <w:proofErr w:type="gramStart"/>
-      <w:r>
-        <w:rPr>
-          <w:lang w:val="en-US"/>
-        </w:rPr>
-        <w:t>HANG(</w:t>
-      </w:r>
-      <w:proofErr w:type="gramEnd"/>
-      <w:r>
-        <w:rPr>
-          <w:lang w:val="en-US"/>
-        </w:rPr>
-        <w:t>cụ thể ở đây là tình trạng đơn hàng).</w:t>
+        <w:t xml:space="preserve"> để ngăn không cho các thao tác khác can thiệp vào giữa giai đoạn cập nhật làm thay đổi dữ liệu ở bảng DON_HANG(cụ thể ở đây là tình trạng đơn hàng).</w:t>
       </w:r>
     </w:p>
     <w:tbl>
@@ -1026,7 +1012,21 @@
                 <w:rFonts w:eastAsia="Calibri"/>
                 <w:szCs w:val="26"/>
               </w:rPr>
-              <w:t>T1 kiểm tra tình trạng đơn hàng xem có phải là “Đã hoàn trả hàng” không, nếu phải thì không cập nhật nữa</w:t>
+              <w:t>T</w:t>
+            </w:r>
+            <w:r>
+              <w:rPr>
+                <w:rFonts w:eastAsia="Calibri"/>
+                <w:szCs w:val="26"/>
+              </w:rPr>
+              <w:t>2</w:t>
+            </w:r>
+            <w:r>
+              <w:rPr>
+                <w:rFonts w:eastAsia="Calibri"/>
+                <w:szCs w:val="26"/>
+              </w:rPr>
+              <w:t xml:space="preserve"> kiểm tra tình trạng đơn hàng xem có phải là “Đã hoàn trả hàng” không, nếu phải thì không cập nhật nữa</w:t>
             </w:r>
           </w:p>
         </w:tc>
@@ -1536,33 +1536,19 @@
         <w:rPr>
           <w:lang w:val="en-US"/>
         </w:rPr>
-        <w:t xml:space="preserve"> lần đầu tiên cho cả tài xế và đối tác để ngăn không cho các thao tác khác can thiệp vào giữa giai đoạn cập nhật làm thay đổi dữ liệu ở bảng </w:t>
+        <w:t xml:space="preserve"> lần đầu tiên để ngăn không cho các thao tác khác can thiệp vào giữa giai đoạn cập nhật làm thay đổi dữ liệu ở bảng </w:t>
       </w:r>
       <w:r>
         <w:rPr>
           <w:lang w:val="en-US"/>
         </w:rPr>
-        <w:t>HOP_</w:t>
-      </w:r>
-      <w:proofErr w:type="gramStart"/>
-      <w:r>
-        <w:rPr>
-          <w:lang w:val="en-US"/>
-        </w:rPr>
-        <w:t>DONG</w:t>
+        <w:t>HOP_DONG</w:t>
       </w:r>
       <w:r>
         <w:rPr>
           <w:lang w:val="en-US"/>
         </w:rPr>
-        <w:t>(</w:t>
-      </w:r>
-      <w:proofErr w:type="gramEnd"/>
-      <w:r>
-        <w:rPr>
-          <w:lang w:val="en-US"/>
-        </w:rPr>
-        <w:t xml:space="preserve">cụ thể ở đây </w:t>
+        <w:t xml:space="preserve">(cụ thể ở đây </w:t>
       </w:r>
       <w:r>
         <w:rPr>
@@ -1732,23 +1718,7 @@
                 <w:rFonts w:eastAsia="Calibri"/>
                 <w:szCs w:val="26"/>
               </w:rPr>
-              <w:t>(</w:t>
-            </w:r>
-            <w:proofErr w:type="gramStart"/>
-            <w:r>
-              <w:rPr>
-                <w:rFonts w:eastAsia="Calibri"/>
-                <w:szCs w:val="26"/>
-              </w:rPr>
-              <w:t>d.MaDT</w:t>
-            </w:r>
-            <w:proofErr w:type="gramEnd"/>
-            <w:r>
-              <w:rPr>
-                <w:rFonts w:eastAsia="Calibri"/>
-                <w:szCs w:val="26"/>
-              </w:rPr>
-              <w:t xml:space="preserve"> = h.Ma</w:t>
+              <w:t>(d.MaDT = h.Ma</w:t>
             </w:r>
             <w:r>
               <w:rPr>
@@ -1917,23 +1887,7 @@
                 <w:rFonts w:eastAsia="Calibri"/>
                 <w:szCs w:val="26"/>
               </w:rPr>
-              <w:t>(</w:t>
-            </w:r>
-            <w:proofErr w:type="gramStart"/>
-            <w:r>
-              <w:rPr>
-                <w:rFonts w:eastAsia="Calibri"/>
-                <w:szCs w:val="26"/>
-              </w:rPr>
-              <w:t>d.MaDT</w:t>
-            </w:r>
-            <w:proofErr w:type="gramEnd"/>
-            <w:r>
-              <w:rPr>
-                <w:rFonts w:eastAsia="Calibri"/>
-                <w:szCs w:val="26"/>
-              </w:rPr>
-              <w:t xml:space="preserve"> = h.Ma</w:t>
+              <w:t>(d.MaDT = h.Ma</w:t>
             </w:r>
             <w:r>
               <w:rPr>
@@ -2061,23 +2015,7 @@
                 <w:rFonts w:eastAsia="Calibri"/>
                 <w:szCs w:val="26"/>
               </w:rPr>
-              <w:t>SELECT h.TG_HieuLucHD FROM DOI_TAC d JOIN HOP_DONG h ON (</w:t>
-            </w:r>
-            <w:proofErr w:type="gramStart"/>
-            <w:r>
-              <w:rPr>
-                <w:rFonts w:eastAsia="Calibri"/>
-                <w:szCs w:val="26"/>
-              </w:rPr>
-              <w:t>d.MaDT</w:t>
-            </w:r>
-            <w:proofErr w:type="gramEnd"/>
-            <w:r>
-              <w:rPr>
-                <w:rFonts w:eastAsia="Calibri"/>
-                <w:szCs w:val="26"/>
-              </w:rPr>
-              <w:t xml:space="preserve"> = h.Ma</w:t>
+              <w:t>SELECT h.TG_HieuLucHD FROM DOI_TAC d JOIN HOP_DONG h ON (d.MaDT = h.Ma</w:t>
             </w:r>
             <w:r>
               <w:rPr>
@@ -2206,23 +2144,7 @@
                 <w:szCs w:val="26"/>
               </w:rPr>
               <w:lastRenderedPageBreak/>
-              <w:t xml:space="preserve">SET @doanhsoban = (SELECT </w:t>
-            </w:r>
-            <w:proofErr w:type="gramStart"/>
-            <w:r>
-              <w:rPr>
-                <w:rFonts w:eastAsia="Calibri"/>
-                <w:szCs w:val="26"/>
-              </w:rPr>
-              <w:t>SUM(</w:t>
-            </w:r>
-            <w:proofErr w:type="gramEnd"/>
-            <w:r>
-              <w:rPr>
-                <w:rFonts w:eastAsia="Calibri"/>
-                <w:szCs w:val="26"/>
-              </w:rPr>
-              <w:t>dh.TongPhiSP) FROM DON_HANG dh JOIN DOI_TAC dt ON (dh.MaDT = dt.MaDT) WHERE dt.MaSoThue = ‘123’)</w:t>
+              <w:t>SET @doanhsoban = (SELECT SUM(dh.TongPhiSP) FROM DON_HANG dh JOIN DOI_TAC dt ON (dh.MaDT = dt.MaDT) WHERE dt.MaSoThue = ‘123’)</w:t>
             </w:r>
           </w:p>
         </w:tc>
@@ -2531,23 +2453,7 @@
                 <w:rFonts w:eastAsia="Calibri"/>
                 <w:szCs w:val="26"/>
               </w:rPr>
-              <w:t>(</w:t>
-            </w:r>
-            <w:proofErr w:type="gramStart"/>
-            <w:r>
-              <w:rPr>
-                <w:rFonts w:eastAsia="Calibri"/>
-                <w:szCs w:val="26"/>
-              </w:rPr>
-              <w:t>d.MaDT</w:t>
-            </w:r>
-            <w:proofErr w:type="gramEnd"/>
-            <w:r>
-              <w:rPr>
-                <w:rFonts w:eastAsia="Calibri"/>
-                <w:szCs w:val="26"/>
-              </w:rPr>
-              <w:t xml:space="preserve"> = h.MaDT) WHERE d.MaSoThue = ‘123’</w:t>
+              <w:t>(d.MaDT = h.MaDT) WHERE d.MaSoThue = ‘123’</w:t>
             </w:r>
           </w:p>
         </w:tc>
@@ -2682,23 +2588,7 @@
                 <w:rFonts w:eastAsia="Calibri"/>
                 <w:szCs w:val="26"/>
               </w:rPr>
-              <w:t>SELECT h.TG_HieuLucHD FROM DOI_TAC d JOIN HOP_DONG h ON (</w:t>
-            </w:r>
-            <w:proofErr w:type="gramStart"/>
-            <w:r>
-              <w:rPr>
-                <w:rFonts w:eastAsia="Calibri"/>
-                <w:szCs w:val="26"/>
-              </w:rPr>
-              <w:t>d.MaDT</w:t>
-            </w:r>
-            <w:proofErr w:type="gramEnd"/>
-            <w:r>
-              <w:rPr>
-                <w:rFonts w:eastAsia="Calibri"/>
-                <w:szCs w:val="26"/>
-              </w:rPr>
-              <w:t xml:space="preserve"> = h.MaDT) WHERE d.MaSoThue = ‘123’</w:t>
+              <w:t>SELECT h.TG_HieuLucHD FROM DOI_TAC d JOIN HOP_DONG h ON (d.MaDT = h.MaDT) WHERE d.MaSoThue = ‘123’</w:t>
             </w:r>
           </w:p>
         </w:tc>
@@ -2801,6 +2691,1129 @@
         <w:tc>
           <w:tcPr>
             <w:tcW w:w="3172" w:type="dxa"/>
+            <w:tcBorders>
+              <w:top w:val="single" w:sz="4" w:space="0" w:color="auto"/>
+              <w:left w:val="single" w:sz="4" w:space="0" w:color="auto"/>
+              <w:bottom w:val="single" w:sz="4" w:space="0" w:color="auto"/>
+              <w:right w:val="single" w:sz="4" w:space="0" w:color="auto"/>
+            </w:tcBorders>
+          </w:tcPr>
+          <w:p>
+            <w:pPr>
+              <w:spacing w:before="100" w:beforeAutospacing="1" w:after="100" w:afterAutospacing="1" w:line="256" w:lineRule="auto"/>
+              <w:rPr>
+                <w:rFonts w:eastAsia="Calibri"/>
+                <w:szCs w:val="26"/>
+              </w:rPr>
+            </w:pPr>
+          </w:p>
+        </w:tc>
+      </w:tr>
+    </w:tbl>
+    <w:p>
+      <w:pPr>
+        <w:rPr>
+          <w:lang w:val="en-US"/>
+        </w:rPr>
+      </w:pPr>
+    </w:p>
+    <w:p>
+      <w:pPr>
+        <w:rPr>
+          <w:lang w:val="en-US"/>
+        </w:rPr>
+      </w:pPr>
+    </w:p>
+    <w:p>
+      <w:pPr>
+        <w:rPr>
+          <w:b/>
+          <w:bCs/>
+          <w:lang w:val="en-US"/>
+        </w:rPr>
+      </w:pPr>
+      <w:r>
+        <w:rPr>
+          <w:b/>
+          <w:bCs/>
+          <w:lang w:val="en-US"/>
+        </w:rPr>
+        <w:t>PHANTOM READ</w:t>
+      </w:r>
+    </w:p>
+    <w:p>
+      <w:pPr>
+        <w:rPr>
+          <w:b/>
+          <w:bCs/>
+          <w:lang w:val="en-US"/>
+        </w:rPr>
+      </w:pPr>
+      <w:r>
+        <w:rPr>
+          <w:b/>
+          <w:bCs/>
+          <w:lang w:val="en-US"/>
+        </w:rPr>
+        <w:t>Test case 1:</w:t>
+      </w:r>
+    </w:p>
+    <w:p>
+      <w:pPr>
+        <w:rPr>
+          <w:lang w:val="en-US"/>
+        </w:rPr>
+      </w:pPr>
+      <w:r>
+        <w:rPr>
+          <w:b/>
+          <w:bCs/>
+          <w:lang w:val="en-US"/>
+        </w:rPr>
+        <w:t>Hướng xử lý:</w:t>
+      </w:r>
+      <w:r>
+        <w:rPr>
+          <w:lang w:val="en-US"/>
+        </w:rPr>
+        <w:t xml:space="preserve"> ta đặt khóa độc quyền (XLOCK) khi đọc dữ liệu trong bảng </w:t>
+      </w:r>
+      <w:r>
+        <w:rPr>
+          <w:lang w:val="en-US"/>
+        </w:rPr>
+        <w:t>HOP_DONG</w:t>
+      </w:r>
+      <w:r>
+        <w:rPr>
+          <w:lang w:val="en-US"/>
+        </w:rPr>
+        <w:t xml:space="preserve"> lần đầu tiên để ngăn không cho các thao tác khác can thiệp vào giữa </w:t>
+      </w:r>
+      <w:r>
+        <w:rPr>
+          <w:lang w:val="en-US"/>
+        </w:rPr>
+        <w:t>chừng</w:t>
+      </w:r>
+      <w:r>
+        <w:rPr>
+          <w:lang w:val="en-US"/>
+        </w:rPr>
+        <w:t xml:space="preserve"> làm thay đổi dữ liệu ở bảng </w:t>
+      </w:r>
+      <w:r>
+        <w:rPr>
+          <w:lang w:val="en-US"/>
+        </w:rPr>
+        <w:t>HOP_DONG (cụ thể ở đây là ngăn thao tác xóa của T2 can thiệp vào giữa giai đoạn xóa của T1 làm cho 2 lần SELECT ra số dòng dữ liệu không giống nhau)</w:t>
+      </w:r>
+      <w:r>
+        <w:rPr>
+          <w:lang w:val="en-US"/>
+        </w:rPr>
+        <w:t>.</w:t>
+      </w:r>
+    </w:p>
+    <w:p>
+      <w:pPr>
+        <w:rPr>
+          <w:lang w:val="en-US"/>
+        </w:rPr>
+      </w:pPr>
+    </w:p>
+    <w:tbl>
+      <w:tblPr>
+        <w:tblStyle w:val="TableGrid3"/>
+        <w:tblW w:w="0" w:type="auto"/>
+        <w:tblCellMar>
+          <w:top w:w="15" w:type="dxa"/>
+          <w:left w:w="15" w:type="dxa"/>
+          <w:bottom w:w="15" w:type="dxa"/>
+          <w:right w:w="15" w:type="dxa"/>
+        </w:tblCellMar>
+        <w:tblLook w:val="04A0" w:firstRow="1" w:lastRow="0" w:firstColumn="1" w:lastColumn="0" w:noHBand="0" w:noVBand="1"/>
+      </w:tblPr>
+      <w:tblGrid>
+        <w:gridCol w:w="2778"/>
+        <w:gridCol w:w="2882"/>
+        <w:gridCol w:w="3350"/>
+      </w:tblGrid>
+      <w:tr>
+        <w:tc>
+          <w:tcPr>
+            <w:tcW w:w="2778" w:type="dxa"/>
+            <w:tcBorders>
+              <w:top w:val="outset" w:sz="6" w:space="0" w:color="auto"/>
+              <w:left w:val="outset" w:sz="6" w:space="0" w:color="auto"/>
+              <w:bottom w:val="outset" w:sz="6" w:space="0" w:color="auto"/>
+              <w:right w:val="outset" w:sz="6" w:space="0" w:color="auto"/>
+            </w:tcBorders>
+          </w:tcPr>
+          <w:p>
+            <w:pPr>
+              <w:spacing w:before="100" w:beforeAutospacing="1" w:after="100" w:afterAutospacing="1" w:line="256" w:lineRule="auto"/>
+              <w:jc w:val="center"/>
+              <w:rPr>
+                <w:rFonts w:eastAsia="Calibri"/>
+                <w:b/>
+                <w:bCs/>
+                <w:szCs w:val="26"/>
+              </w:rPr>
+            </w:pPr>
+            <w:r>
+              <w:rPr>
+                <w:rFonts w:eastAsia="Calibri"/>
+                <w:b/>
+                <w:bCs/>
+                <w:szCs w:val="26"/>
+              </w:rPr>
+              <w:t>T1 – Nhân viên A</w:t>
+            </w:r>
+          </w:p>
+        </w:tc>
+        <w:tc>
+          <w:tcPr>
+            <w:tcW w:w="2882" w:type="dxa"/>
+            <w:tcBorders>
+              <w:top w:val="outset" w:sz="6" w:space="0" w:color="auto"/>
+              <w:left w:val="outset" w:sz="6" w:space="0" w:color="auto"/>
+              <w:bottom w:val="outset" w:sz="6" w:space="0" w:color="auto"/>
+              <w:right w:val="outset" w:sz="6" w:space="0" w:color="auto"/>
+            </w:tcBorders>
+          </w:tcPr>
+          <w:p>
+            <w:pPr>
+              <w:spacing w:before="100" w:beforeAutospacing="1" w:after="100" w:afterAutospacing="1" w:line="256" w:lineRule="auto"/>
+              <w:jc w:val="center"/>
+              <w:rPr>
+                <w:rFonts w:eastAsia="Calibri"/>
+                <w:b/>
+                <w:bCs/>
+                <w:szCs w:val="26"/>
+              </w:rPr>
+            </w:pPr>
+            <w:r>
+              <w:rPr>
+                <w:rFonts w:eastAsia="Calibri"/>
+                <w:b/>
+                <w:bCs/>
+                <w:szCs w:val="26"/>
+              </w:rPr>
+              <w:t>T2 – Nhân viên B</w:t>
+            </w:r>
+          </w:p>
+        </w:tc>
+        <w:tc>
+          <w:tcPr>
+            <w:tcW w:w="3350" w:type="dxa"/>
+            <w:tcBorders>
+              <w:top w:val="outset" w:sz="6" w:space="0" w:color="auto"/>
+              <w:left w:val="outset" w:sz="6" w:space="0" w:color="auto"/>
+              <w:bottom w:val="outset" w:sz="6" w:space="0" w:color="auto"/>
+              <w:right w:val="outset" w:sz="6" w:space="0" w:color="auto"/>
+            </w:tcBorders>
+          </w:tcPr>
+          <w:p>
+            <w:pPr>
+              <w:spacing w:before="100" w:beforeAutospacing="1" w:after="100" w:afterAutospacing="1" w:line="256" w:lineRule="auto"/>
+              <w:jc w:val="center"/>
+              <w:rPr>
+                <w:rFonts w:eastAsia="Calibri"/>
+                <w:b/>
+                <w:bCs/>
+                <w:szCs w:val="26"/>
+              </w:rPr>
+            </w:pPr>
+            <w:r>
+              <w:rPr>
+                <w:rFonts w:eastAsia="Calibri"/>
+                <w:b/>
+                <w:bCs/>
+                <w:szCs w:val="26"/>
+              </w:rPr>
+              <w:t>Ghi Chú</w:t>
+            </w:r>
+          </w:p>
+        </w:tc>
+      </w:tr>
+      <w:tr>
+        <w:tc>
+          <w:tcPr>
+            <w:tcW w:w="2778" w:type="dxa"/>
+            <w:tcBorders>
+              <w:top w:val="nil"/>
+              <w:left w:val="outset" w:sz="6" w:space="0" w:color="auto"/>
+              <w:bottom w:val="outset" w:sz="6" w:space="0" w:color="auto"/>
+              <w:right w:val="outset" w:sz="6" w:space="0" w:color="auto"/>
+            </w:tcBorders>
+          </w:tcPr>
+          <w:p>
+            <w:pPr>
+              <w:spacing w:before="100" w:beforeAutospacing="1" w:after="100" w:afterAutospacing="1" w:line="256" w:lineRule="auto"/>
+              <w:rPr>
+                <w:rFonts w:eastAsia="Calibri"/>
+                <w:szCs w:val="26"/>
+              </w:rPr>
+            </w:pPr>
+            <w:r>
+              <w:rPr>
+                <w:rFonts w:eastAsia="Calibri"/>
+                <w:szCs w:val="26"/>
+              </w:rPr>
+              <w:t>SELECT h.MaHD FROM HOP_DONG h</w:t>
+            </w:r>
+            <w:r>
+              <w:rPr>
+                <w:rFonts w:eastAsia="Calibri"/>
+                <w:szCs w:val="26"/>
+              </w:rPr>
+              <w:t xml:space="preserve"> </w:t>
+            </w:r>
+            <w:r>
+              <w:rPr>
+                <w:rFonts w:eastAsia="Calibri"/>
+                <w:b/>
+                <w:bCs/>
+                <w:szCs w:val="26"/>
+              </w:rPr>
+              <w:t xml:space="preserve">WITH(XLOCK) </w:t>
+            </w:r>
+            <w:r>
+              <w:rPr>
+                <w:rFonts w:eastAsia="Calibri"/>
+                <w:szCs w:val="26"/>
+              </w:rPr>
+              <w:t>WHERE MaDT = ‘abc’</w:t>
+            </w:r>
+          </w:p>
+        </w:tc>
+        <w:tc>
+          <w:tcPr>
+            <w:tcW w:w="2882" w:type="dxa"/>
+            <w:tcBorders>
+              <w:top w:val="nil"/>
+              <w:left w:val="outset" w:sz="6" w:space="0" w:color="auto"/>
+              <w:bottom w:val="outset" w:sz="6" w:space="0" w:color="auto"/>
+              <w:right w:val="outset" w:sz="6" w:space="0" w:color="auto"/>
+            </w:tcBorders>
+          </w:tcPr>
+          <w:p>
+            <w:pPr>
+              <w:spacing w:before="100" w:beforeAutospacing="1" w:after="100" w:afterAutospacing="1" w:line="256" w:lineRule="auto"/>
+              <w:rPr>
+                <w:rFonts w:eastAsia="Calibri"/>
+                <w:szCs w:val="26"/>
+              </w:rPr>
+            </w:pPr>
+          </w:p>
+        </w:tc>
+        <w:tc>
+          <w:tcPr>
+            <w:tcW w:w="3350" w:type="dxa"/>
+            <w:tcBorders>
+              <w:top w:val="nil"/>
+              <w:left w:val="outset" w:sz="6" w:space="0" w:color="auto"/>
+              <w:bottom w:val="outset" w:sz="6" w:space="0" w:color="auto"/>
+              <w:right w:val="outset" w:sz="6" w:space="0" w:color="auto"/>
+            </w:tcBorders>
+          </w:tcPr>
+          <w:p>
+            <w:pPr>
+              <w:spacing w:before="100" w:beforeAutospacing="1" w:after="100" w:afterAutospacing="1" w:line="256" w:lineRule="auto"/>
+              <w:rPr>
+                <w:rFonts w:eastAsia="Calibri"/>
+                <w:szCs w:val="26"/>
+              </w:rPr>
+            </w:pPr>
+            <w:r>
+              <w:rPr>
+                <w:rFonts w:eastAsia="Calibri"/>
+                <w:b/>
+                <w:bCs/>
+                <w:szCs w:val="26"/>
+              </w:rPr>
+              <w:t>T</w:t>
+            </w:r>
+            <w:r>
+              <w:rPr>
+                <w:rFonts w:eastAsia="Calibri"/>
+                <w:b/>
+                <w:bCs/>
+                <w:szCs w:val="26"/>
+              </w:rPr>
+              <w:t>1</w:t>
+            </w:r>
+            <w:r>
+              <w:rPr>
+                <w:rFonts w:eastAsia="Calibri"/>
+                <w:b/>
+                <w:bCs/>
+                <w:szCs w:val="26"/>
+              </w:rPr>
+              <w:t xml:space="preserve"> yêu cầu khóa độc quyền trên bảng HOP_DONG</w:t>
+            </w:r>
+          </w:p>
+          <w:p>
+            <w:pPr>
+              <w:spacing w:before="100" w:beforeAutospacing="1" w:after="100" w:afterAutospacing="1" w:line="256" w:lineRule="auto"/>
+              <w:rPr>
+                <w:rFonts w:eastAsia="Calibri"/>
+                <w:szCs w:val="26"/>
+              </w:rPr>
+            </w:pPr>
+            <w:r>
+              <w:rPr>
+                <w:rFonts w:eastAsia="Calibri"/>
+                <w:szCs w:val="26"/>
+              </w:rPr>
+              <w:lastRenderedPageBreak/>
+              <w:t>Kiểm tra xem hợp đồng có tồn tại hay không, nếu không thì rollback</w:t>
+            </w:r>
+          </w:p>
+          <w:p>
+            <w:pPr>
+              <w:spacing w:before="100" w:beforeAutospacing="1" w:after="100" w:afterAutospacing="1" w:line="256" w:lineRule="auto"/>
+              <w:rPr>
+                <w:rFonts w:eastAsia="Calibri"/>
+                <w:szCs w:val="26"/>
+              </w:rPr>
+            </w:pPr>
+            <w:r>
+              <w:rPr>
+                <w:rFonts w:eastAsia="Calibri"/>
+                <w:szCs w:val="26"/>
+              </w:rPr>
+              <w:t>T1 kiểm tra thì thấy select ra được 1 dòng dữ liệu =&gt; hợp đồng có tồn tại</w:t>
+            </w:r>
+          </w:p>
+        </w:tc>
+      </w:tr>
+      <w:tr>
+        <w:tc>
+          <w:tcPr>
+            <w:tcW w:w="2778" w:type="dxa"/>
+            <w:tcBorders>
+              <w:top w:val="nil"/>
+              <w:left w:val="outset" w:sz="6" w:space="0" w:color="auto"/>
+              <w:bottom w:val="outset" w:sz="6" w:space="0" w:color="auto"/>
+              <w:right w:val="outset" w:sz="6" w:space="0" w:color="auto"/>
+            </w:tcBorders>
+          </w:tcPr>
+          <w:p>
+            <w:pPr>
+              <w:spacing w:before="100" w:beforeAutospacing="1" w:after="100" w:afterAutospacing="1" w:line="256" w:lineRule="auto"/>
+              <w:rPr>
+                <w:rFonts w:eastAsia="Calibri"/>
+                <w:szCs w:val="26"/>
+              </w:rPr>
+            </w:pPr>
+          </w:p>
+        </w:tc>
+        <w:tc>
+          <w:tcPr>
+            <w:tcW w:w="2882" w:type="dxa"/>
+            <w:tcBorders>
+              <w:top w:val="nil"/>
+              <w:left w:val="outset" w:sz="6" w:space="0" w:color="auto"/>
+              <w:bottom w:val="outset" w:sz="6" w:space="0" w:color="auto"/>
+              <w:right w:val="outset" w:sz="6" w:space="0" w:color="auto"/>
+            </w:tcBorders>
+          </w:tcPr>
+          <w:p>
+            <w:pPr>
+              <w:spacing w:before="100" w:beforeAutospacing="1" w:after="100" w:afterAutospacing="1" w:line="256" w:lineRule="auto"/>
+              <w:rPr>
+                <w:rFonts w:eastAsia="Calibri"/>
+                <w:szCs w:val="26"/>
+              </w:rPr>
+            </w:pPr>
+            <w:r>
+              <w:rPr>
+                <w:rFonts w:eastAsia="Calibri"/>
+                <w:szCs w:val="26"/>
+              </w:rPr>
+              <w:t xml:space="preserve">SELECT h.MaHD FROM HOP_DONG h </w:t>
+            </w:r>
+            <w:r>
+              <w:rPr>
+                <w:rFonts w:eastAsia="Calibri"/>
+                <w:b/>
+                <w:bCs/>
+                <w:szCs w:val="26"/>
+              </w:rPr>
+              <w:t xml:space="preserve">WITH(XLOCK) </w:t>
+            </w:r>
+            <w:r>
+              <w:rPr>
+                <w:rFonts w:eastAsia="Calibri"/>
+                <w:szCs w:val="26"/>
+              </w:rPr>
+              <w:t>WHERE MaDT = ‘abc’</w:t>
+            </w:r>
+          </w:p>
+          <w:p>
+            <w:pPr>
+              <w:spacing w:before="100" w:beforeAutospacing="1" w:after="100" w:afterAutospacing="1" w:line="256" w:lineRule="auto"/>
+              <w:rPr>
+                <w:rFonts w:eastAsia="Calibri"/>
+                <w:b/>
+                <w:bCs/>
+                <w:szCs w:val="26"/>
+              </w:rPr>
+            </w:pPr>
+            <w:r>
+              <w:rPr>
+                <w:rFonts w:eastAsia="Calibri"/>
+                <w:b/>
+                <w:bCs/>
+                <w:szCs w:val="26"/>
+              </w:rPr>
+              <w:t>=&gt; CHỜ</w:t>
+            </w:r>
+          </w:p>
+        </w:tc>
+        <w:tc>
+          <w:tcPr>
+            <w:tcW w:w="3350" w:type="dxa"/>
+            <w:tcBorders>
+              <w:top w:val="nil"/>
+              <w:left w:val="outset" w:sz="6" w:space="0" w:color="auto"/>
+              <w:bottom w:val="outset" w:sz="6" w:space="0" w:color="auto"/>
+              <w:right w:val="outset" w:sz="6" w:space="0" w:color="auto"/>
+            </w:tcBorders>
+          </w:tcPr>
+          <w:p>
+            <w:pPr>
+              <w:spacing w:before="100" w:beforeAutospacing="1" w:after="100" w:afterAutospacing="1" w:line="256" w:lineRule="auto"/>
+              <w:rPr>
+                <w:rFonts w:eastAsia="Calibri"/>
+                <w:szCs w:val="26"/>
+              </w:rPr>
+            </w:pPr>
+            <w:r>
+              <w:rPr>
+                <w:rFonts w:eastAsia="Calibri"/>
+                <w:b/>
+                <w:bCs/>
+                <w:szCs w:val="26"/>
+              </w:rPr>
+              <w:t>T2 yêu cầu khóa độc quyền trên bảng HOP_DONG</w:t>
+            </w:r>
+            <w:r>
+              <w:rPr>
+                <w:rFonts w:eastAsia="Calibri"/>
+                <w:b/>
+                <w:bCs/>
+                <w:szCs w:val="26"/>
+              </w:rPr>
+              <w:t xml:space="preserve"> nhưng phải chờ do T1 đang giữ khóa</w:t>
+            </w:r>
+          </w:p>
+        </w:tc>
+      </w:tr>
+      <w:tr>
+        <w:tc>
+          <w:tcPr>
+            <w:tcW w:w="2778" w:type="dxa"/>
+            <w:tcBorders>
+              <w:top w:val="nil"/>
+              <w:left w:val="outset" w:sz="6" w:space="0" w:color="auto"/>
+              <w:bottom w:val="outset" w:sz="6" w:space="0" w:color="auto"/>
+              <w:right w:val="outset" w:sz="6" w:space="0" w:color="auto"/>
+            </w:tcBorders>
+          </w:tcPr>
+          <w:p>
+            <w:pPr>
+              <w:spacing w:before="100" w:beforeAutospacing="1" w:after="100" w:afterAutospacing="1" w:line="256" w:lineRule="auto"/>
+              <w:rPr>
+                <w:rFonts w:eastAsia="Calibri"/>
+                <w:szCs w:val="26"/>
+              </w:rPr>
+            </w:pPr>
+            <w:r>
+              <w:rPr>
+                <w:rFonts w:eastAsia="Calibri"/>
+                <w:szCs w:val="26"/>
+              </w:rPr>
+              <w:t>SET @mahd = (SELECT h.MaHD FROM HOP_DONG h WHERE MaDT = ‘abc’)</w:t>
+            </w:r>
+          </w:p>
+        </w:tc>
+        <w:tc>
+          <w:tcPr>
+            <w:tcW w:w="2882" w:type="dxa"/>
+            <w:tcBorders>
+              <w:top w:val="nil"/>
+              <w:left w:val="outset" w:sz="6" w:space="0" w:color="auto"/>
+              <w:bottom w:val="outset" w:sz="6" w:space="0" w:color="auto"/>
+              <w:right w:val="outset" w:sz="6" w:space="0" w:color="auto"/>
+            </w:tcBorders>
+          </w:tcPr>
+          <w:p>
+            <w:pPr>
+              <w:spacing w:before="100" w:beforeAutospacing="1" w:after="100" w:afterAutospacing="1" w:line="256" w:lineRule="auto"/>
+              <w:rPr>
+                <w:rFonts w:eastAsia="Calibri"/>
+                <w:szCs w:val="26"/>
+              </w:rPr>
+            </w:pPr>
+          </w:p>
+        </w:tc>
+        <w:tc>
+          <w:tcPr>
+            <w:tcW w:w="3350" w:type="dxa"/>
+            <w:tcBorders>
+              <w:top w:val="nil"/>
+              <w:left w:val="outset" w:sz="6" w:space="0" w:color="auto"/>
+              <w:bottom w:val="outset" w:sz="6" w:space="0" w:color="auto"/>
+              <w:right w:val="outset" w:sz="6" w:space="0" w:color="auto"/>
+            </w:tcBorders>
+          </w:tcPr>
+          <w:p>
+            <w:pPr>
+              <w:spacing w:before="100" w:beforeAutospacing="1" w:after="100" w:afterAutospacing="1" w:line="256" w:lineRule="auto"/>
+              <w:rPr>
+                <w:rFonts w:eastAsia="Calibri"/>
+                <w:szCs w:val="26"/>
+              </w:rPr>
+            </w:pPr>
+            <w:r>
+              <w:rPr>
+                <w:rFonts w:eastAsia="Calibri"/>
+                <w:szCs w:val="26"/>
+              </w:rPr>
+              <w:t>T1 select để lấy mã hợp đồng ứng với mã đối tác được truyền vào</w:t>
+            </w:r>
+          </w:p>
+        </w:tc>
+      </w:tr>
+      <w:tr>
+        <w:tc>
+          <w:tcPr>
+            <w:tcW w:w="2778" w:type="dxa"/>
+            <w:tcBorders>
+              <w:top w:val="nil"/>
+              <w:left w:val="outset" w:sz="6" w:space="0" w:color="auto"/>
+              <w:bottom w:val="outset" w:sz="6" w:space="0" w:color="auto"/>
+              <w:right w:val="outset" w:sz="6" w:space="0" w:color="auto"/>
+            </w:tcBorders>
+          </w:tcPr>
+          <w:p>
+            <w:pPr>
+              <w:spacing w:before="100" w:beforeAutospacing="1" w:after="100" w:afterAutospacing="1" w:line="256" w:lineRule="auto"/>
+              <w:rPr>
+                <w:rFonts w:eastAsia="Calibri"/>
+                <w:szCs w:val="26"/>
+              </w:rPr>
+            </w:pPr>
+            <w:r>
+              <w:rPr>
+                <w:rFonts w:eastAsia="Calibri"/>
+                <w:szCs w:val="26"/>
+              </w:rPr>
+              <w:t>DELETE FROM CT_HOPDONG</w:t>
+            </w:r>
+          </w:p>
+          <w:p>
+            <w:pPr>
+              <w:spacing w:before="100" w:beforeAutospacing="1" w:after="100" w:afterAutospacing="1" w:line="256" w:lineRule="auto"/>
+              <w:rPr>
+                <w:rFonts w:eastAsia="Calibri"/>
+                <w:szCs w:val="26"/>
+              </w:rPr>
+            </w:pPr>
+            <w:r>
+              <w:rPr>
+                <w:rFonts w:eastAsia="Calibri"/>
+                <w:szCs w:val="26"/>
+              </w:rPr>
+              <w:t>WHERE MaHD = @mahd</w:t>
+            </w:r>
+          </w:p>
+        </w:tc>
+        <w:tc>
+          <w:tcPr>
+            <w:tcW w:w="2882" w:type="dxa"/>
+            <w:tcBorders>
+              <w:top w:val="nil"/>
+              <w:left w:val="outset" w:sz="6" w:space="0" w:color="auto"/>
+              <w:bottom w:val="outset" w:sz="6" w:space="0" w:color="auto"/>
+              <w:right w:val="outset" w:sz="6" w:space="0" w:color="auto"/>
+            </w:tcBorders>
+          </w:tcPr>
+          <w:p>
+            <w:pPr>
+              <w:spacing w:before="100" w:beforeAutospacing="1" w:after="100" w:afterAutospacing="1" w:line="256" w:lineRule="auto"/>
+              <w:rPr>
+                <w:rFonts w:eastAsia="Calibri"/>
+                <w:szCs w:val="26"/>
+              </w:rPr>
+            </w:pPr>
+          </w:p>
+        </w:tc>
+        <w:tc>
+          <w:tcPr>
+            <w:tcW w:w="3350" w:type="dxa"/>
+            <w:tcBorders>
+              <w:top w:val="nil"/>
+              <w:left w:val="outset" w:sz="6" w:space="0" w:color="auto"/>
+              <w:bottom w:val="outset" w:sz="6" w:space="0" w:color="auto"/>
+              <w:right w:val="outset" w:sz="6" w:space="0" w:color="auto"/>
+            </w:tcBorders>
+          </w:tcPr>
+          <w:p>
+            <w:pPr>
+              <w:spacing w:before="100" w:beforeAutospacing="1" w:after="100" w:afterAutospacing="1" w:line="256" w:lineRule="auto"/>
+              <w:rPr>
+                <w:rFonts w:eastAsia="Calibri"/>
+                <w:szCs w:val="26"/>
+              </w:rPr>
+            </w:pPr>
+            <w:r>
+              <w:rPr>
+                <w:rFonts w:eastAsia="Calibri"/>
+                <w:szCs w:val="26"/>
+              </w:rPr>
+              <w:t>T1 xóa các dòng dữ liệu ứng với mã hợp đồng vừa select ở trên trong bảng chi tiết hợp đồng</w:t>
+            </w:r>
+          </w:p>
+        </w:tc>
+      </w:tr>
+      <w:tr>
+        <w:tc>
+          <w:tcPr>
+            <w:tcW w:w="2778" w:type="dxa"/>
+            <w:tcBorders>
+              <w:top w:val="nil"/>
+              <w:left w:val="outset" w:sz="6" w:space="0" w:color="auto"/>
+              <w:bottom w:val="outset" w:sz="6" w:space="0" w:color="auto"/>
+              <w:right w:val="outset" w:sz="6" w:space="0" w:color="auto"/>
+            </w:tcBorders>
+          </w:tcPr>
+          <w:p>
+            <w:pPr>
+              <w:spacing w:before="100" w:beforeAutospacing="1" w:after="100" w:afterAutospacing="1" w:line="256" w:lineRule="auto"/>
+              <w:rPr>
+                <w:rFonts w:eastAsia="Calibri"/>
+                <w:szCs w:val="26"/>
+              </w:rPr>
+            </w:pPr>
+            <w:r>
+              <w:rPr>
+                <w:rFonts w:eastAsia="Calibri"/>
+                <w:szCs w:val="26"/>
+              </w:rPr>
+              <w:t>DELETE FROM HOP_DONG</w:t>
+            </w:r>
+          </w:p>
+          <w:p>
+            <w:pPr>
+              <w:spacing w:before="100" w:beforeAutospacing="1" w:after="100" w:afterAutospacing="1" w:line="256" w:lineRule="auto"/>
+              <w:rPr>
+                <w:rFonts w:eastAsia="Calibri"/>
+                <w:szCs w:val="26"/>
+              </w:rPr>
+            </w:pPr>
+            <w:r>
+              <w:rPr>
+                <w:rFonts w:eastAsia="Calibri"/>
+                <w:szCs w:val="26"/>
+              </w:rPr>
+              <w:t>WHERE MaHD = @mahd</w:t>
+            </w:r>
+          </w:p>
+        </w:tc>
+        <w:tc>
+          <w:tcPr>
+            <w:tcW w:w="2882" w:type="dxa"/>
+            <w:tcBorders>
+              <w:top w:val="nil"/>
+              <w:left w:val="outset" w:sz="6" w:space="0" w:color="auto"/>
+              <w:bottom w:val="outset" w:sz="6" w:space="0" w:color="auto"/>
+              <w:right w:val="outset" w:sz="6" w:space="0" w:color="auto"/>
+            </w:tcBorders>
+          </w:tcPr>
+          <w:p>
+            <w:pPr>
+              <w:spacing w:before="100" w:beforeAutospacing="1" w:after="100" w:afterAutospacing="1" w:line="256" w:lineRule="auto"/>
+              <w:rPr>
+                <w:rFonts w:eastAsia="Calibri"/>
+                <w:szCs w:val="26"/>
+              </w:rPr>
+            </w:pPr>
+          </w:p>
+        </w:tc>
+        <w:tc>
+          <w:tcPr>
+            <w:tcW w:w="3350" w:type="dxa"/>
+            <w:tcBorders>
+              <w:top w:val="nil"/>
+              <w:left w:val="outset" w:sz="6" w:space="0" w:color="auto"/>
+              <w:bottom w:val="outset" w:sz="6" w:space="0" w:color="auto"/>
+              <w:right w:val="outset" w:sz="6" w:space="0" w:color="auto"/>
+            </w:tcBorders>
+          </w:tcPr>
+          <w:p>
+            <w:pPr>
+              <w:spacing w:before="100" w:beforeAutospacing="1" w:after="100" w:afterAutospacing="1" w:line="256" w:lineRule="auto"/>
+              <w:rPr>
+                <w:rFonts w:eastAsia="Calibri"/>
+                <w:szCs w:val="26"/>
+              </w:rPr>
+            </w:pPr>
+            <w:r>
+              <w:rPr>
+                <w:rFonts w:eastAsia="Calibri"/>
+                <w:szCs w:val="26"/>
+              </w:rPr>
+              <w:t>T1 xóa các dòng dữ liệu ứng với mã hợp đồng vừa select ở trên trong bảng hợp đồng</w:t>
+            </w:r>
+          </w:p>
+        </w:tc>
+      </w:tr>
+      <w:tr>
+        <w:tc>
+          <w:tcPr>
+            <w:tcW w:w="2778" w:type="dxa"/>
+            <w:tcBorders>
+              <w:top w:val="nil"/>
+              <w:left w:val="outset" w:sz="6" w:space="0" w:color="auto"/>
+              <w:bottom w:val="single" w:sz="4" w:space="0" w:color="auto"/>
+              <w:right w:val="outset" w:sz="6" w:space="0" w:color="auto"/>
+            </w:tcBorders>
+          </w:tcPr>
+          <w:p>
+            <w:pPr>
+              <w:spacing w:before="100" w:beforeAutospacing="1" w:after="100" w:afterAutospacing="1" w:line="256" w:lineRule="auto"/>
+              <w:rPr>
+                <w:rFonts w:eastAsia="Calibri"/>
+                <w:szCs w:val="26"/>
+              </w:rPr>
+            </w:pPr>
+            <w:r>
+              <w:rPr>
+                <w:rFonts w:eastAsia="Calibri"/>
+                <w:szCs w:val="26"/>
+              </w:rPr>
+              <w:t>COMMIT</w:t>
+            </w:r>
+          </w:p>
+        </w:tc>
+        <w:tc>
+          <w:tcPr>
+            <w:tcW w:w="2882" w:type="dxa"/>
+            <w:tcBorders>
+              <w:top w:val="nil"/>
+              <w:left w:val="outset" w:sz="6" w:space="0" w:color="auto"/>
+              <w:bottom w:val="single" w:sz="4" w:space="0" w:color="auto"/>
+              <w:right w:val="outset" w:sz="6" w:space="0" w:color="auto"/>
+            </w:tcBorders>
+          </w:tcPr>
+          <w:p>
+            <w:pPr>
+              <w:spacing w:before="100" w:beforeAutospacing="1" w:after="100" w:afterAutospacing="1" w:line="256" w:lineRule="auto"/>
+              <w:rPr>
+                <w:rFonts w:eastAsia="Calibri"/>
+                <w:szCs w:val="26"/>
+              </w:rPr>
+            </w:pPr>
+          </w:p>
+        </w:tc>
+        <w:tc>
+          <w:tcPr>
+            <w:tcW w:w="3350" w:type="dxa"/>
+            <w:tcBorders>
+              <w:top w:val="nil"/>
+              <w:left w:val="outset" w:sz="6" w:space="0" w:color="auto"/>
+              <w:bottom w:val="single" w:sz="4" w:space="0" w:color="auto"/>
+              <w:right w:val="outset" w:sz="6" w:space="0" w:color="auto"/>
+            </w:tcBorders>
+          </w:tcPr>
+          <w:p>
+            <w:pPr>
+              <w:spacing w:before="100" w:beforeAutospacing="1" w:after="100" w:afterAutospacing="1" w:line="256" w:lineRule="auto"/>
+              <w:rPr>
+                <w:rFonts w:eastAsia="Calibri"/>
+                <w:b/>
+                <w:bCs/>
+                <w:szCs w:val="26"/>
+              </w:rPr>
+            </w:pPr>
+            <w:r>
+              <w:rPr>
+                <w:rFonts w:eastAsia="Calibri"/>
+                <w:b/>
+                <w:bCs/>
+                <w:szCs w:val="26"/>
+              </w:rPr>
+              <w:t>T1 commit</w:t>
+            </w:r>
+            <w:r>
+              <w:rPr>
+                <w:rFonts w:eastAsia="Calibri"/>
+                <w:b/>
+                <w:bCs/>
+                <w:szCs w:val="26"/>
+              </w:rPr>
+              <w:t xml:space="preserve"> và nhả khóa</w:t>
+            </w:r>
+          </w:p>
+        </w:tc>
+      </w:tr>
+      <w:tr>
+        <w:tc>
+          <w:tcPr>
+            <w:tcW w:w="2778" w:type="dxa"/>
+            <w:tcBorders>
+              <w:top w:val="single" w:sz="4" w:space="0" w:color="auto"/>
+              <w:left w:val="single" w:sz="4" w:space="0" w:color="auto"/>
+              <w:bottom w:val="single" w:sz="4" w:space="0" w:color="auto"/>
+              <w:right w:val="single" w:sz="4" w:space="0" w:color="auto"/>
+            </w:tcBorders>
+          </w:tcPr>
+          <w:p>
+            <w:pPr>
+              <w:spacing w:before="100" w:beforeAutospacing="1" w:after="100" w:afterAutospacing="1" w:line="256" w:lineRule="auto"/>
+              <w:rPr>
+                <w:rFonts w:eastAsia="Calibri"/>
+                <w:szCs w:val="26"/>
+              </w:rPr>
+            </w:pPr>
+          </w:p>
+        </w:tc>
+        <w:tc>
+          <w:tcPr>
+            <w:tcW w:w="2882" w:type="dxa"/>
+            <w:tcBorders>
+              <w:top w:val="single" w:sz="4" w:space="0" w:color="auto"/>
+              <w:left w:val="single" w:sz="4" w:space="0" w:color="auto"/>
+              <w:bottom w:val="single" w:sz="4" w:space="0" w:color="auto"/>
+              <w:right w:val="single" w:sz="4" w:space="0" w:color="auto"/>
+            </w:tcBorders>
+          </w:tcPr>
+          <w:p>
+            <w:pPr>
+              <w:spacing w:before="100" w:beforeAutospacing="1" w:after="100" w:afterAutospacing="1" w:line="256" w:lineRule="auto"/>
+              <w:rPr>
+                <w:rFonts w:eastAsia="Calibri"/>
+                <w:szCs w:val="26"/>
+              </w:rPr>
+            </w:pPr>
+            <w:r>
+              <w:rPr>
+                <w:rFonts w:eastAsia="Calibri"/>
+                <w:szCs w:val="26"/>
+              </w:rPr>
+              <w:t xml:space="preserve">SELECT h.MaHD FROM HOP_DONG h </w:t>
+            </w:r>
+            <w:r>
+              <w:rPr>
+                <w:rFonts w:eastAsia="Calibri"/>
+                <w:b/>
+                <w:bCs/>
+                <w:szCs w:val="26"/>
+              </w:rPr>
+              <w:t xml:space="preserve">WITH(XLOCK) </w:t>
+            </w:r>
+            <w:r>
+              <w:rPr>
+                <w:rFonts w:eastAsia="Calibri"/>
+                <w:szCs w:val="26"/>
+              </w:rPr>
+              <w:t>WHERE MaDT = ‘abc’</w:t>
+            </w:r>
+          </w:p>
+        </w:tc>
+        <w:tc>
+          <w:tcPr>
+            <w:tcW w:w="3350" w:type="dxa"/>
+            <w:tcBorders>
+              <w:top w:val="single" w:sz="4" w:space="0" w:color="auto"/>
+              <w:left w:val="single" w:sz="4" w:space="0" w:color="auto"/>
+              <w:bottom w:val="single" w:sz="4" w:space="0" w:color="auto"/>
+              <w:right w:val="single" w:sz="4" w:space="0" w:color="auto"/>
+            </w:tcBorders>
+          </w:tcPr>
+          <w:p>
+            <w:pPr>
+              <w:spacing w:before="100" w:beforeAutospacing="1" w:after="100" w:afterAutospacing="1" w:line="256" w:lineRule="auto"/>
+              <w:rPr>
+                <w:rFonts w:eastAsia="Calibri"/>
+                <w:szCs w:val="26"/>
+              </w:rPr>
+            </w:pPr>
+            <w:r>
+              <w:rPr>
+                <w:rFonts w:eastAsia="Calibri"/>
+                <w:b/>
+                <w:bCs/>
+                <w:szCs w:val="26"/>
+              </w:rPr>
+              <w:t>T</w:t>
+            </w:r>
+            <w:r>
+              <w:rPr>
+                <w:rFonts w:eastAsia="Calibri"/>
+                <w:b/>
+                <w:bCs/>
+                <w:szCs w:val="26"/>
+              </w:rPr>
+              <w:t>2</w:t>
+            </w:r>
+            <w:r>
+              <w:rPr>
+                <w:rFonts w:eastAsia="Calibri"/>
+                <w:b/>
+                <w:bCs/>
+                <w:szCs w:val="26"/>
+              </w:rPr>
+              <w:t xml:space="preserve"> yêu cầu khóa độc quyền trên bảng HOP_DONG</w:t>
+            </w:r>
+            <w:r>
+              <w:rPr>
+                <w:rFonts w:eastAsia="Calibri"/>
+                <w:b/>
+                <w:bCs/>
+                <w:szCs w:val="26"/>
+              </w:rPr>
+              <w:t xml:space="preserve"> thành công do T1 vừa nhả khóa trước đó</w:t>
+            </w:r>
+          </w:p>
+          <w:p>
+            <w:pPr>
+              <w:spacing w:before="100" w:beforeAutospacing="1" w:after="100" w:afterAutospacing="1" w:line="256" w:lineRule="auto"/>
+              <w:rPr>
+                <w:rFonts w:eastAsia="Calibri"/>
+                <w:szCs w:val="26"/>
+              </w:rPr>
+            </w:pPr>
+            <w:r>
+              <w:rPr>
+                <w:rFonts w:eastAsia="Calibri"/>
+                <w:szCs w:val="26"/>
+              </w:rPr>
+              <w:t>Kiểm tra xem hợp đồng có tồn tại hay không, nếu không thì rollback</w:t>
+            </w:r>
+          </w:p>
+          <w:p>
+            <w:pPr>
+              <w:spacing w:before="100" w:beforeAutospacing="1" w:after="100" w:afterAutospacing="1" w:line="256" w:lineRule="auto"/>
+              <w:rPr>
+                <w:rFonts w:eastAsia="Calibri"/>
+                <w:szCs w:val="26"/>
+              </w:rPr>
+            </w:pPr>
+            <w:r>
+              <w:rPr>
+                <w:rFonts w:eastAsia="Calibri"/>
+                <w:szCs w:val="26"/>
+              </w:rPr>
+              <w:t>T</w:t>
+            </w:r>
+            <w:r>
+              <w:rPr>
+                <w:rFonts w:eastAsia="Calibri"/>
+                <w:szCs w:val="26"/>
+              </w:rPr>
+              <w:t>2</w:t>
+            </w:r>
+            <w:r>
+              <w:rPr>
+                <w:rFonts w:eastAsia="Calibri"/>
+                <w:szCs w:val="26"/>
+              </w:rPr>
+              <w:t xml:space="preserve"> kiểm tra thì thấy </w:t>
+            </w:r>
+            <w:r>
+              <w:rPr>
+                <w:rFonts w:eastAsia="Calibri"/>
+                <w:szCs w:val="26"/>
+              </w:rPr>
+              <w:t>select ra được số dòng dữ liệu là 0</w:t>
+            </w:r>
+            <w:r>
+              <w:rPr>
+                <w:rFonts w:eastAsia="Calibri"/>
+                <w:szCs w:val="26"/>
+              </w:rPr>
+              <w:t xml:space="preserve"> =&gt; hợp đồng </w:t>
+            </w:r>
+            <w:r>
+              <w:rPr>
+                <w:rFonts w:eastAsia="Calibri"/>
+                <w:szCs w:val="26"/>
+              </w:rPr>
+              <w:t>không</w:t>
+            </w:r>
+            <w:r>
+              <w:rPr>
+                <w:rFonts w:eastAsia="Calibri"/>
+                <w:szCs w:val="26"/>
+              </w:rPr>
+              <w:t xml:space="preserve"> tồn tại</w:t>
+            </w:r>
+            <w:r>
+              <w:rPr>
+                <w:rFonts w:eastAsia="Calibri"/>
+                <w:szCs w:val="26"/>
+              </w:rPr>
+              <w:t xml:space="preserve"> do T1 đã xóa trước đó =&gt; T2 rollback</w:t>
+            </w:r>
+          </w:p>
+        </w:tc>
+      </w:tr>
+      <w:tr>
+        <w:tc>
+          <w:tcPr>
+            <w:tcW w:w="2778" w:type="dxa"/>
+            <w:tcBorders>
+              <w:top w:val="single" w:sz="4" w:space="0" w:color="auto"/>
+              <w:left w:val="single" w:sz="4" w:space="0" w:color="auto"/>
+              <w:bottom w:val="single" w:sz="4" w:space="0" w:color="auto"/>
+              <w:right w:val="single" w:sz="4" w:space="0" w:color="auto"/>
+            </w:tcBorders>
+          </w:tcPr>
+          <w:p>
+            <w:pPr>
+              <w:spacing w:before="100" w:beforeAutospacing="1" w:after="100" w:afterAutospacing="1" w:line="256" w:lineRule="auto"/>
+              <w:rPr>
+                <w:rFonts w:eastAsia="Calibri"/>
+                <w:szCs w:val="26"/>
+              </w:rPr>
+            </w:pPr>
+          </w:p>
+        </w:tc>
+        <w:tc>
+          <w:tcPr>
+            <w:tcW w:w="2882" w:type="dxa"/>
+            <w:tcBorders>
+              <w:top w:val="single" w:sz="4" w:space="0" w:color="auto"/>
+              <w:left w:val="single" w:sz="4" w:space="0" w:color="auto"/>
+              <w:bottom w:val="single" w:sz="4" w:space="0" w:color="auto"/>
+              <w:right w:val="single" w:sz="4" w:space="0" w:color="auto"/>
+            </w:tcBorders>
+          </w:tcPr>
+          <w:p>
+            <w:pPr>
+              <w:spacing w:before="100" w:beforeAutospacing="1" w:after="100" w:afterAutospacing="1" w:line="256" w:lineRule="auto"/>
+              <w:rPr>
+                <w:rFonts w:eastAsia="Calibri"/>
+                <w:szCs w:val="26"/>
+              </w:rPr>
+            </w:pPr>
+            <w:r>
+              <w:rPr>
+                <w:rFonts w:eastAsia="Calibri"/>
+                <w:szCs w:val="26"/>
+              </w:rPr>
+              <w:t>T2 ROLLBACK</w:t>
+            </w:r>
+          </w:p>
+        </w:tc>
+        <w:tc>
+          <w:tcPr>
+            <w:tcW w:w="3350" w:type="dxa"/>
             <w:tcBorders>
               <w:top w:val="single" w:sz="4" w:space="0" w:color="auto"/>
               <w:left w:val="single" w:sz="4" w:space="0" w:color="auto"/>
@@ -3532,6 +4545,27 @@
       <w:contextualSpacing/>
     </w:pPr>
   </w:style>
+  <w:style w:type="table" w:customStyle="1" w:styleId="TableGrid3">
+    <w:name w:val="Table Grid3"/>
+    <w:basedOn w:val="TableNormal"/>
+    <w:uiPriority w:val="99"/>
+    <w:rsid w:val="002007D5"/>
+    <w:pPr>
+      <w:spacing w:after="0" w:line="240" w:lineRule="auto"/>
+    </w:pPr>
+    <w:rPr>
+      <w:rFonts w:ascii="Times New Roman" w:eastAsia="Times New Roman" w:hAnsi="Times New Roman" w:cs="Times New Roman"/>
+      <w:sz w:val="20"/>
+      <w:szCs w:val="20"/>
+      <w:lang w:val="en-US"/>
+    </w:rPr>
+    <w:tblPr>
+      <w:tblCellMar>
+        <w:left w:w="0" w:type="dxa"/>
+        <w:right w:w="0" w:type="dxa"/>
+      </w:tblCellMar>
+    </w:tblPr>
+  </w:style>
 </w:styles>
 </file>
 

</xml_diff>